<commit_message>
update file model data
</commit_message>
<xml_diff>
--- a/Learning/2.Model data/Model_data.docx
+++ b/Learning/2.Model data/Model_data.docx
@@ -1443,48 +1443,19 @@
         <w:rPr>
           <w:u w:val="single"/>
         </w:rPr>
-        <w:t xml:space="preserve">1.1 Table </w:t>
-      </w:r>
-      <w:proofErr w:type="gramStart"/>
-      <w:r>
-        <w:rPr>
-          <w:u w:val="single"/>
-        </w:rPr>
-        <w:t>properties .</w:t>
+        <w:t>1.1 Table properties .</w:t>
       </w:r>
       <w:bookmarkEnd w:id="1"/>
-      <w:proofErr w:type="gramEnd"/>
-    </w:p>
-    <w:p>
-      <w:r>
-        <w:t xml:space="preserve">You can configure the table properties in the model view or in the data pane in report </w:t>
-      </w:r>
-      <w:proofErr w:type="gramStart"/>
-      <w:r>
-        <w:t>view .</w:t>
-      </w:r>
-      <w:proofErr w:type="gramEnd"/>
-      <w:r>
-        <w:t xml:space="preserve"> </w:t>
-      </w:r>
-    </w:p>
-    <w:p>
-      <w:r>
-        <w:t xml:space="preserve">It will allow you to rename the </w:t>
-      </w:r>
-      <w:proofErr w:type="gramStart"/>
-      <w:r>
-        <w:t>model ,</w:t>
-      </w:r>
-      <w:proofErr w:type="gramEnd"/>
-      <w:r>
-        <w:t xml:space="preserve"> hidden </w:t>
-      </w:r>
-      <w:proofErr w:type="gramStart"/>
-      <w:r>
-        <w:t>model .</w:t>
-      </w:r>
-      <w:proofErr w:type="gramEnd"/>
+    </w:p>
+    <w:p>
+      <w:r>
+        <w:t xml:space="preserve">You can configure the table properties in the model view or in the data pane in report view . </w:t>
+      </w:r>
+    </w:p>
+    <w:p>
+      <w:r>
+        <w:t>It will allow you to rename the model , hidden model .</w:t>
+      </w:r>
     </w:p>
     <w:p>
       <w:r>
@@ -1530,13 +1501,8 @@
     </w:p>
     <w:p>
       <w:r>
-        <w:t xml:space="preserve">If you want to put description or synonym, you should go to the model </w:t>
-      </w:r>
-      <w:proofErr w:type="gramStart"/>
-      <w:r>
-        <w:t>view .</w:t>
-      </w:r>
-      <w:proofErr w:type="gramEnd"/>
+        <w:t>If you want to put description or synonym, you should go to the model view .</w:t>
+      </w:r>
     </w:p>
     <w:p>
       <w:r>
@@ -1625,26 +1591,16 @@
     </w:p>
     <w:p>
       <w:r>
-        <w:t xml:space="preserve">We have row label and key column and after we will have to choose the storage </w:t>
-      </w:r>
-      <w:proofErr w:type="gramStart"/>
-      <w:r>
-        <w:t>mode .</w:t>
-      </w:r>
-      <w:proofErr w:type="gramEnd"/>
+        <w:t>We have row label and key column and after we will have to choose the storage mode .</w:t>
+      </w:r>
     </w:p>
     <w:p>
       <w:r>
         <w:t xml:space="preserve">It is also possible to create folder </w:t>
       </w:r>
       <w:r>
-        <w:t xml:space="preserve">you should just select a column and go to </w:t>
-      </w:r>
-      <w:proofErr w:type="gramStart"/>
-      <w:r>
-        <w:t>property .</w:t>
-      </w:r>
-      <w:proofErr w:type="gramEnd"/>
+        <w:t>you should just select a column and go to property .</w:t>
+      </w:r>
     </w:p>
     <w:p>
       <w:r>
@@ -1691,15 +1647,7 @@
     </w:p>
     <w:p>
       <w:r>
-        <w:t xml:space="preserve">You put the display folder </w:t>
-      </w:r>
-      <w:proofErr w:type="gramStart"/>
-      <w:r>
-        <w:t>name</w:t>
-      </w:r>
-      <w:proofErr w:type="gramEnd"/>
-      <w:r>
-        <w:t xml:space="preserve"> and you can create a folder with some column or measure in it.</w:t>
+        <w:t>You put the display folder name and you can create a folder with some column or measure in it.</w:t>
       </w:r>
     </w:p>
     <w:p>
@@ -1749,13 +1697,8 @@
     <w:p/>
     <w:p>
       <w:r>
-        <w:t xml:space="preserve">You can also hide in the model </w:t>
-      </w:r>
-      <w:proofErr w:type="gramStart"/>
-      <w:r>
-        <w:t>view .</w:t>
-      </w:r>
-      <w:proofErr w:type="gramEnd"/>
+        <w:t>You can also hide in the model view .</w:t>
+      </w:r>
     </w:p>
     <w:p/>
     <w:p>
@@ -2173,30 +2116,8 @@
         <w:rPr>
           <w:lang w:val="en-BE"/>
         </w:rPr>
-        <w:t xml:space="preserve">You can set up </w:t>
-      </w:r>
-      <w:proofErr w:type="gramStart"/>
-      <w:r>
-        <w:rPr>
-          <w:lang w:val="en-BE"/>
-        </w:rPr>
-        <w:t>format ,</w:t>
-      </w:r>
-      <w:proofErr w:type="gramEnd"/>
-      <w:r>
-        <w:rPr>
-          <w:lang w:val="en-BE"/>
-        </w:rPr>
-        <w:t xml:space="preserve"> data </w:t>
-      </w:r>
-      <w:proofErr w:type="gramStart"/>
-      <w:r>
-        <w:rPr>
-          <w:lang w:val="en-BE"/>
-        </w:rPr>
-        <w:t>type ,</w:t>
-      </w:r>
-      <w:proofErr w:type="gramEnd"/>
+        <w:t>You can set up format , data type ,</w:t>
+      </w:r>
     </w:p>
     <w:p>
       <w:pPr>
@@ -2256,48 +2177,20 @@
         <w:rPr>
           <w:lang w:val="en-BE"/>
         </w:rPr>
-        <w:t xml:space="preserve">It is feature related to how the data is formatted and </w:t>
-      </w:r>
-      <w:proofErr w:type="gramStart"/>
-      <w:r>
+        <w:t xml:space="preserve">It is feature related to how the data is formatted and presented . </w:t>
+      </w:r>
+    </w:p>
+    <w:p>
+      <w:pPr>
         <w:rPr>
           <w:lang w:val="en-BE"/>
         </w:rPr>
-        <w:t>presented .</w:t>
-      </w:r>
-      <w:proofErr w:type="gramEnd"/>
+      </w:pPr>
       <w:r>
         <w:rPr>
           <w:lang w:val="en-BE"/>
         </w:rPr>
-        <w:t xml:space="preserve"> </w:t>
-      </w:r>
-    </w:p>
-    <w:p>
-      <w:pPr>
-        <w:rPr>
-          <w:lang w:val="en-BE"/>
-        </w:rPr>
-      </w:pPr>
-      <w:r>
-        <w:rPr>
-          <w:lang w:val="en-BE"/>
-        </w:rPr>
-        <w:t xml:space="preserve">You can sort </w:t>
-      </w:r>
-      <w:proofErr w:type="gramStart"/>
-      <w:r>
-        <w:rPr>
-          <w:lang w:val="en-BE"/>
-        </w:rPr>
-        <w:t>by ,</w:t>
-      </w:r>
-      <w:proofErr w:type="gramEnd"/>
-      <w:r>
-        <w:rPr>
-          <w:lang w:val="en-BE"/>
-        </w:rPr>
-        <w:t xml:space="preserve"> categorize data and summarize.</w:t>
+        <w:t>You can sort by , categorize data and summarize.</w:t>
       </w:r>
     </w:p>
     <w:p>
@@ -2417,15 +2310,7 @@
         <w:t xml:space="preserve"> connection which will be </w:t>
       </w:r>
       <w:r>
-        <w:t xml:space="preserve">used multiple time and will be </w:t>
-      </w:r>
-      <w:proofErr w:type="gramStart"/>
-      <w:r>
-        <w:t>inactive</w:t>
-      </w:r>
-      <w:proofErr w:type="gramEnd"/>
-      <w:r>
-        <w:t xml:space="preserve"> but you will be able to use it thanks to the </w:t>
+        <w:t xml:space="preserve">used multiple time and will be inactive but you will be able to use it thanks to the </w:t>
       </w:r>
       <w:r>
         <w:t>Dax</w:t>
@@ -2525,15 +2410,7 @@
         <w:t>ways,</w:t>
       </w:r>
       <w:r>
-        <w:t xml:space="preserve"> import a date </w:t>
-      </w:r>
-      <w:proofErr w:type="gramStart"/>
-      <w:r>
-        <w:t>table ,</w:t>
-      </w:r>
-      <w:proofErr w:type="gramEnd"/>
-      <w:r>
-        <w:t xml:space="preserve"> or create with </w:t>
+        <w:t xml:space="preserve"> import a date table , or create with </w:t>
       </w:r>
       <w:proofErr w:type="spellStart"/>
       <w:r>
@@ -2541,38 +2418,20 @@
       </w:r>
       <w:proofErr w:type="spellEnd"/>
       <w:r>
-        <w:t xml:space="preserve"> functions a table with </w:t>
-      </w:r>
-      <w:proofErr w:type="gramStart"/>
-      <w:r>
-        <w:t xml:space="preserve">date </w:t>
-      </w:r>
-      <w:r>
-        <w:t xml:space="preserve"> or</w:t>
-      </w:r>
-      <w:proofErr w:type="gramEnd"/>
-      <w:r>
-        <w:t xml:space="preserve"> with power </w:t>
-      </w:r>
-      <w:proofErr w:type="gramStart"/>
-      <w:r>
-        <w:t>query .</w:t>
-      </w:r>
-      <w:proofErr w:type="gramEnd"/>
+        <w:t xml:space="preserve"> functions a table with date </w:t>
+      </w:r>
+      <w:r>
+        <w:t xml:space="preserve"> or with power query .</w:t>
+      </w:r>
     </w:p>
     <w:p>
       <w:proofErr w:type="spellStart"/>
-      <w:proofErr w:type="gramStart"/>
       <w:r>
         <w:t>Calendarauto</w:t>
       </w:r>
       <w:proofErr w:type="spellEnd"/>
       <w:r>
-        <w:t>(</w:t>
-      </w:r>
-      <w:proofErr w:type="gramEnd"/>
-      <w:r>
-        <w:t xml:space="preserve">6) or </w:t>
+        <w:t xml:space="preserve">(6) or </w:t>
       </w:r>
       <w:r>
         <w:t>calendar (</w:t>
@@ -2621,13 +2480,8 @@
         <w:t>)</w:t>
       </w:r>
       <w:r>
-        <w:t xml:space="preserve">, it will automatically take the max and min from the other semantic </w:t>
-      </w:r>
-      <w:proofErr w:type="gramStart"/>
-      <w:r>
-        <w:t>model .</w:t>
-      </w:r>
-      <w:proofErr w:type="gramEnd"/>
+        <w:t>, it will automatically take the max and min from the other semantic model .</w:t>
+      </w:r>
     </w:p>
     <w:p/>
     <w:p>
@@ -2674,13 +2528,8 @@
     </w:p>
     <w:p>
       <w:r>
-        <w:t xml:space="preserve">At the end mark the table as date </w:t>
-      </w:r>
-      <w:proofErr w:type="gramStart"/>
-      <w:r>
-        <w:t>table .</w:t>
-      </w:r>
-      <w:proofErr w:type="gramEnd"/>
+        <w:t>At the end mark the table as date table .</w:t>
+      </w:r>
     </w:p>
     <w:p/>
     <w:p>
@@ -2805,41 +2654,18 @@
         <w:t xml:space="preserve">With DAX you can create calculated </w:t>
       </w:r>
       <w:proofErr w:type="spellStart"/>
-      <w:proofErr w:type="gramStart"/>
       <w:r>
         <w:t>columns,tables</w:t>
       </w:r>
       <w:proofErr w:type="spellEnd"/>
-      <w:proofErr w:type="gramEnd"/>
-      <w:r>
-        <w:t xml:space="preserve"> and </w:t>
-      </w:r>
-      <w:proofErr w:type="gramStart"/>
-      <w:r>
-        <w:t>measures .</w:t>
-      </w:r>
-      <w:proofErr w:type="gramEnd"/>
-      <w:r>
-        <w:t xml:space="preserve"> </w:t>
+      <w:r>
+        <w:t xml:space="preserve"> and measures . </w:t>
       </w:r>
     </w:p>
     <w:p/>
     <w:p>
-      <w:proofErr w:type="gramStart"/>
-      <w:r>
-        <w:t>Table ,</w:t>
-      </w:r>
-      <w:proofErr w:type="gramEnd"/>
-      <w:r>
-        <w:t xml:space="preserve"> you can use for example in the date common </w:t>
-      </w:r>
-      <w:proofErr w:type="gramStart"/>
-      <w:r>
-        <w:t>table .</w:t>
-      </w:r>
-      <w:proofErr w:type="gramEnd"/>
-      <w:r>
-        <w:t xml:space="preserve"> Columns you can created it for </w:t>
+      <w:r>
+        <w:t xml:space="preserve">Table , you can use for example in the date common table . Columns you can created it for </w:t>
       </w:r>
     </w:p>
     <w:p/>
@@ -2933,24 +2759,25 @@
         <w:pStyle w:val="Heading1"/>
       </w:pPr>
       <w:r>
+        <w:t xml:space="preserve"> </w:t>
+      </w:r>
+      <w:bookmarkStart w:id="7" w:name="_Toc204927762"/>
+      <w:r>
+        <w:t>6.</w:t>
+      </w:r>
+      <w:r>
+        <w:t>Create single aggregation measures</w:t>
+      </w:r>
+      <w:bookmarkEnd w:id="7"/>
+    </w:p>
+    <w:p/>
+    <w:p>
+      <w:pPr>
+        <w:pStyle w:val="Heading1"/>
+      </w:pPr>
+      <w:bookmarkStart w:id="8" w:name="_Toc204927763"/>
+      <w:r>
         <w:lastRenderedPageBreak/>
-        <w:t xml:space="preserve"> </w:t>
-      </w:r>
-      <w:bookmarkStart w:id="7" w:name="_Toc204927762"/>
-      <w:r>
-        <w:t>6.</w:t>
-      </w:r>
-      <w:r>
-        <w:t>Create single aggregation measures</w:t>
-      </w:r>
-      <w:bookmarkEnd w:id="7"/>
-    </w:p>
-    <w:p>
-      <w:pPr>
-        <w:pStyle w:val="Heading1"/>
-      </w:pPr>
-      <w:bookmarkStart w:id="8" w:name="_Toc204927763"/>
-      <w:r>
         <w:t>7.</w:t>
       </w:r>
       <w:r>

</xml_diff>

<commit_message>
update model the data
</commit_message>
<xml_diff>
--- a/Learning/2.Model data/Model_data.docx
+++ b/Learning/2.Model data/Model_data.docx
@@ -58,7 +58,7 @@
           <w:r>
             <w:fldChar w:fldCharType="separate"/>
           </w:r>
-          <w:hyperlink w:anchor="_Toc204927755" w:history="1">
+          <w:hyperlink w:anchor="_Toc205012691" w:history="1">
             <w:r>
               <w:rPr>
                 <w:rStyle w:val="Hyperlink"/>
@@ -85,7 +85,7 @@
                 <w:noProof/>
                 <w:webHidden/>
               </w:rPr>
-              <w:instrText xml:space="preserve"> PAGEREF _Toc204927755 \h </w:instrText>
+              <w:instrText xml:space="preserve"> PAGEREF _Toc205012691 \h </w:instrText>
             </w:r>
             <w:r>
               <w:rPr>
@@ -123,16 +123,22 @@
               <w:tab w:val="right" w:leader="dot" w:pos="9016"/>
             </w:tabs>
             <w:rPr>
+              <w:rFonts w:eastAsiaTheme="minorEastAsia"/>
               <w:noProof/>
+              <w:kern w:val="2"/>
+              <w:sz w:val="24"/>
+              <w:szCs w:val="24"/>
+              <w:lang w:val="en-BE" w:eastAsia="en-BE"/>
+              <w14:ligatures w14:val="standardContextual"/>
             </w:rPr>
           </w:pPr>
-          <w:hyperlink w:anchor="_Toc204927756" w:history="1">
+          <w:hyperlink w:anchor="_Toc205012692" w:history="1">
             <w:r>
               <w:rPr>
                 <w:rStyle w:val="Hyperlink"/>
                 <w:noProof/>
               </w:rPr>
-              <w:t>1.1 Table properties .</w:t>
+              <w:t>1.1 Table properties.</w:t>
             </w:r>
             <w:r>
               <w:rPr>
@@ -153,7 +159,7 @@
                 <w:noProof/>
                 <w:webHidden/>
               </w:rPr>
-              <w:instrText xml:space="preserve"> PAGEREF _Toc204927756 \h </w:instrText>
+              <w:instrText xml:space="preserve"> PAGEREF _Toc205012692 \h </w:instrText>
             </w:r>
             <w:r>
               <w:rPr>
@@ -191,10 +197,16 @@
               <w:tab w:val="right" w:leader="dot" w:pos="9016"/>
             </w:tabs>
             <w:rPr>
+              <w:rFonts w:eastAsiaTheme="minorEastAsia"/>
               <w:noProof/>
+              <w:kern w:val="2"/>
+              <w:sz w:val="24"/>
+              <w:szCs w:val="24"/>
+              <w:lang w:val="en-BE" w:eastAsia="en-BE"/>
+              <w14:ligatures w14:val="standardContextual"/>
             </w:rPr>
           </w:pPr>
-          <w:hyperlink w:anchor="_Toc204927757" w:history="1">
+          <w:hyperlink w:anchor="_Toc205012693" w:history="1">
             <w:r>
               <w:rPr>
                 <w:rStyle w:val="Hyperlink"/>
@@ -221,7 +233,7 @@
                 <w:noProof/>
                 <w:webHidden/>
               </w:rPr>
-              <w:instrText xml:space="preserve"> PAGEREF _Toc204927757 \h </w:instrText>
+              <w:instrText xml:space="preserve"> PAGEREF _Toc205012693 \h </w:instrText>
             </w:r>
             <w:r>
               <w:rPr>
@@ -268,7 +280,7 @@
               <w14:ligatures w14:val="standardContextual"/>
             </w:rPr>
           </w:pPr>
-          <w:hyperlink w:anchor="_Toc204927758" w:history="1">
+          <w:hyperlink w:anchor="_Toc205012694" w:history="1">
             <w:r>
               <w:rPr>
                 <w:rStyle w:val="Hyperlink"/>
@@ -295,7 +307,7 @@
                 <w:noProof/>
                 <w:webHidden/>
               </w:rPr>
-              <w:instrText xml:space="preserve"> PAGEREF _Toc204927758 \h </w:instrText>
+              <w:instrText xml:space="preserve"> PAGEREF _Toc205012694 \h </w:instrText>
             </w:r>
             <w:r>
               <w:rPr>
@@ -342,7 +354,7 @@
               <w14:ligatures w14:val="standardContextual"/>
             </w:rPr>
           </w:pPr>
-          <w:hyperlink w:anchor="_Toc204927759" w:history="1">
+          <w:hyperlink w:anchor="_Toc205012695" w:history="1">
             <w:r>
               <w:rPr>
                 <w:rStyle w:val="Hyperlink"/>
@@ -369,7 +381,7 @@
                 <w:noProof/>
                 <w:webHidden/>
               </w:rPr>
-              <w:instrText xml:space="preserve"> PAGEREF _Toc204927759 \h </w:instrText>
+              <w:instrText xml:space="preserve"> PAGEREF _Toc205012695 \h </w:instrText>
             </w:r>
             <w:r>
               <w:rPr>
@@ -416,7 +428,7 @@
               <w14:ligatures w14:val="standardContextual"/>
             </w:rPr>
           </w:pPr>
-          <w:hyperlink w:anchor="_Toc204927760" w:history="1">
+          <w:hyperlink w:anchor="_Toc205012696" w:history="1">
             <w:r>
               <w:rPr>
                 <w:rStyle w:val="Hyperlink"/>
@@ -443,7 +455,7 @@
                 <w:noProof/>
                 <w:webHidden/>
               </w:rPr>
-              <w:instrText xml:space="preserve"> PAGEREF _Toc204927760 \h </w:instrText>
+              <w:instrText xml:space="preserve"> PAGEREF _Toc205012696 \h </w:instrText>
             </w:r>
             <w:r>
               <w:rPr>
@@ -463,7 +475,155 @@
                 <w:noProof/>
                 <w:webHidden/>
               </w:rPr>
-              <w:t>9</w:t>
+              <w:t>10</w:t>
+            </w:r>
+            <w:r>
+              <w:rPr>
+                <w:noProof/>
+                <w:webHidden/>
+              </w:rPr>
+              <w:fldChar w:fldCharType="end"/>
+            </w:r>
+          </w:hyperlink>
+        </w:p>
+        <w:p>
+          <w:pPr>
+            <w:pStyle w:val="TOC2"/>
+            <w:tabs>
+              <w:tab w:val="right" w:leader="dot" w:pos="9016"/>
+            </w:tabs>
+            <w:rPr>
+              <w:rFonts w:eastAsiaTheme="minorEastAsia"/>
+              <w:noProof/>
+              <w:kern w:val="2"/>
+              <w:sz w:val="24"/>
+              <w:szCs w:val="24"/>
+              <w:lang w:val="en-BE" w:eastAsia="en-BE"/>
+              <w14:ligatures w14:val="standardContextual"/>
+            </w:rPr>
+          </w:pPr>
+          <w:hyperlink w:anchor="_Toc205012697" w:history="1">
+            <w:r>
+              <w:rPr>
+                <w:rStyle w:val="Hyperlink"/>
+                <w:noProof/>
+              </w:rPr>
+              <w:t>4.1 Common date table with DAX</w:t>
+            </w:r>
+            <w:r>
+              <w:rPr>
+                <w:noProof/>
+                <w:webHidden/>
+              </w:rPr>
+              <w:tab/>
+            </w:r>
+            <w:r>
+              <w:rPr>
+                <w:noProof/>
+                <w:webHidden/>
+              </w:rPr>
+              <w:fldChar w:fldCharType="begin"/>
+            </w:r>
+            <w:r>
+              <w:rPr>
+                <w:noProof/>
+                <w:webHidden/>
+              </w:rPr>
+              <w:instrText xml:space="preserve"> PAGEREF _Toc205012697 \h </w:instrText>
+            </w:r>
+            <w:r>
+              <w:rPr>
+                <w:noProof/>
+                <w:webHidden/>
+              </w:rPr>
+            </w:r>
+            <w:r>
+              <w:rPr>
+                <w:noProof/>
+                <w:webHidden/>
+              </w:rPr>
+              <w:fldChar w:fldCharType="separate"/>
+            </w:r>
+            <w:r>
+              <w:rPr>
+                <w:noProof/>
+                <w:webHidden/>
+              </w:rPr>
+              <w:t>10</w:t>
+            </w:r>
+            <w:r>
+              <w:rPr>
+                <w:noProof/>
+                <w:webHidden/>
+              </w:rPr>
+              <w:fldChar w:fldCharType="end"/>
+            </w:r>
+          </w:hyperlink>
+        </w:p>
+        <w:p>
+          <w:pPr>
+            <w:pStyle w:val="TOC2"/>
+            <w:tabs>
+              <w:tab w:val="right" w:leader="dot" w:pos="9016"/>
+            </w:tabs>
+            <w:rPr>
+              <w:rFonts w:eastAsiaTheme="minorEastAsia"/>
+              <w:noProof/>
+              <w:kern w:val="2"/>
+              <w:sz w:val="24"/>
+              <w:szCs w:val="24"/>
+              <w:lang w:val="en-BE" w:eastAsia="en-BE"/>
+              <w14:ligatures w14:val="standardContextual"/>
+            </w:rPr>
+          </w:pPr>
+          <w:hyperlink w:anchor="_Toc205012698" w:history="1">
+            <w:r>
+              <w:rPr>
+                <w:rStyle w:val="Hyperlink"/>
+                <w:noProof/>
+              </w:rPr>
+              <w:t>4.2 Common date table with Power query</w:t>
+            </w:r>
+            <w:r>
+              <w:rPr>
+                <w:noProof/>
+                <w:webHidden/>
+              </w:rPr>
+              <w:tab/>
+            </w:r>
+            <w:r>
+              <w:rPr>
+                <w:noProof/>
+                <w:webHidden/>
+              </w:rPr>
+              <w:fldChar w:fldCharType="begin"/>
+            </w:r>
+            <w:r>
+              <w:rPr>
+                <w:noProof/>
+                <w:webHidden/>
+              </w:rPr>
+              <w:instrText xml:space="preserve"> PAGEREF _Toc205012698 \h </w:instrText>
+            </w:r>
+            <w:r>
+              <w:rPr>
+                <w:noProof/>
+                <w:webHidden/>
+              </w:rPr>
+            </w:r>
+            <w:r>
+              <w:rPr>
+                <w:noProof/>
+                <w:webHidden/>
+              </w:rPr>
+              <w:fldChar w:fldCharType="separate"/>
+            </w:r>
+            <w:r>
+              <w:rPr>
+                <w:noProof/>
+                <w:webHidden/>
+              </w:rPr>
+              <w:t>11</w:t>
             </w:r>
             <w:r>
               <w:rPr>
@@ -490,7 +650,7 @@
               <w14:ligatures w14:val="standardContextual"/>
             </w:rPr>
           </w:pPr>
-          <w:hyperlink w:anchor="_Toc204927761" w:history="1">
+          <w:hyperlink w:anchor="_Toc205012699" w:history="1">
             <w:r>
               <w:rPr>
                 <w:rStyle w:val="Hyperlink"/>
@@ -517,7 +677,7 @@
                 <w:noProof/>
                 <w:webHidden/>
               </w:rPr>
-              <w:instrText xml:space="preserve"> PAGEREF _Toc204927761 \h </w:instrText>
+              <w:instrText xml:space="preserve"> PAGEREF _Toc205012699 \h </w:instrText>
             </w:r>
             <w:r>
               <w:rPr>
@@ -537,7 +697,7 @@
                 <w:noProof/>
                 <w:webHidden/>
               </w:rPr>
-              <w:t>9</w:t>
+              <w:t>11</w:t>
             </w:r>
             <w:r>
               <w:rPr>
@@ -564,7 +724,7 @@
               <w14:ligatures w14:val="standardContextual"/>
             </w:rPr>
           </w:pPr>
-          <w:hyperlink w:anchor="_Toc204927762" w:history="1">
+          <w:hyperlink w:anchor="_Toc205012700" w:history="1">
             <w:r>
               <w:rPr>
                 <w:rStyle w:val="Hyperlink"/>
@@ -591,7 +751,7 @@
                 <w:noProof/>
                 <w:webHidden/>
               </w:rPr>
-              <w:instrText xml:space="preserve"> PAGEREF _Toc204927762 \h </w:instrText>
+              <w:instrText xml:space="preserve"> PAGEREF _Toc205012700 \h </w:instrText>
             </w:r>
             <w:r>
               <w:rPr>
@@ -611,7 +771,82 @@
                 <w:noProof/>
                 <w:webHidden/>
               </w:rPr>
-              <w:t>11</w:t>
+              <w:t>12</w:t>
+            </w:r>
+            <w:r>
+              <w:rPr>
+                <w:noProof/>
+                <w:webHidden/>
+              </w:rPr>
+              <w:fldChar w:fldCharType="end"/>
+            </w:r>
+          </w:hyperlink>
+        </w:p>
+        <w:p>
+          <w:pPr>
+            <w:pStyle w:val="TOC2"/>
+            <w:tabs>
+              <w:tab w:val="right" w:leader="dot" w:pos="9016"/>
+            </w:tabs>
+            <w:rPr>
+              <w:rFonts w:eastAsiaTheme="minorEastAsia"/>
+              <w:noProof/>
+              <w:kern w:val="2"/>
+              <w:sz w:val="24"/>
+              <w:szCs w:val="24"/>
+              <w:lang w:val="en-BE" w:eastAsia="en-BE"/>
+              <w14:ligatures w14:val="standardContextual"/>
+            </w:rPr>
+          </w:pPr>
+          <w:hyperlink w:anchor="_Toc205012701" w:history="1">
+            <w:r>
+              <w:rPr>
+                <w:rStyle w:val="Hyperlink"/>
+                <w:noProof/>
+                <w:lang w:val="en-BE"/>
+              </w:rPr>
+              <w:t>6.3 Measures</w:t>
+            </w:r>
+            <w:r>
+              <w:rPr>
+                <w:noProof/>
+                <w:webHidden/>
+              </w:rPr>
+              <w:tab/>
+            </w:r>
+            <w:r>
+              <w:rPr>
+                <w:noProof/>
+                <w:webHidden/>
+              </w:rPr>
+              <w:fldChar w:fldCharType="begin"/>
+            </w:r>
+            <w:r>
+              <w:rPr>
+                <w:noProof/>
+                <w:webHidden/>
+              </w:rPr>
+              <w:instrText xml:space="preserve"> PAGEREF _Toc205012701 \h </w:instrText>
+            </w:r>
+            <w:r>
+              <w:rPr>
+                <w:noProof/>
+                <w:webHidden/>
+              </w:rPr>
+            </w:r>
+            <w:r>
+              <w:rPr>
+                <w:noProof/>
+                <w:webHidden/>
+              </w:rPr>
+              <w:fldChar w:fldCharType="separate"/>
+            </w:r>
+            <w:r>
+              <w:rPr>
+                <w:noProof/>
+                <w:webHidden/>
+              </w:rPr>
+              <w:t>12</w:t>
             </w:r>
             <w:r>
               <w:rPr>
@@ -638,7 +873,7 @@
               <w14:ligatures w14:val="standardContextual"/>
             </w:rPr>
           </w:pPr>
-          <w:hyperlink w:anchor="_Toc204927763" w:history="1">
+          <w:hyperlink w:anchor="_Toc205012702" w:history="1">
             <w:r>
               <w:rPr>
                 <w:rStyle w:val="Hyperlink"/>
@@ -665,7 +900,7 @@
                 <w:noProof/>
                 <w:webHidden/>
               </w:rPr>
-              <w:instrText xml:space="preserve"> PAGEREF _Toc204927763 \h </w:instrText>
+              <w:instrText xml:space="preserve"> PAGEREF _Toc205012702 \h </w:instrText>
             </w:r>
             <w:r>
               <w:rPr>
@@ -685,7 +920,7 @@
                 <w:noProof/>
                 <w:webHidden/>
               </w:rPr>
-              <w:t>11</w:t>
+              <w:t>16</w:t>
             </w:r>
             <w:r>
               <w:rPr>
@@ -712,7 +947,7 @@
               <w14:ligatures w14:val="standardContextual"/>
             </w:rPr>
           </w:pPr>
-          <w:hyperlink w:anchor="_Toc204927764" w:history="1">
+          <w:hyperlink w:anchor="_Toc205012703" w:history="1">
             <w:r>
               <w:rPr>
                 <w:rStyle w:val="Hyperlink"/>
@@ -739,7 +974,7 @@
                 <w:noProof/>
                 <w:webHidden/>
               </w:rPr>
-              <w:instrText xml:space="preserve"> PAGEREF _Toc204927764 \h </w:instrText>
+              <w:instrText xml:space="preserve"> PAGEREF _Toc205012703 \h </w:instrText>
             </w:r>
             <w:r>
               <w:rPr>
@@ -759,7 +994,7 @@
                 <w:noProof/>
                 <w:webHidden/>
               </w:rPr>
-              <w:t>11</w:t>
+              <w:t>18</w:t>
             </w:r>
             <w:r>
               <w:rPr>
@@ -786,7 +1021,7 @@
               <w14:ligatures w14:val="standardContextual"/>
             </w:rPr>
           </w:pPr>
-          <w:hyperlink w:anchor="_Toc204927765" w:history="1">
+          <w:hyperlink w:anchor="_Toc205012704" w:history="1">
             <w:r>
               <w:rPr>
                 <w:rStyle w:val="Hyperlink"/>
@@ -813,7 +1048,7 @@
                 <w:noProof/>
                 <w:webHidden/>
               </w:rPr>
-              <w:instrText xml:space="preserve"> PAGEREF _Toc204927765 \h </w:instrText>
+              <w:instrText xml:space="preserve"> PAGEREF _Toc205012704 \h </w:instrText>
             </w:r>
             <w:r>
               <w:rPr>
@@ -833,7 +1068,7 @@
                 <w:noProof/>
                 <w:webHidden/>
               </w:rPr>
-              <w:t>11</w:t>
+              <w:t>22</w:t>
             </w:r>
             <w:r>
               <w:rPr>
@@ -860,7 +1095,7 @@
               <w14:ligatures w14:val="standardContextual"/>
             </w:rPr>
           </w:pPr>
-          <w:hyperlink w:anchor="_Toc204927766" w:history="1">
+          <w:hyperlink w:anchor="_Toc205012705" w:history="1">
             <w:r>
               <w:rPr>
                 <w:rStyle w:val="Hyperlink"/>
@@ -887,7 +1122,7 @@
                 <w:noProof/>
                 <w:webHidden/>
               </w:rPr>
-              <w:instrText xml:space="preserve"> PAGEREF _Toc204927766 \h </w:instrText>
+              <w:instrText xml:space="preserve"> PAGEREF _Toc205012705 \h </w:instrText>
             </w:r>
             <w:r>
               <w:rPr>
@@ -907,7 +1142,7 @@
                 <w:noProof/>
                 <w:webHidden/>
               </w:rPr>
-              <w:t>11</w:t>
+              <w:t>25</w:t>
             </w:r>
             <w:r>
               <w:rPr>
@@ -934,7 +1169,7 @@
               <w14:ligatures w14:val="standardContextual"/>
             </w:rPr>
           </w:pPr>
-          <w:hyperlink w:anchor="_Toc204927767" w:history="1">
+          <w:hyperlink w:anchor="_Toc205012706" w:history="1">
             <w:r>
               <w:rPr>
                 <w:rStyle w:val="Hyperlink"/>
@@ -961,7 +1196,7 @@
                 <w:noProof/>
                 <w:webHidden/>
               </w:rPr>
-              <w:instrText xml:space="preserve"> PAGEREF _Toc204927767 \h </w:instrText>
+              <w:instrText xml:space="preserve"> PAGEREF _Toc205012706 \h </w:instrText>
             </w:r>
             <w:r>
               <w:rPr>
@@ -981,7 +1216,7 @@
                 <w:noProof/>
                 <w:webHidden/>
               </w:rPr>
-              <w:t>11</w:t>
+              <w:t>27</w:t>
             </w:r>
             <w:r>
               <w:rPr>
@@ -1008,7 +1243,7 @@
               <w14:ligatures w14:val="standardContextual"/>
             </w:rPr>
           </w:pPr>
-          <w:hyperlink w:anchor="_Toc204927768" w:history="1">
+          <w:hyperlink w:anchor="_Toc205012707" w:history="1">
             <w:r>
               <w:rPr>
                 <w:rStyle w:val="Hyperlink"/>
@@ -1035,7 +1270,7 @@
                 <w:noProof/>
                 <w:webHidden/>
               </w:rPr>
-              <w:instrText xml:space="preserve"> PAGEREF _Toc204927768 \h </w:instrText>
+              <w:instrText xml:space="preserve"> PAGEREF _Toc205012707 \h </w:instrText>
             </w:r>
             <w:r>
               <w:rPr>
@@ -1055,7 +1290,7 @@
                 <w:noProof/>
                 <w:webHidden/>
               </w:rPr>
-              <w:t>11</w:t>
+              <w:t>27</w:t>
             </w:r>
             <w:r>
               <w:rPr>
@@ -1082,7 +1317,7 @@
               <w14:ligatures w14:val="standardContextual"/>
             </w:rPr>
           </w:pPr>
-          <w:hyperlink w:anchor="_Toc204927769" w:history="1">
+          <w:hyperlink w:anchor="_Toc205012708" w:history="1">
             <w:r>
               <w:rPr>
                 <w:rStyle w:val="Hyperlink"/>
@@ -1109,7 +1344,7 @@
                 <w:noProof/>
                 <w:webHidden/>
               </w:rPr>
-              <w:instrText xml:space="preserve"> PAGEREF _Toc204927769 \h </w:instrText>
+              <w:instrText xml:space="preserve"> PAGEREF _Toc205012708 \h </w:instrText>
             </w:r>
             <w:r>
               <w:rPr>
@@ -1129,7 +1364,7 @@
                 <w:noProof/>
                 <w:webHidden/>
               </w:rPr>
-              <w:t>11</w:t>
+              <w:t>28</w:t>
             </w:r>
             <w:r>
               <w:rPr>
@@ -1156,7 +1391,7 @@
               <w14:ligatures w14:val="standardContextual"/>
             </w:rPr>
           </w:pPr>
-          <w:hyperlink w:anchor="_Toc204927770" w:history="1">
+          <w:hyperlink w:anchor="_Toc205012709" w:history="1">
             <w:r>
               <w:rPr>
                 <w:rStyle w:val="Hyperlink"/>
@@ -1183,7 +1418,7 @@
                 <w:noProof/>
                 <w:webHidden/>
               </w:rPr>
-              <w:instrText xml:space="preserve"> PAGEREF _Toc204927770 \h </w:instrText>
+              <w:instrText xml:space="preserve"> PAGEREF _Toc205012709 \h </w:instrText>
             </w:r>
             <w:r>
               <w:rPr>
@@ -1203,7 +1438,7 @@
                 <w:noProof/>
                 <w:webHidden/>
               </w:rPr>
-              <w:t>11</w:t>
+              <w:t>28</w:t>
             </w:r>
             <w:r>
               <w:rPr>
@@ -1230,7 +1465,7 @@
               <w14:ligatures w14:val="standardContextual"/>
             </w:rPr>
           </w:pPr>
-          <w:hyperlink w:anchor="_Toc204927771" w:history="1">
+          <w:hyperlink w:anchor="_Toc205012710" w:history="1">
             <w:r>
               <w:rPr>
                 <w:rStyle w:val="Hyperlink"/>
@@ -1257,7 +1492,7 @@
                 <w:noProof/>
                 <w:webHidden/>
               </w:rPr>
-              <w:instrText xml:space="preserve"> PAGEREF _Toc204927771 \h </w:instrText>
+              <w:instrText xml:space="preserve"> PAGEREF _Toc205012710 \h </w:instrText>
             </w:r>
             <w:r>
               <w:rPr>
@@ -1277,7 +1512,7 @@
                 <w:noProof/>
                 <w:webHidden/>
               </w:rPr>
-              <w:t>11</w:t>
+              <w:t>28</w:t>
             </w:r>
             <w:r>
               <w:rPr>
@@ -1304,7 +1539,7 @@
               <w14:ligatures w14:val="standardContextual"/>
             </w:rPr>
           </w:pPr>
-          <w:hyperlink w:anchor="_Toc204927772" w:history="1">
+          <w:hyperlink w:anchor="_Toc205012711" w:history="1">
             <w:r>
               <w:rPr>
                 <w:rStyle w:val="Hyperlink"/>
@@ -1331,7 +1566,7 @@
                 <w:noProof/>
                 <w:webHidden/>
               </w:rPr>
-              <w:instrText xml:space="preserve"> PAGEREF _Toc204927772 \h </w:instrText>
+              <w:instrText xml:space="preserve"> PAGEREF _Toc205012711 \h </w:instrText>
             </w:r>
             <w:r>
               <w:rPr>
@@ -1351,7 +1586,7 @@
                 <w:noProof/>
                 <w:webHidden/>
               </w:rPr>
-              <w:t>11</w:t>
+              <w:t>28</w:t>
             </w:r>
             <w:r>
               <w:rPr>
@@ -1422,7 +1657,7 @@
       <w:pPr>
         <w:pStyle w:val="Heading1"/>
       </w:pPr>
-      <w:bookmarkStart w:id="0" w:name="_Toc204927755"/>
+      <w:bookmarkStart w:id="0" w:name="_Toc205012691"/>
       <w:r>
         <w:t>1.</w:t>
       </w:r>
@@ -1438,30 +1673,51 @@
           <w:u w:val="single"/>
         </w:rPr>
       </w:pPr>
-      <w:bookmarkStart w:id="1" w:name="_Toc204927756"/>
+      <w:bookmarkStart w:id="1" w:name="_Toc205012692"/>
       <w:r>
         <w:rPr>
           <w:u w:val="single"/>
         </w:rPr>
         <w:t xml:space="preserve">1.1 Table </w:t>
       </w:r>
+      <w:r>
+        <w:rPr>
+          <w:u w:val="single"/>
+        </w:rPr>
+        <w:t>properties.</w:t>
+      </w:r>
       <w:bookmarkEnd w:id="1"/>
-      <w:r>
-        <w:rPr>
-          <w:u w:val="single"/>
-        </w:rPr>
-        <w:t>properties.</w:t>
-      </w:r>
-    </w:p>
-    <w:p>
-      <w:r>
-        <w:t xml:space="preserve">You can configure the table properties in the model view or in the data pane in report view . </w:t>
-      </w:r>
-    </w:p>
-    <w:p>
-      <w:r>
-        <w:t>It will allow you to rename the model , hidden model .</w:t>
-      </w:r>
+    </w:p>
+    <w:p>
+      <w:r>
+        <w:t xml:space="preserve">You can configure the table properties in the model view or in the data pane in report </w:t>
+      </w:r>
+      <w:proofErr w:type="gramStart"/>
+      <w:r>
+        <w:t>view .</w:t>
+      </w:r>
+      <w:proofErr w:type="gramEnd"/>
+      <w:r>
+        <w:t xml:space="preserve"> </w:t>
+      </w:r>
+    </w:p>
+    <w:p>
+      <w:r>
+        <w:t xml:space="preserve">It will allow you to rename the </w:t>
+      </w:r>
+      <w:proofErr w:type="gramStart"/>
+      <w:r>
+        <w:t>model ,</w:t>
+      </w:r>
+      <w:proofErr w:type="gramEnd"/>
+      <w:r>
+        <w:t xml:space="preserve"> hidden </w:t>
+      </w:r>
+      <w:proofErr w:type="gramStart"/>
+      <w:r>
+        <w:t>model .</w:t>
+      </w:r>
+      <w:proofErr w:type="gramEnd"/>
     </w:p>
     <w:p>
       <w:r>
@@ -1507,8 +1763,13 @@
     </w:p>
     <w:p>
       <w:r>
-        <w:t>If you want to put description or synonym, you should go to the model view .</w:t>
-      </w:r>
+        <w:t xml:space="preserve">If you want to put description or synonym, you should go to the model </w:t>
+      </w:r>
+      <w:proofErr w:type="gramStart"/>
+      <w:r>
+        <w:t>view .</w:t>
+      </w:r>
+      <w:proofErr w:type="gramEnd"/>
     </w:p>
     <w:p>
       <w:r>
@@ -1597,16 +1858,26 @@
     </w:p>
     <w:p>
       <w:r>
-        <w:t>We have row label and key column and after we will have to choose the storage mode .</w:t>
-      </w:r>
+        <w:t xml:space="preserve">We have row label and key column and after we will have to choose the storage </w:t>
+      </w:r>
+      <w:proofErr w:type="gramStart"/>
+      <w:r>
+        <w:t>mode .</w:t>
+      </w:r>
+      <w:proofErr w:type="gramEnd"/>
     </w:p>
     <w:p>
       <w:r>
         <w:t xml:space="preserve">It is also possible to create folder </w:t>
       </w:r>
       <w:r>
-        <w:t>you should just select a column and go to property .</w:t>
-      </w:r>
+        <w:t xml:space="preserve">you should just select a column and go to </w:t>
+      </w:r>
+      <w:proofErr w:type="gramStart"/>
+      <w:r>
+        <w:t>property .</w:t>
+      </w:r>
+      <w:proofErr w:type="gramEnd"/>
     </w:p>
     <w:p>
       <w:r>
@@ -1653,7 +1924,15 @@
     </w:p>
     <w:p>
       <w:r>
-        <w:t>You put the display folder name and you can create a folder with some column or measure in it.</w:t>
+        <w:t xml:space="preserve">You put the display folder </w:t>
+      </w:r>
+      <w:proofErr w:type="gramStart"/>
+      <w:r>
+        <w:t>name</w:t>
+      </w:r>
+      <w:proofErr w:type="gramEnd"/>
+      <w:r>
+        <w:t xml:space="preserve"> and you can create a folder with some column or measure in it.</w:t>
       </w:r>
     </w:p>
     <w:p>
@@ -1703,8 +1982,13 @@
     <w:p/>
     <w:p>
       <w:r>
-        <w:t>You can also hide in the model view .</w:t>
-      </w:r>
+        <w:t xml:space="preserve">You can also hide in the model </w:t>
+      </w:r>
+      <w:proofErr w:type="gramStart"/>
+      <w:r>
+        <w:t>view .</w:t>
+      </w:r>
+      <w:proofErr w:type="gramEnd"/>
     </w:p>
     <w:p/>
     <w:p>
@@ -1955,7 +2239,7 @@
           <w:u w:val="single"/>
         </w:rPr>
       </w:pPr>
-      <w:bookmarkStart w:id="2" w:name="_Toc204927757"/>
+      <w:bookmarkStart w:id="2" w:name="_Toc205012693"/>
       <w:r>
         <w:rPr>
           <w:u w:val="single"/>
@@ -2122,8 +2406,30 @@
         <w:rPr>
           <w:lang w:val="en-BE"/>
         </w:rPr>
-        <w:t>You can set up format , data type ,</w:t>
-      </w:r>
+        <w:t xml:space="preserve">You can set up </w:t>
+      </w:r>
+      <w:proofErr w:type="gramStart"/>
+      <w:r>
+        <w:rPr>
+          <w:lang w:val="en-BE"/>
+        </w:rPr>
+        <w:t>format ,</w:t>
+      </w:r>
+      <w:proofErr w:type="gramEnd"/>
+      <w:r>
+        <w:rPr>
+          <w:lang w:val="en-BE"/>
+        </w:rPr>
+        <w:t xml:space="preserve"> data </w:t>
+      </w:r>
+      <w:proofErr w:type="gramStart"/>
+      <w:r>
+        <w:rPr>
+          <w:lang w:val="en-BE"/>
+        </w:rPr>
+        <w:t>type ,</w:t>
+      </w:r>
+      <w:proofErr w:type="gramEnd"/>
     </w:p>
     <w:p>
       <w:pPr>
@@ -2183,20 +2489,48 @@
         <w:rPr>
           <w:lang w:val="en-BE"/>
         </w:rPr>
-        <w:t xml:space="preserve">It is feature related to how the data is formatted and presented . </w:t>
-      </w:r>
-    </w:p>
-    <w:p>
-      <w:pPr>
-        <w:rPr>
-          <w:lang w:val="en-BE"/>
-        </w:rPr>
-      </w:pPr>
-      <w:r>
-        <w:rPr>
-          <w:lang w:val="en-BE"/>
-        </w:rPr>
-        <w:t>You can sort by , categorize data and summarize.</w:t>
+        <w:t xml:space="preserve">It is feature related to how the data is formatted and </w:t>
+      </w:r>
+      <w:proofErr w:type="gramStart"/>
+      <w:r>
+        <w:rPr>
+          <w:lang w:val="en-BE"/>
+        </w:rPr>
+        <w:t>presented .</w:t>
+      </w:r>
+      <w:proofErr w:type="gramEnd"/>
+      <w:r>
+        <w:rPr>
+          <w:lang w:val="en-BE"/>
+        </w:rPr>
+        <w:t xml:space="preserve"> </w:t>
+      </w:r>
+    </w:p>
+    <w:p>
+      <w:pPr>
+        <w:rPr>
+          <w:lang w:val="en-BE"/>
+        </w:rPr>
+      </w:pPr>
+      <w:r>
+        <w:rPr>
+          <w:lang w:val="en-BE"/>
+        </w:rPr>
+        <w:t xml:space="preserve">You can sort </w:t>
+      </w:r>
+      <w:proofErr w:type="gramStart"/>
+      <w:r>
+        <w:rPr>
+          <w:lang w:val="en-BE"/>
+        </w:rPr>
+        <w:t>by ,</w:t>
+      </w:r>
+      <w:proofErr w:type="gramEnd"/>
+      <w:r>
+        <w:rPr>
+          <w:lang w:val="en-BE"/>
+        </w:rPr>
+        <w:t xml:space="preserve"> categorize data and summarize.</w:t>
       </w:r>
     </w:p>
     <w:p>
@@ -2265,7 +2599,7 @@
       <w:pPr>
         <w:pStyle w:val="Heading1"/>
       </w:pPr>
-      <w:bookmarkStart w:id="3" w:name="_Toc204927758"/>
+      <w:bookmarkStart w:id="3" w:name="_Toc205012694"/>
       <w:r>
         <w:t>2.</w:t>
       </w:r>
@@ -2275,130 +2609,117 @@
       <w:bookmarkEnd w:id="3"/>
     </w:p>
     <w:p>
+      <w:r>
+        <w:t>R</w:t>
+      </w:r>
+      <w:r>
+        <w:t>ole-playing dimensions are used when you have multiple relationships between a fact table and a dimension table, often for different purposes or contexts. A classic example is the Date dimension used in multiple roles, such as Order Date, Ship Date, and Due Date.</w:t>
+      </w:r>
+    </w:p>
+    <w:p/>
+    <w:p>
+      <w:r>
+        <w:t xml:space="preserve">You will have </w:t>
+      </w:r>
+      <w:r>
+        <w:t>some</w:t>
+      </w:r>
+      <w:r>
+        <w:t xml:space="preserve"> connection which will be </w:t>
+      </w:r>
+      <w:r>
+        <w:t xml:space="preserve">used multiple time and will be </w:t>
+      </w:r>
+      <w:proofErr w:type="gramStart"/>
+      <w:r>
+        <w:t>inactive</w:t>
+      </w:r>
+      <w:proofErr w:type="gramEnd"/>
+      <w:r>
+        <w:t xml:space="preserve"> but you will be able to use it thanks to the </w:t>
+      </w:r>
+      <w:r>
+        <w:t>Dax</w:t>
+      </w:r>
+      <w:r>
+        <w:t xml:space="preserve"> </w:t>
+      </w:r>
+      <w:r>
+        <w:t>query:</w:t>
+      </w:r>
+      <w:r>
+        <w:t xml:space="preserve"> </w:t>
+      </w:r>
+      <w:r>
+        <w:t>U</w:t>
+      </w:r>
+      <w:r>
+        <w:t>SERELATIONSHIP (</w:t>
+      </w:r>
+      <w:r>
+        <w:t>)</w:t>
+      </w:r>
+    </w:p>
+    <w:p>
       <w:pPr>
         <w:pStyle w:val="Heading1"/>
-        <w:rPr>
-          <w:rFonts w:asciiTheme="minorHAnsi" w:eastAsiaTheme="minorHAnsi" w:hAnsiTheme="minorHAnsi" w:cstheme="minorBidi"/>
-          <w:color w:val="auto"/>
-          <w:sz w:val="22"/>
-          <w:szCs w:val="22"/>
-        </w:rPr>
-      </w:pPr>
-      <w:bookmarkStart w:id="4" w:name="_Toc204927759"/>
-      <w:r>
-        <w:rPr>
-          <w:rFonts w:asciiTheme="minorHAnsi" w:eastAsiaTheme="minorHAnsi" w:hAnsiTheme="minorHAnsi" w:cstheme="minorBidi"/>
-          <w:color w:val="auto"/>
-          <w:sz w:val="22"/>
-          <w:szCs w:val="22"/>
-        </w:rPr>
-        <w:t>R</w:t>
-      </w:r>
-      <w:r>
-        <w:rPr>
-          <w:rFonts w:asciiTheme="minorHAnsi" w:eastAsiaTheme="minorHAnsi" w:hAnsiTheme="minorHAnsi" w:cstheme="minorBidi"/>
-          <w:color w:val="auto"/>
-          <w:sz w:val="22"/>
-          <w:szCs w:val="22"/>
-        </w:rPr>
-        <w:t>ole-playing dimensions are used when you have multiple relationships between a fact table and a dimension table, often for different purposes or contexts. A classic example is the Date dimension used in multiple roles, such as Order Date, Ship Date, and Due Date.</w:t>
+      </w:pPr>
+      <w:bookmarkStart w:id="4" w:name="_Toc205012695"/>
+      <w:r>
+        <w:t>3.</w:t>
+      </w:r>
+      <w:r>
+        <w:t>Define a relationship's cardinality and cross-filter direction</w:t>
+      </w:r>
+      <w:bookmarkEnd w:id="4"/>
+    </w:p>
+    <w:p>
+      <w:r>
+        <w:t xml:space="preserve">The cardinality is simple in Star </w:t>
+      </w:r>
+      <w:r>
+        <w:t>schema,</w:t>
+      </w:r>
+      <w:r>
+        <w:t xml:space="preserve"> dimension 1 </w:t>
+      </w:r>
+      <w:r>
+        <w:sym w:font="Wingdings" w:char="F0E0"/>
+      </w:r>
+      <w:r>
+        <w:t xml:space="preserve"> many to the fact </w:t>
+      </w:r>
+      <w:r>
+        <w:t>table,</w:t>
+      </w:r>
+      <w:r>
+        <w:t xml:space="preserve"> concerning the cross filter it will use </w:t>
+      </w:r>
+      <w:r>
+        <w:t xml:space="preserve">in function of need to retrieve or not the data from the </w:t>
+      </w:r>
+      <w:r>
+        <w:t>dimension.</w:t>
+      </w:r>
+      <w:r>
+        <w:t xml:space="preserve"> In </w:t>
+      </w:r>
+      <w:r>
+        <w:t>general,</w:t>
+      </w:r>
+      <w:r>
+        <w:t xml:space="preserve"> it will be one single but cross filter when you need to retrieve data based on the dimension </w:t>
+      </w:r>
+      <w:r>
+        <w:t>or you need for RLS.</w:t>
       </w:r>
     </w:p>
     <w:p/>
     <w:p>
-      <w:r>
-        <w:t xml:space="preserve">You will have </w:t>
-      </w:r>
-      <w:r>
-        <w:t>some</w:t>
-      </w:r>
-      <w:r>
-        <w:t xml:space="preserve"> connection which will be </w:t>
-      </w:r>
-      <w:r>
-        <w:t xml:space="preserve">used multiple time and will be inactive but you will be able to use it thanks to the </w:t>
-      </w:r>
-      <w:r>
-        <w:t>Dax</w:t>
-      </w:r>
-      <w:r>
-        <w:t xml:space="preserve"> </w:t>
-      </w:r>
-      <w:r>
-        <w:t>query:</w:t>
-      </w:r>
-      <w:r>
-        <w:t xml:space="preserve"> </w:t>
-      </w:r>
-      <w:r>
-        <w:t>U</w:t>
-      </w:r>
-      <w:r>
-        <w:t>SERELATIONSHIP (</w:t>
-      </w:r>
-      <w:r>
-        <w:t>)</w:t>
-      </w:r>
-    </w:p>
-    <w:p>
       <w:pPr>
         <w:pStyle w:val="Heading1"/>
       </w:pPr>
-      <w:r>
-        <w:t>3.</w:t>
-      </w:r>
-      <w:r>
-        <w:t>Define a relationship's cardinality and cross-filter direction</w:t>
-      </w:r>
-      <w:bookmarkEnd w:id="4"/>
-    </w:p>
-    <w:p>
-      <w:r>
-        <w:t xml:space="preserve">The cardinality is simple in Star </w:t>
-      </w:r>
-      <w:r>
-        <w:t>schema,</w:t>
-      </w:r>
-      <w:r>
-        <w:t xml:space="preserve"> dimension 1 </w:t>
-      </w:r>
-      <w:r>
-        <w:sym w:font="Wingdings" w:char="F0E0"/>
-      </w:r>
-      <w:r>
-        <w:t xml:space="preserve"> many to the fact </w:t>
-      </w:r>
-      <w:r>
-        <w:t>table,</w:t>
-      </w:r>
-      <w:r>
-        <w:t xml:space="preserve"> concerning the cross filter it will use </w:t>
-      </w:r>
-      <w:r>
-        <w:t xml:space="preserve">in function of need to retrieve or not the data from the </w:t>
-      </w:r>
-      <w:r>
-        <w:t>dimension.</w:t>
-      </w:r>
-      <w:r>
-        <w:t xml:space="preserve"> In </w:t>
-      </w:r>
-      <w:r>
-        <w:t>general,</w:t>
-      </w:r>
-      <w:r>
-        <w:t xml:space="preserve"> it will be one single but cross filter when you need to retrieve data based on the dimension </w:t>
-      </w:r>
-      <w:r>
-        <w:t>or you need for RLS.</w:t>
-      </w:r>
-    </w:p>
-    <w:p/>
-    <w:p>
-      <w:pPr>
-        <w:pStyle w:val="Heading1"/>
-      </w:pPr>
-      <w:bookmarkStart w:id="5" w:name="_Toc204927760"/>
+      <w:bookmarkStart w:id="5" w:name="_Toc205012696"/>
       <w:r>
         <w:lastRenderedPageBreak/>
         <w:t>4.</w:t>
@@ -2416,7 +2737,15 @@
         <w:t>ways,</w:t>
       </w:r>
       <w:r>
-        <w:t xml:space="preserve"> import a date table , or create with </w:t>
+        <w:t xml:space="preserve"> import a date </w:t>
+      </w:r>
+      <w:proofErr w:type="gramStart"/>
+      <w:r>
+        <w:t>table ,</w:t>
+      </w:r>
+      <w:proofErr w:type="gramEnd"/>
+      <w:r>
+        <w:t xml:space="preserve"> or create with </w:t>
       </w:r>
       <w:proofErr w:type="spellStart"/>
       <w:r>
@@ -2424,20 +2753,38 @@
       </w:r>
       <w:proofErr w:type="spellEnd"/>
       <w:r>
-        <w:t xml:space="preserve"> functions a table with date </w:t>
-      </w:r>
-      <w:r>
-        <w:t xml:space="preserve"> or with power query .</w:t>
-      </w:r>
+        <w:t xml:space="preserve"> functions a table with </w:t>
+      </w:r>
+      <w:proofErr w:type="gramStart"/>
+      <w:r>
+        <w:t xml:space="preserve">date </w:t>
+      </w:r>
+      <w:r>
+        <w:t xml:space="preserve"> or</w:t>
+      </w:r>
+      <w:proofErr w:type="gramEnd"/>
+      <w:r>
+        <w:t xml:space="preserve"> with power </w:t>
+      </w:r>
+      <w:proofErr w:type="gramStart"/>
+      <w:r>
+        <w:t>query .</w:t>
+      </w:r>
+      <w:proofErr w:type="gramEnd"/>
     </w:p>
     <w:p>
       <w:proofErr w:type="spellStart"/>
+      <w:proofErr w:type="gramStart"/>
       <w:r>
         <w:t>Calendarauto</w:t>
       </w:r>
       <w:proofErr w:type="spellEnd"/>
       <w:r>
-        <w:t xml:space="preserve">(6) or </w:t>
+        <w:t>(</w:t>
+      </w:r>
+      <w:proofErr w:type="gramEnd"/>
+      <w:r>
+        <w:t xml:space="preserve">6) or </w:t>
       </w:r>
       <w:r>
         <w:t>calendar (</w:t>
@@ -2454,12 +2801,14 @@
           <w:u w:val="single"/>
         </w:rPr>
       </w:pPr>
+      <w:bookmarkStart w:id="6" w:name="_Toc205012697"/>
       <w:r>
         <w:rPr>
           <w:u w:val="single"/>
         </w:rPr>
         <w:t>4.1 Common date table with DAX</w:t>
       </w:r>
+      <w:bookmarkEnd w:id="6"/>
     </w:p>
     <w:p>
       <w:r>
@@ -2486,8 +2835,13 @@
         <w:t>)</w:t>
       </w:r>
       <w:r>
-        <w:t>, it will automatically take the max and min from the other semantic model .</w:t>
-      </w:r>
+        <w:t xml:space="preserve">, it will automatically take the max and min from the other semantic </w:t>
+      </w:r>
+      <w:proofErr w:type="gramStart"/>
+      <w:r>
+        <w:t>model .</w:t>
+      </w:r>
+      <w:proofErr w:type="gramEnd"/>
     </w:p>
     <w:p/>
     <w:p>
@@ -2534,8 +2888,13 @@
     </w:p>
     <w:p>
       <w:r>
-        <w:t>At the end mark the table as date table .</w:t>
-      </w:r>
+        <w:t xml:space="preserve">At the end mark the table as date </w:t>
+      </w:r>
+      <w:proofErr w:type="gramStart"/>
+      <w:r>
+        <w:t>table .</w:t>
+      </w:r>
+      <w:proofErr w:type="gramEnd"/>
     </w:p>
     <w:p/>
     <w:p>
@@ -2631,11 +2990,19 @@
           <w:u w:val="single"/>
         </w:rPr>
       </w:pPr>
+      <w:bookmarkStart w:id="7" w:name="_Toc205012698"/>
       <w:r>
         <w:rPr>
           <w:u w:val="single"/>
         </w:rPr>
-        <w:t xml:space="preserve">4.2 Common date table with Power query </w:t>
+        <w:t>4.2 Common date table with Power query</w:t>
+      </w:r>
+      <w:bookmarkEnd w:id="7"/>
+      <w:r>
+        <w:rPr>
+          <w:u w:val="single"/>
+        </w:rPr>
+        <w:t xml:space="preserve"> </w:t>
       </w:r>
     </w:p>
     <w:p>
@@ -2645,14 +3012,14 @@
           <w:u w:val="single"/>
         </w:rPr>
       </w:pPr>
-      <w:bookmarkStart w:id="6" w:name="_Toc204927761"/>
+      <w:bookmarkStart w:id="8" w:name="_Toc205012699"/>
       <w:r>
         <w:rPr>
           <w:u w:val="single"/>
         </w:rPr>
         <w:t>5.Identify use cases for calculated columns and calculated tables</w:t>
       </w:r>
-      <w:bookmarkEnd w:id="6"/>
+      <w:bookmarkEnd w:id="8"/>
     </w:p>
     <w:p/>
     <w:p>
@@ -2687,11 +3054,16 @@
         <w:t xml:space="preserve"> Columns you can created it for</w:t>
       </w:r>
       <w:r>
-        <w:t xml:space="preserve"> computation </w:t>
+        <w:t xml:space="preserve"> </w:t>
+      </w:r>
+      <w:proofErr w:type="gramStart"/>
+      <w:r>
+        <w:t xml:space="preserve">computation </w:t>
       </w:r>
       <w:r>
         <w:t>.</w:t>
       </w:r>
+      <w:proofErr w:type="gramEnd"/>
       <w:r>
         <w:t xml:space="preserve"> </w:t>
       </w:r>
@@ -2790,14 +3162,14 @@
       <w:r>
         <w:t xml:space="preserve"> </w:t>
       </w:r>
-      <w:bookmarkStart w:id="7" w:name="_Toc204927762"/>
+      <w:bookmarkStart w:id="9" w:name="_Toc205012700"/>
       <w:r>
         <w:t>6.</w:t>
       </w:r>
       <w:r>
         <w:t>Create single aggregation measures</w:t>
       </w:r>
-      <w:bookmarkEnd w:id="7"/>
+      <w:bookmarkEnd w:id="9"/>
     </w:p>
     <w:p/>
     <w:p>
@@ -2850,12 +3222,21 @@
           <w:lang w:val="en-BE"/>
         </w:rPr>
       </w:pPr>
+      <w:bookmarkStart w:id="10" w:name="_Toc205012701"/>
       <w:r>
         <w:rPr>
           <w:u w:val="single"/>
           <w:lang w:val="en-BE"/>
         </w:rPr>
-        <w:t xml:space="preserve">6.3 Measures </w:t>
+        <w:t>6.3 Measures</w:t>
+      </w:r>
+      <w:bookmarkEnd w:id="10"/>
+      <w:r>
+        <w:rPr>
+          <w:u w:val="single"/>
+          <w:lang w:val="en-BE"/>
+        </w:rPr>
+        <w:t xml:space="preserve"> </w:t>
       </w:r>
     </w:p>
     <w:p>
@@ -3328,8 +3709,16 @@
         <w:rPr>
           <w:u w:val="single"/>
         </w:rPr>
-        <w:t>6.3.1 Create new measure :</w:t>
-      </w:r>
+        <w:t xml:space="preserve">6.3.1 Create new </w:t>
+      </w:r>
+      <w:proofErr w:type="gramStart"/>
+      <w:r>
+        <w:rPr>
+          <w:u w:val="single"/>
+        </w:rPr>
+        <w:t>measure :</w:t>
+      </w:r>
+      <w:proofErr w:type="gramEnd"/>
     </w:p>
     <w:p>
       <w:r>
@@ -3414,26 +3803,62 @@
         <w:rPr>
           <w:lang w:val="en-BE"/>
         </w:rPr>
-        <w:t xml:space="preserve"> is also very used in order to </w:t>
-      </w:r>
-      <w:r>
-        <w:rPr>
-          <w:lang w:val="en-BE"/>
-        </w:rPr>
-        <w:t>create summarized data notably calculate function .</w:t>
-      </w:r>
-    </w:p>
-    <w:p>
-      <w:pPr>
-        <w:rPr>
-          <w:lang w:val="en-BE"/>
-        </w:rPr>
-      </w:pPr>
-      <w:r>
-        <w:rPr>
-          <w:lang w:val="en-BE"/>
-        </w:rPr>
-        <w:t xml:space="preserve">Measures are not physically stored as Calculated column ! </w:t>
+        <w:t xml:space="preserve"> is also very used </w:t>
+      </w:r>
+      <w:proofErr w:type="gramStart"/>
+      <w:r>
+        <w:rPr>
+          <w:lang w:val="en-BE"/>
+        </w:rPr>
+        <w:t>in order to</w:t>
+      </w:r>
+      <w:proofErr w:type="gramEnd"/>
+      <w:r>
+        <w:rPr>
+          <w:lang w:val="en-BE"/>
+        </w:rPr>
+        <w:t xml:space="preserve"> </w:t>
+      </w:r>
+      <w:r>
+        <w:rPr>
+          <w:lang w:val="en-BE"/>
+        </w:rPr>
+        <w:t xml:space="preserve">create summarized data notably calculate </w:t>
+      </w:r>
+      <w:proofErr w:type="gramStart"/>
+      <w:r>
+        <w:rPr>
+          <w:lang w:val="en-BE"/>
+        </w:rPr>
+        <w:t>function .</w:t>
+      </w:r>
+      <w:proofErr w:type="gramEnd"/>
+    </w:p>
+    <w:p>
+      <w:pPr>
+        <w:rPr>
+          <w:lang w:val="en-BE"/>
+        </w:rPr>
+      </w:pPr>
+      <w:r>
+        <w:rPr>
+          <w:lang w:val="en-BE"/>
+        </w:rPr>
+        <w:t xml:space="preserve">Measures are not physically stored as Calculated </w:t>
+      </w:r>
+      <w:proofErr w:type="gramStart"/>
+      <w:r>
+        <w:rPr>
+          <w:lang w:val="en-BE"/>
+        </w:rPr>
+        <w:t>column !</w:t>
+      </w:r>
+      <w:proofErr w:type="gramEnd"/>
+      <w:r>
+        <w:rPr>
+          <w:lang w:val="en-BE"/>
+        </w:rPr>
+        <w:t xml:space="preserve"> </w:t>
       </w:r>
     </w:p>
     <w:p>
@@ -3447,14 +3872,14 @@
       <w:pPr>
         <w:pStyle w:val="Heading1"/>
       </w:pPr>
-      <w:bookmarkStart w:id="8" w:name="_Toc204927763"/>
+      <w:bookmarkStart w:id="11" w:name="_Toc205012702"/>
       <w:r>
         <w:t>7.</w:t>
       </w:r>
       <w:r>
         <w:t>Use the CALCULATE function</w:t>
       </w:r>
-      <w:bookmarkEnd w:id="8"/>
+      <w:bookmarkEnd w:id="11"/>
     </w:p>
     <w:p>
       <w:r>
@@ -3501,18 +3926,47 @@
     <w:p/>
     <w:p>
       <w:r>
-        <w:t>You can use it to compute but also filter data at the same time we will use it several times .</w:t>
-      </w:r>
-    </w:p>
-    <w:p>
-      <w:r>
-        <w:t xml:space="preserve">It is important to highlight that Calculate return a scalar value ! </w:t>
+        <w:t xml:space="preserve">You can use it to compute but also filter data at the same time we will use it several </w:t>
+      </w:r>
+      <w:proofErr w:type="gramStart"/>
+      <w:r>
+        <w:t>times .</w:t>
+      </w:r>
+      <w:proofErr w:type="gramEnd"/>
+    </w:p>
+    <w:p>
+      <w:r>
+        <w:t xml:space="preserve">It is important to highlight that Calculate return a scalar </w:t>
+      </w:r>
+      <w:proofErr w:type="gramStart"/>
+      <w:r>
+        <w:t>value !</w:t>
+      </w:r>
+      <w:proofErr w:type="gramEnd"/>
+      <w:r>
+        <w:t xml:space="preserve"> </w:t>
       </w:r>
     </w:p>
     <w:p>
       <w:r>
         <w:lastRenderedPageBreak/>
-        <w:t>First expression is a measure after you have a filter , in the filter you can use logical operator , function etc...</w:t>
+        <w:t xml:space="preserve">First expression is a measure after you have a </w:t>
+      </w:r>
+      <w:proofErr w:type="gramStart"/>
+      <w:r>
+        <w:t>filter ,</w:t>
+      </w:r>
+      <w:proofErr w:type="gramEnd"/>
+      <w:r>
+        <w:t xml:space="preserve"> in the filter you can use logical </w:t>
+      </w:r>
+      <w:proofErr w:type="gramStart"/>
+      <w:r>
+        <w:t>operator ,</w:t>
+      </w:r>
+      <w:proofErr w:type="gramEnd"/>
+      <w:r>
+        <w:t xml:space="preserve"> function etc...</w:t>
       </w:r>
     </w:p>
     <w:p/>
@@ -3551,8 +4005,13 @@
         <w:t>of revenue</w:t>
       </w:r>
       <w:r>
-        <w:t xml:space="preserve"> of the same period last year .</w:t>
-      </w:r>
+        <w:t xml:space="preserve"> of the same period last </w:t>
+      </w:r>
+      <w:proofErr w:type="gramStart"/>
+      <w:r>
+        <w:t>year .</w:t>
+      </w:r>
+      <w:proofErr w:type="gramEnd"/>
     </w:p>
     <w:p>
       <w:r>
@@ -3665,8 +4124,13 @@
       </w:r>
       <w:proofErr w:type="spellEnd"/>
       <w:r>
-        <w:t xml:space="preserve"> with arithmetic operator .</w:t>
-      </w:r>
+        <w:t xml:space="preserve"> with arithmetic </w:t>
+      </w:r>
+      <w:proofErr w:type="gramStart"/>
+      <w:r>
+        <w:t>operator .</w:t>
+      </w:r>
+      <w:proofErr w:type="gramEnd"/>
     </w:p>
     <w:p/>
     <w:p>
@@ -3714,7 +4178,15 @@
     <w:p>
       <w:r>
         <w:lastRenderedPageBreak/>
-        <w:t>It is good and infinity is normal because when you divide by 0 , it becomes infinite.</w:t>
+        <w:t xml:space="preserve">It is good and infinity is normal because when you divide by </w:t>
+      </w:r>
+      <w:proofErr w:type="gramStart"/>
+      <w:r>
+        <w:t>0 ,</w:t>
+      </w:r>
+      <w:proofErr w:type="gramEnd"/>
+      <w:r>
+        <w:t xml:space="preserve"> it becomes infinite.</w:t>
       </w:r>
     </w:p>
     <w:p/>
@@ -3722,14 +4194,14 @@
       <w:pPr>
         <w:pStyle w:val="Heading1"/>
       </w:pPr>
-      <w:bookmarkStart w:id="9" w:name="_Toc204927764"/>
+      <w:bookmarkStart w:id="12" w:name="_Toc205012703"/>
       <w:r>
         <w:t xml:space="preserve">8. </w:t>
       </w:r>
       <w:r>
         <w:t>Implement time intelligence measures</w:t>
       </w:r>
-      <w:bookmarkEnd w:id="9"/>
+      <w:bookmarkEnd w:id="12"/>
     </w:p>
     <w:p>
       <w:pPr>
@@ -3828,8 +4300,30 @@
         <w:rPr>
           <w:lang w:val="en-BE"/>
         </w:rPr>
-        <w:t>It exists several functions but we will use some of them .</w:t>
-      </w:r>
+        <w:t xml:space="preserve">It exists several </w:t>
+      </w:r>
+      <w:proofErr w:type="gramStart"/>
+      <w:r>
+        <w:rPr>
+          <w:lang w:val="en-BE"/>
+        </w:rPr>
+        <w:t>functions</w:t>
+      </w:r>
+      <w:proofErr w:type="gramEnd"/>
+      <w:r>
+        <w:rPr>
+          <w:lang w:val="en-BE"/>
+        </w:rPr>
+        <w:t xml:space="preserve"> but we will use some of </w:t>
+      </w:r>
+      <w:proofErr w:type="gramStart"/>
+      <w:r>
+        <w:rPr>
+          <w:lang w:val="en-BE"/>
+        </w:rPr>
+        <w:t>them .</w:t>
+      </w:r>
+      <w:proofErr w:type="gramEnd"/>
     </w:p>
     <w:p>
       <w:pPr>
@@ -3895,7 +4389,21 @@
         <w:rPr>
           <w:lang w:val="en-BE"/>
         </w:rPr>
-        <w:t xml:space="preserve">We will use some of Dax time intelligence functions in order to </w:t>
+        <w:t xml:space="preserve">We will use some of Dax time intelligence functions </w:t>
+      </w:r>
+      <w:proofErr w:type="gramStart"/>
+      <w:r>
+        <w:rPr>
+          <w:lang w:val="en-BE"/>
+        </w:rPr>
+        <w:t>in order to</w:t>
+      </w:r>
+      <w:proofErr w:type="gramEnd"/>
+      <w:r>
+        <w:rPr>
+          <w:lang w:val="en-BE"/>
+        </w:rPr>
+        <w:t xml:space="preserve"> </w:t>
       </w:r>
       <w:r>
         <w:rPr>
@@ -4084,7 +4592,15 @@
         <w:t xml:space="preserve"> </w:t>
       </w:r>
       <w:r>
-        <w:t>is counted in the time period in which they made their first purchase.</w:t>
+        <w:t xml:space="preserve">is counted in the </w:t>
+      </w:r>
+      <w:proofErr w:type="gramStart"/>
+      <w:r>
+        <w:t>time period</w:t>
+      </w:r>
+      <w:proofErr w:type="gramEnd"/>
+      <w:r>
+        <w:t xml:space="preserve"> in which they made their first purchase.</w:t>
       </w:r>
       <w:r>
         <w:t xml:space="preserve"> </w:t>
@@ -4211,54 +4727,67 @@
           <w:lang w:val="en-BE"/>
         </w:rPr>
       </w:pPr>
-    </w:p>
-    <w:p>
-      <w:pPr>
-        <w:rPr>
-          <w:lang w:val="en-BE"/>
-        </w:rPr>
-      </w:pPr>
-      <w:r>
-        <w:rPr>
-          <w:lang w:val="en-BE"/>
-        </w:rPr>
-        <w:t>If you want to compute new customer.</w:t>
-      </w:r>
-    </w:p>
-    <w:p>
-      <w:pPr>
-        <w:rPr>
-          <w:lang w:val="en-BE"/>
-        </w:rPr>
-      </w:pPr>
-    </w:p>
-    <w:p>
-      <w:pPr>
-        <w:rPr>
-          <w:lang w:val="en-BE"/>
-        </w:rPr>
-      </w:pPr>
-    </w:p>
-    <w:p>
-      <w:pPr>
-        <w:rPr>
-          <w:lang w:val="en-BE"/>
-        </w:rPr>
-      </w:pPr>
-    </w:p>
-    <w:p>
-      <w:pPr>
-        <w:rPr>
-          <w:lang w:val="en-BE"/>
-        </w:rPr>
-      </w:pPr>
-    </w:p>
-    <w:p>
-      <w:pPr>
-        <w:rPr>
-          <w:lang w:val="en-BE"/>
-        </w:rPr>
-      </w:pPr>
+      <w:r>
+        <w:rPr>
+          <w:lang w:val="en-BE"/>
+        </w:rPr>
+        <w:t xml:space="preserve">If you want to compute new </w:t>
+      </w:r>
+      <w:r>
+        <w:rPr>
+          <w:lang w:val="en-BE"/>
+        </w:rPr>
+        <w:t xml:space="preserve">sales compared to month </w:t>
+      </w:r>
+      <w:proofErr w:type="gramStart"/>
+      <w:r>
+        <w:rPr>
+          <w:lang w:val="en-BE"/>
+        </w:rPr>
+        <w:t xml:space="preserve">before </w:t>
+      </w:r>
+      <w:r>
+        <w:rPr>
+          <w:lang w:val="en-BE"/>
+        </w:rPr>
+        <w:t>,</w:t>
+      </w:r>
+      <w:proofErr w:type="gramEnd"/>
+      <w:r>
+        <w:rPr>
+          <w:lang w:val="en-BE"/>
+        </w:rPr>
+        <w:t xml:space="preserve"> you should subtract and use min as Elem of </w:t>
+      </w:r>
+      <w:proofErr w:type="gramStart"/>
+      <w:r>
+        <w:rPr>
+          <w:lang w:val="en-BE"/>
+        </w:rPr>
+        <w:t>comparison .</w:t>
+      </w:r>
+      <w:proofErr w:type="gramEnd"/>
+    </w:p>
+    <w:p>
+      <w:pPr>
+        <w:rPr>
+          <w:lang w:val="en-BE"/>
+        </w:rPr>
+      </w:pPr>
+      <w:r>
+        <w:rPr>
+          <w:lang w:val="en-BE"/>
+        </w:rPr>
+        <w:t xml:space="preserve">It is done in the Microsoft learning </w:t>
+      </w:r>
+      <w:proofErr w:type="gramStart"/>
+      <w:r>
+        <w:rPr>
+          <w:lang w:val="en-BE"/>
+        </w:rPr>
+        <w:t>example :</w:t>
+      </w:r>
+      <w:proofErr w:type="gramEnd"/>
       <w:r>
         <w:rPr>
           <w:lang w:val="en-BE"/>
@@ -4268,9 +4797,145 @@
     </w:p>
     <w:p>
       <w:pPr>
+        <w:rPr>
+          <w:lang w:val="en-BE"/>
+        </w:rPr>
+      </w:pPr>
+      <w:r>
+        <w:rPr>
+          <w:noProof/>
+        </w:rPr>
+        <w:lastRenderedPageBreak/>
+        <w:drawing>
+          <wp:inline distT="0" distB="0" distL="0" distR="0" wp14:anchorId="7F622A5C" wp14:editId="45CB2B6E">
+            <wp:extent cx="5731510" cy="3375660"/>
+            <wp:effectExtent l="0" t="0" r="2540" b="0"/>
+            <wp:docPr id="1356580681" name="Picture 1" descr="A screenshot of a computer program&#10;&#10;AI-generated content may be incorrect."/>
+            <wp:cNvGraphicFramePr>
+              <a:graphicFrameLocks xmlns:a="http://schemas.openxmlformats.org/drawingml/2006/main" noChangeAspect="1"/>
+            </wp:cNvGraphicFramePr>
+            <a:graphic xmlns:a="http://schemas.openxmlformats.org/drawingml/2006/main">
+              <a:graphicData uri="http://schemas.openxmlformats.org/drawingml/2006/picture">
+                <pic:pic xmlns:pic="http://schemas.openxmlformats.org/drawingml/2006/picture">
+                  <pic:nvPicPr>
+                    <pic:cNvPr id="1356580681" name="Picture 1" descr="A screenshot of a computer program&#10;&#10;AI-generated content may be incorrect."/>
+                    <pic:cNvPicPr/>
+                  </pic:nvPicPr>
+                  <pic:blipFill>
+                    <a:blip r:embed="rId44"/>
+                    <a:stretch>
+                      <a:fillRect/>
+                    </a:stretch>
+                  </pic:blipFill>
+                  <pic:spPr>
+                    <a:xfrm>
+                      <a:off x="0" y="0"/>
+                      <a:ext cx="5731510" cy="3375660"/>
+                    </a:xfrm>
+                    <a:prstGeom prst="rect">
+                      <a:avLst/>
+                    </a:prstGeom>
+                  </pic:spPr>
+                </pic:pic>
+              </a:graphicData>
+            </a:graphic>
+          </wp:inline>
+        </w:drawing>
+      </w:r>
+    </w:p>
+    <w:p>
+      <w:pPr>
+        <w:rPr>
+          <w:lang w:val="en-BE"/>
+        </w:rPr>
+      </w:pPr>
+      <w:r>
+        <w:rPr>
+          <w:noProof/>
+        </w:rPr>
+        <w:drawing>
+          <wp:inline distT="0" distB="0" distL="0" distR="0" wp14:anchorId="57DC0F5F" wp14:editId="265537C5">
+            <wp:extent cx="5731510" cy="3176270"/>
+            <wp:effectExtent l="0" t="0" r="2540" b="5080"/>
+            <wp:docPr id="1795426504" name="Picture 1" descr="A screenshot of a graph&#10;&#10;AI-generated content may be incorrect."/>
+            <wp:cNvGraphicFramePr>
+              <a:graphicFrameLocks xmlns:a="http://schemas.openxmlformats.org/drawingml/2006/main" noChangeAspect="1"/>
+            </wp:cNvGraphicFramePr>
+            <a:graphic xmlns:a="http://schemas.openxmlformats.org/drawingml/2006/main">
+              <a:graphicData uri="http://schemas.openxmlformats.org/drawingml/2006/picture">
+                <pic:pic xmlns:pic="http://schemas.openxmlformats.org/drawingml/2006/picture">
+                  <pic:nvPicPr>
+                    <pic:cNvPr id="1795426504" name="Picture 1" descr="A screenshot of a graph&#10;&#10;AI-generated content may be incorrect."/>
+                    <pic:cNvPicPr/>
+                  </pic:nvPicPr>
+                  <pic:blipFill>
+                    <a:blip r:embed="rId45"/>
+                    <a:stretch>
+                      <a:fillRect/>
+                    </a:stretch>
+                  </pic:blipFill>
+                  <pic:spPr>
+                    <a:xfrm>
+                      <a:off x="0" y="0"/>
+                      <a:ext cx="5731510" cy="3176270"/>
+                    </a:xfrm>
+                    <a:prstGeom prst="rect">
+                      <a:avLst/>
+                    </a:prstGeom>
+                  </pic:spPr>
+                </pic:pic>
+              </a:graphicData>
+            </a:graphic>
+          </wp:inline>
+        </w:drawing>
+      </w:r>
+    </w:p>
+    <w:p>
+      <w:pPr>
+        <w:rPr>
+          <w:lang w:val="en-BE"/>
+        </w:rPr>
+      </w:pPr>
+    </w:p>
+    <w:p>
+      <w:pPr>
+        <w:rPr>
+          <w:lang w:val="en-BE"/>
+        </w:rPr>
+      </w:pPr>
+    </w:p>
+    <w:p>
+      <w:pPr>
+        <w:rPr>
+          <w:lang w:val="en-BE"/>
+        </w:rPr>
+      </w:pPr>
+    </w:p>
+    <w:p>
+      <w:pPr>
+        <w:rPr>
+          <w:lang w:val="en-BE"/>
+        </w:rPr>
+      </w:pPr>
+    </w:p>
+    <w:p>
+      <w:pPr>
+        <w:rPr>
+          <w:lang w:val="en-BE"/>
+        </w:rPr>
+      </w:pPr>
+      <w:r>
+        <w:rPr>
+          <w:lang w:val="en-BE"/>
+        </w:rPr>
+        <w:t xml:space="preserve"> </w:t>
+      </w:r>
+    </w:p>
+    <w:p>
+      <w:pPr>
         <w:pStyle w:val="Heading1"/>
       </w:pPr>
-      <w:bookmarkStart w:id="10" w:name="_Toc204927765"/>
+      <w:bookmarkStart w:id="13" w:name="_Toc205012704"/>
       <w:r>
         <w:lastRenderedPageBreak/>
         <w:t>9.</w:t>
@@ -4278,61 +4943,760 @@
       <w:r>
         <w:t>Use basic statistical functions</w:t>
       </w:r>
-      <w:bookmarkEnd w:id="10"/>
+      <w:bookmarkEnd w:id="13"/>
+    </w:p>
+    <w:p>
+      <w:r>
+        <w:t xml:space="preserve">We will use basic statistical function that you can find in quick </w:t>
+      </w:r>
+      <w:proofErr w:type="gramStart"/>
+      <w:r>
+        <w:t>measure .</w:t>
+      </w:r>
+      <w:proofErr w:type="gramEnd"/>
     </w:p>
     <w:p/>
     <w:p>
+      <w:r>
+        <w:rPr>
+          <w:noProof/>
+        </w:rPr>
+        <w:drawing>
+          <wp:inline distT="0" distB="0" distL="0" distR="0" wp14:anchorId="6F4D8F68" wp14:editId="06B9C06D">
+            <wp:extent cx="3590925" cy="2305050"/>
+            <wp:effectExtent l="0" t="0" r="9525" b="0"/>
+            <wp:docPr id="1292617822" name="Picture 1" descr="A white background with black text&#10;&#10;AI-generated content may be incorrect."/>
+            <wp:cNvGraphicFramePr>
+              <a:graphicFrameLocks xmlns:a="http://schemas.openxmlformats.org/drawingml/2006/main" noChangeAspect="1"/>
+            </wp:cNvGraphicFramePr>
+            <a:graphic xmlns:a="http://schemas.openxmlformats.org/drawingml/2006/main">
+              <a:graphicData uri="http://schemas.openxmlformats.org/drawingml/2006/picture">
+                <pic:pic xmlns:pic="http://schemas.openxmlformats.org/drawingml/2006/picture">
+                  <pic:nvPicPr>
+                    <pic:cNvPr id="1292617822" name="Picture 1" descr="A white background with black text&#10;&#10;AI-generated content may be incorrect."/>
+                    <pic:cNvPicPr/>
+                  </pic:nvPicPr>
+                  <pic:blipFill>
+                    <a:blip r:embed="rId46"/>
+                    <a:stretch>
+                      <a:fillRect/>
+                    </a:stretch>
+                  </pic:blipFill>
+                  <pic:spPr>
+                    <a:xfrm>
+                      <a:off x="0" y="0"/>
+                      <a:ext cx="3590925" cy="2305050"/>
+                    </a:xfrm>
+                    <a:prstGeom prst="rect">
+                      <a:avLst/>
+                    </a:prstGeom>
+                  </pic:spPr>
+                </pic:pic>
+              </a:graphicData>
+            </a:graphic>
+          </wp:inline>
+        </w:drawing>
+      </w:r>
+    </w:p>
+    <w:p>
+      <w:r>
+        <w:rPr>
+          <w:noProof/>
+        </w:rPr>
+        <w:drawing>
+          <wp:inline distT="0" distB="0" distL="0" distR="0" wp14:anchorId="7DE1E50B" wp14:editId="05B46555">
+            <wp:extent cx="4343400" cy="2500848"/>
+            <wp:effectExtent l="0" t="0" r="0" b="0"/>
+            <wp:docPr id="2007498341" name="Picture 1" descr="A screenshot of a computer&#10;&#10;AI-generated content may be incorrect."/>
+            <wp:cNvGraphicFramePr>
+              <a:graphicFrameLocks xmlns:a="http://schemas.openxmlformats.org/drawingml/2006/main" noChangeAspect="1"/>
+            </wp:cNvGraphicFramePr>
+            <a:graphic xmlns:a="http://schemas.openxmlformats.org/drawingml/2006/main">
+              <a:graphicData uri="http://schemas.openxmlformats.org/drawingml/2006/picture">
+                <pic:pic xmlns:pic="http://schemas.openxmlformats.org/drawingml/2006/picture">
+                  <pic:nvPicPr>
+                    <pic:cNvPr id="2007498341" name="Picture 1" descr="A screenshot of a computer&#10;&#10;AI-generated content may be incorrect."/>
+                    <pic:cNvPicPr/>
+                  </pic:nvPicPr>
+                  <pic:blipFill>
+                    <a:blip r:embed="rId47"/>
+                    <a:stretch>
+                      <a:fillRect/>
+                    </a:stretch>
+                  </pic:blipFill>
+                  <pic:spPr>
+                    <a:xfrm>
+                      <a:off x="0" y="0"/>
+                      <a:ext cx="4347921" cy="2503451"/>
+                    </a:xfrm>
+                    <a:prstGeom prst="rect">
+                      <a:avLst/>
+                    </a:prstGeom>
+                  </pic:spPr>
+                </pic:pic>
+              </a:graphicData>
+            </a:graphic>
+          </wp:inline>
+        </w:drawing>
+      </w:r>
+    </w:p>
+    <w:p>
+      <w:r>
+        <w:rPr>
+          <w:noProof/>
+        </w:rPr>
+        <w:lastRenderedPageBreak/>
+        <w:drawing>
+          <wp:inline distT="0" distB="0" distL="0" distR="0" wp14:anchorId="53338B02" wp14:editId="658B1342">
+            <wp:extent cx="3486150" cy="4391025"/>
+            <wp:effectExtent l="0" t="0" r="0" b="9525"/>
+            <wp:docPr id="549629660" name="Picture 1" descr="A screenshot of a graph&#10;&#10;AI-generated content may be incorrect."/>
+            <wp:cNvGraphicFramePr>
+              <a:graphicFrameLocks xmlns:a="http://schemas.openxmlformats.org/drawingml/2006/main" noChangeAspect="1"/>
+            </wp:cNvGraphicFramePr>
+            <a:graphic xmlns:a="http://schemas.openxmlformats.org/drawingml/2006/main">
+              <a:graphicData uri="http://schemas.openxmlformats.org/drawingml/2006/picture">
+                <pic:pic xmlns:pic="http://schemas.openxmlformats.org/drawingml/2006/picture">
+                  <pic:nvPicPr>
+                    <pic:cNvPr id="549629660" name="Picture 1" descr="A screenshot of a graph&#10;&#10;AI-generated content may be incorrect."/>
+                    <pic:cNvPicPr/>
+                  </pic:nvPicPr>
+                  <pic:blipFill>
+                    <a:blip r:embed="rId48"/>
+                    <a:stretch>
+                      <a:fillRect/>
+                    </a:stretch>
+                  </pic:blipFill>
+                  <pic:spPr>
+                    <a:xfrm>
+                      <a:off x="0" y="0"/>
+                      <a:ext cx="3486150" cy="4391025"/>
+                    </a:xfrm>
+                    <a:prstGeom prst="rect">
+                      <a:avLst/>
+                    </a:prstGeom>
+                  </pic:spPr>
+                </pic:pic>
+              </a:graphicData>
+            </a:graphic>
+          </wp:inline>
+        </w:drawing>
+      </w:r>
+    </w:p>
+    <w:p>
+      <w:r>
+        <w:rPr>
+          <w:noProof/>
+        </w:rPr>
+        <w:lastRenderedPageBreak/>
+        <w:drawing>
+          <wp:inline distT="0" distB="0" distL="0" distR="0" wp14:anchorId="29A757CA" wp14:editId="47FC99CD">
+            <wp:extent cx="4152900" cy="4438650"/>
+            <wp:effectExtent l="0" t="0" r="0" b="0"/>
+            <wp:docPr id="1463542227" name="Picture 1" descr="A screenshot of a graph&#10;&#10;AI-generated content may be incorrect."/>
+            <wp:cNvGraphicFramePr>
+              <a:graphicFrameLocks xmlns:a="http://schemas.openxmlformats.org/drawingml/2006/main" noChangeAspect="1"/>
+            </wp:cNvGraphicFramePr>
+            <a:graphic xmlns:a="http://schemas.openxmlformats.org/drawingml/2006/main">
+              <a:graphicData uri="http://schemas.openxmlformats.org/drawingml/2006/picture">
+                <pic:pic xmlns:pic="http://schemas.openxmlformats.org/drawingml/2006/picture">
+                  <pic:nvPicPr>
+                    <pic:cNvPr id="1463542227" name="Picture 1" descr="A screenshot of a graph&#10;&#10;AI-generated content may be incorrect."/>
+                    <pic:cNvPicPr/>
+                  </pic:nvPicPr>
+                  <pic:blipFill>
+                    <a:blip r:embed="rId49"/>
+                    <a:stretch>
+                      <a:fillRect/>
+                    </a:stretch>
+                  </pic:blipFill>
+                  <pic:spPr>
+                    <a:xfrm>
+                      <a:off x="0" y="0"/>
+                      <a:ext cx="4152900" cy="4438650"/>
+                    </a:xfrm>
+                    <a:prstGeom prst="rect">
+                      <a:avLst/>
+                    </a:prstGeom>
+                  </pic:spPr>
+                </pic:pic>
+              </a:graphicData>
+            </a:graphic>
+          </wp:inline>
+        </w:drawing>
+      </w:r>
+    </w:p>
+    <w:p>
+      <w:r>
+        <w:rPr>
+          <w:noProof/>
+        </w:rPr>
+        <w:drawing>
+          <wp:inline distT="0" distB="0" distL="0" distR="0" wp14:anchorId="53207F20" wp14:editId="6411DE5A">
+            <wp:extent cx="4181475" cy="4248150"/>
+            <wp:effectExtent l="0" t="0" r="9525" b="0"/>
+            <wp:docPr id="1004613007" name="Picture 1" descr="A screenshot of a computer screen&#10;&#10;AI-generated content may be incorrect."/>
+            <wp:cNvGraphicFramePr>
+              <a:graphicFrameLocks xmlns:a="http://schemas.openxmlformats.org/drawingml/2006/main" noChangeAspect="1"/>
+            </wp:cNvGraphicFramePr>
+            <a:graphic xmlns:a="http://schemas.openxmlformats.org/drawingml/2006/main">
+              <a:graphicData uri="http://schemas.openxmlformats.org/drawingml/2006/picture">
+                <pic:pic xmlns:pic="http://schemas.openxmlformats.org/drawingml/2006/picture">
+                  <pic:nvPicPr>
+                    <pic:cNvPr id="1004613007" name="Picture 1" descr="A screenshot of a computer screen&#10;&#10;AI-generated content may be incorrect."/>
+                    <pic:cNvPicPr/>
+                  </pic:nvPicPr>
+                  <pic:blipFill>
+                    <a:blip r:embed="rId50"/>
+                    <a:stretch>
+                      <a:fillRect/>
+                    </a:stretch>
+                  </pic:blipFill>
+                  <pic:spPr>
+                    <a:xfrm>
+                      <a:off x="0" y="0"/>
+                      <a:ext cx="4181475" cy="4248150"/>
+                    </a:xfrm>
+                    <a:prstGeom prst="rect">
+                      <a:avLst/>
+                    </a:prstGeom>
+                  </pic:spPr>
+                </pic:pic>
+              </a:graphicData>
+            </a:graphic>
+          </wp:inline>
+        </w:drawing>
+      </w:r>
+    </w:p>
+    <w:p>
+      <w:r>
+        <w:rPr>
+          <w:noProof/>
+        </w:rPr>
+        <w:lastRenderedPageBreak/>
+        <w:drawing>
+          <wp:inline distT="0" distB="0" distL="0" distR="0" wp14:anchorId="0DE497FB" wp14:editId="643A716E">
+            <wp:extent cx="4010025" cy="4314825"/>
+            <wp:effectExtent l="0" t="0" r="9525" b="9525"/>
+            <wp:docPr id="1176815006" name="Picture 1" descr="A screenshot of a computer screen&#10;&#10;AI-generated content may be incorrect."/>
+            <wp:cNvGraphicFramePr>
+              <a:graphicFrameLocks xmlns:a="http://schemas.openxmlformats.org/drawingml/2006/main" noChangeAspect="1"/>
+            </wp:cNvGraphicFramePr>
+            <a:graphic xmlns:a="http://schemas.openxmlformats.org/drawingml/2006/main">
+              <a:graphicData uri="http://schemas.openxmlformats.org/drawingml/2006/picture">
+                <pic:pic xmlns:pic="http://schemas.openxmlformats.org/drawingml/2006/picture">
+                  <pic:nvPicPr>
+                    <pic:cNvPr id="1176815006" name="Picture 1" descr="A screenshot of a computer screen&#10;&#10;AI-generated content may be incorrect."/>
+                    <pic:cNvPicPr/>
+                  </pic:nvPicPr>
+                  <pic:blipFill>
+                    <a:blip r:embed="rId51"/>
+                    <a:stretch>
+                      <a:fillRect/>
+                    </a:stretch>
+                  </pic:blipFill>
+                  <pic:spPr>
+                    <a:xfrm>
+                      <a:off x="0" y="0"/>
+                      <a:ext cx="4010025" cy="4314825"/>
+                    </a:xfrm>
+                    <a:prstGeom prst="rect">
+                      <a:avLst/>
+                    </a:prstGeom>
+                  </pic:spPr>
+                </pic:pic>
+              </a:graphicData>
+            </a:graphic>
+          </wp:inline>
+        </w:drawing>
+      </w:r>
+    </w:p>
+    <w:p/>
+    <w:p>
       <w:pPr>
         <w:pStyle w:val="Heading1"/>
       </w:pPr>
-      <w:bookmarkStart w:id="11" w:name="_Toc204927766"/>
+      <w:bookmarkStart w:id="14" w:name="_Toc205012705"/>
       <w:r>
         <w:t>10.</w:t>
       </w:r>
       <w:r>
         <w:t xml:space="preserve"> Create semi-additive measures</w:t>
       </w:r>
-      <w:bookmarkEnd w:id="11"/>
-    </w:p>
+      <w:bookmarkEnd w:id="14"/>
+    </w:p>
+    <w:p>
+      <w:proofErr w:type="spellStart"/>
+      <w:r>
+        <w:t>Semiadditive</w:t>
+      </w:r>
+      <w:proofErr w:type="spellEnd"/>
+      <w:r>
+        <w:t xml:space="preserve"> measures, which do not uniformly aggregate across all dimensions, are very common in many business scenarios. Every cube that is based on snapshots of balances over time exhibits this problem. You can find these snapshots in applications dealing with securities, account balances, budgeting, human resources, insurance policies and claims, and many other business domains.</w:t>
+      </w:r>
+      <w:r>
+        <w:t xml:space="preserve"> </w:t>
+      </w:r>
+    </w:p>
+    <w:p/>
+    <w:p>
+      <w:r>
+        <w:t xml:space="preserve">You will just use function in filter </w:t>
+      </w:r>
+      <w:proofErr w:type="gramStart"/>
+      <w:r>
+        <w:t>calculate  first</w:t>
+      </w:r>
+      <w:proofErr w:type="gramEnd"/>
+      <w:r>
+        <w:t xml:space="preserve"> and last date </w:t>
+      </w:r>
+      <w:proofErr w:type="gramStart"/>
+      <w:r>
+        <w:t>in order to</w:t>
+      </w:r>
+      <w:proofErr w:type="gramEnd"/>
+      <w:r>
+        <w:t xml:space="preserve"> avoid in the matrix total with data aggregate it is used for stock and account balance.</w:t>
+      </w:r>
+    </w:p>
+    <w:p>
+      <w:r>
+        <w:rPr>
+          <w:noProof/>
+        </w:rPr>
+        <w:lastRenderedPageBreak/>
+        <w:drawing>
+          <wp:inline distT="0" distB="0" distL="0" distR="0" wp14:anchorId="2D189FB4" wp14:editId="78D2814C">
+            <wp:extent cx="5731510" cy="5116195"/>
+            <wp:effectExtent l="0" t="0" r="2540" b="8255"/>
+            <wp:docPr id="1621984948" name="Picture 1" descr="A screenshot of a data report&#10;&#10;AI-generated content may be incorrect."/>
+            <wp:cNvGraphicFramePr>
+              <a:graphicFrameLocks xmlns:a="http://schemas.openxmlformats.org/drawingml/2006/main" noChangeAspect="1"/>
+            </wp:cNvGraphicFramePr>
+            <a:graphic xmlns:a="http://schemas.openxmlformats.org/drawingml/2006/main">
+              <a:graphicData uri="http://schemas.openxmlformats.org/drawingml/2006/picture">
+                <pic:pic xmlns:pic="http://schemas.openxmlformats.org/drawingml/2006/picture">
+                  <pic:nvPicPr>
+                    <pic:cNvPr id="1621984948" name="Picture 1" descr="A screenshot of a data report&#10;&#10;AI-generated content may be incorrect."/>
+                    <pic:cNvPicPr/>
+                  </pic:nvPicPr>
+                  <pic:blipFill>
+                    <a:blip r:embed="rId52"/>
+                    <a:stretch>
+                      <a:fillRect/>
+                    </a:stretch>
+                  </pic:blipFill>
+                  <pic:spPr>
+                    <a:xfrm>
+                      <a:off x="0" y="0"/>
+                      <a:ext cx="5731510" cy="5116195"/>
+                    </a:xfrm>
+                    <a:prstGeom prst="rect">
+                      <a:avLst/>
+                    </a:prstGeom>
+                  </pic:spPr>
+                </pic:pic>
+              </a:graphicData>
+            </a:graphic>
+          </wp:inline>
+        </w:drawing>
+      </w:r>
+    </w:p>
+    <w:p/>
+    <w:p>
+      <w:r>
+        <w:t>The formula first finds the last date to use, by finding the last date for which there is any data in the model. It then applies it as a filter</w:t>
+      </w:r>
+    </w:p>
+    <w:p/>
+    <w:p>
+      <w:r>
+        <w:rPr>
+          <w:noProof/>
+        </w:rPr>
+        <w:lastRenderedPageBreak/>
+        <w:drawing>
+          <wp:inline distT="0" distB="0" distL="0" distR="0" wp14:anchorId="49AA285C" wp14:editId="5E911422">
+            <wp:extent cx="5731510" cy="2862580"/>
+            <wp:effectExtent l="0" t="0" r="2540" b="0"/>
+            <wp:docPr id="2067831421" name="Picture 1" descr="A screenshot of a computer&#10;&#10;AI-generated content may be incorrect."/>
+            <wp:cNvGraphicFramePr>
+              <a:graphicFrameLocks xmlns:a="http://schemas.openxmlformats.org/drawingml/2006/main" noChangeAspect="1"/>
+            </wp:cNvGraphicFramePr>
+            <a:graphic xmlns:a="http://schemas.openxmlformats.org/drawingml/2006/main">
+              <a:graphicData uri="http://schemas.openxmlformats.org/drawingml/2006/picture">
+                <pic:pic xmlns:pic="http://schemas.openxmlformats.org/drawingml/2006/picture">
+                  <pic:nvPicPr>
+                    <pic:cNvPr id="2067831421" name="Picture 1" descr="A screenshot of a computer&#10;&#10;AI-generated content may be incorrect."/>
+                    <pic:cNvPicPr/>
+                  </pic:nvPicPr>
+                  <pic:blipFill>
+                    <a:blip r:embed="rId53"/>
+                    <a:stretch>
+                      <a:fillRect/>
+                    </a:stretch>
+                  </pic:blipFill>
+                  <pic:spPr>
+                    <a:xfrm>
+                      <a:off x="0" y="0"/>
+                      <a:ext cx="5731510" cy="2862580"/>
+                    </a:xfrm>
+                    <a:prstGeom prst="rect">
+                      <a:avLst/>
+                    </a:prstGeom>
+                  </pic:spPr>
+                </pic:pic>
+              </a:graphicData>
+            </a:graphic>
+          </wp:inline>
+        </w:drawing>
+      </w:r>
+    </w:p>
+    <w:p>
+      <w:r>
+        <w:rPr>
+          <w:noProof/>
+        </w:rPr>
+        <w:drawing>
+          <wp:inline distT="0" distB="0" distL="0" distR="0" wp14:anchorId="473F79CC" wp14:editId="174B70E2">
+            <wp:extent cx="5731510" cy="1065530"/>
+            <wp:effectExtent l="0" t="0" r="2540" b="1270"/>
+            <wp:docPr id="988449611" name="Picture 1" descr="A white background with black text&#10;&#10;AI-generated content may be incorrect."/>
+            <wp:cNvGraphicFramePr>
+              <a:graphicFrameLocks xmlns:a="http://schemas.openxmlformats.org/drawingml/2006/main" noChangeAspect="1"/>
+            </wp:cNvGraphicFramePr>
+            <a:graphic xmlns:a="http://schemas.openxmlformats.org/drawingml/2006/main">
+              <a:graphicData uri="http://schemas.openxmlformats.org/drawingml/2006/picture">
+                <pic:pic xmlns:pic="http://schemas.openxmlformats.org/drawingml/2006/picture">
+                  <pic:nvPicPr>
+                    <pic:cNvPr id="988449611" name="Picture 1" descr="A white background with black text&#10;&#10;AI-generated content may be incorrect."/>
+                    <pic:cNvPicPr/>
+                  </pic:nvPicPr>
+                  <pic:blipFill>
+                    <a:blip r:embed="rId54"/>
+                    <a:stretch>
+                      <a:fillRect/>
+                    </a:stretch>
+                  </pic:blipFill>
+                  <pic:spPr>
+                    <a:xfrm>
+                      <a:off x="0" y="0"/>
+                      <a:ext cx="5731510" cy="1065530"/>
+                    </a:xfrm>
+                    <a:prstGeom prst="rect">
+                      <a:avLst/>
+                    </a:prstGeom>
+                  </pic:spPr>
+                </pic:pic>
+              </a:graphicData>
+            </a:graphic>
+          </wp:inline>
+        </w:drawing>
+      </w:r>
+    </w:p>
+    <w:p/>
+    <w:p/>
     <w:p>
       <w:pPr>
         <w:pStyle w:val="Heading1"/>
       </w:pPr>
-      <w:bookmarkStart w:id="12" w:name="_Toc204927767"/>
+      <w:bookmarkStart w:id="15" w:name="_Toc205012706"/>
       <w:r>
         <w:t>11.</w:t>
       </w:r>
       <w:r>
         <w:t xml:space="preserve"> Create a measure by using quick measures</w:t>
       </w:r>
-      <w:bookmarkEnd w:id="12"/>
-    </w:p>
+      <w:bookmarkEnd w:id="15"/>
+    </w:p>
+    <w:p/>
+    <w:p>
+      <w:r>
+        <w:t xml:space="preserve">To create quick </w:t>
+      </w:r>
+      <w:proofErr w:type="gramStart"/>
+      <w:r>
+        <w:t>measure</w:t>
+      </w:r>
+      <w:proofErr w:type="gramEnd"/>
+      <w:r>
+        <w:t xml:space="preserve"> you just go to the report </w:t>
+      </w:r>
+      <w:proofErr w:type="gramStart"/>
+      <w:r>
+        <w:t>page ,</w:t>
+      </w:r>
+      <w:proofErr w:type="gramEnd"/>
+      <w:r>
+        <w:t xml:space="preserve"> in home </w:t>
+      </w:r>
+      <w:proofErr w:type="gramStart"/>
+      <w:r>
+        <w:t>ribbon  ,</w:t>
+      </w:r>
+      <w:proofErr w:type="gramEnd"/>
+      <w:r>
+        <w:t xml:space="preserve"> you will find quick </w:t>
+      </w:r>
+      <w:proofErr w:type="gramStart"/>
+      <w:r>
+        <w:t>measure  ,</w:t>
+      </w:r>
+      <w:proofErr w:type="gramEnd"/>
+      <w:r>
+        <w:t xml:space="preserve"> click on </w:t>
+      </w:r>
+      <w:proofErr w:type="gramStart"/>
+      <w:r>
+        <w:t>it .</w:t>
+      </w:r>
+      <w:proofErr w:type="gramEnd"/>
+    </w:p>
+    <w:p>
+      <w:r>
+        <w:rPr>
+          <w:noProof/>
+        </w:rPr>
+        <w:drawing>
+          <wp:inline distT="0" distB="0" distL="0" distR="0" wp14:anchorId="5B0B2DD8" wp14:editId="4C0BE219">
+            <wp:extent cx="5731510" cy="2026285"/>
+            <wp:effectExtent l="0" t="0" r="2540" b="0"/>
+            <wp:docPr id="1014339145" name="Picture 1" descr="A screenshot of a computer&#10;&#10;AI-generated content may be incorrect."/>
+            <wp:cNvGraphicFramePr>
+              <a:graphicFrameLocks xmlns:a="http://schemas.openxmlformats.org/drawingml/2006/main" noChangeAspect="1"/>
+            </wp:cNvGraphicFramePr>
+            <a:graphic xmlns:a="http://schemas.openxmlformats.org/drawingml/2006/main">
+              <a:graphicData uri="http://schemas.openxmlformats.org/drawingml/2006/picture">
+                <pic:pic xmlns:pic="http://schemas.openxmlformats.org/drawingml/2006/picture">
+                  <pic:nvPicPr>
+                    <pic:cNvPr id="1014339145" name="Picture 1" descr="A screenshot of a computer&#10;&#10;AI-generated content may be incorrect."/>
+                    <pic:cNvPicPr/>
+                  </pic:nvPicPr>
+                  <pic:blipFill>
+                    <a:blip r:embed="rId55"/>
+                    <a:stretch>
+                      <a:fillRect/>
+                    </a:stretch>
+                  </pic:blipFill>
+                  <pic:spPr>
+                    <a:xfrm>
+                      <a:off x="0" y="0"/>
+                      <a:ext cx="5731510" cy="2026285"/>
+                    </a:xfrm>
+                    <a:prstGeom prst="rect">
+                      <a:avLst/>
+                    </a:prstGeom>
+                  </pic:spPr>
+                </pic:pic>
+              </a:graphicData>
+            </a:graphic>
+          </wp:inline>
+        </w:drawing>
+      </w:r>
+    </w:p>
+    <w:p/>
+    <w:p>
+      <w:r>
+        <w:t xml:space="preserve">You choose between several </w:t>
+      </w:r>
+      <w:r>
+        <w:t>computations.</w:t>
+      </w:r>
+      <w:r>
+        <w:t xml:space="preserve"> </w:t>
+      </w:r>
+    </w:p>
+    <w:p/>
+    <w:p>
+      <w:r>
+        <w:rPr>
+          <w:noProof/>
+        </w:rPr>
+        <w:drawing>
+          <wp:inline distT="0" distB="0" distL="0" distR="0" wp14:anchorId="6DCBEB48" wp14:editId="45D53950">
+            <wp:extent cx="4105275" cy="5886450"/>
+            <wp:effectExtent l="0" t="0" r="9525" b="0"/>
+            <wp:docPr id="1656536993" name="Picture 1" descr="A screenshot of a calculator&#10;&#10;AI-generated content may be incorrect."/>
+            <wp:cNvGraphicFramePr>
+              <a:graphicFrameLocks xmlns:a="http://schemas.openxmlformats.org/drawingml/2006/main" noChangeAspect="1"/>
+            </wp:cNvGraphicFramePr>
+            <a:graphic xmlns:a="http://schemas.openxmlformats.org/drawingml/2006/main">
+              <a:graphicData uri="http://schemas.openxmlformats.org/drawingml/2006/picture">
+                <pic:pic xmlns:pic="http://schemas.openxmlformats.org/drawingml/2006/picture">
+                  <pic:nvPicPr>
+                    <pic:cNvPr id="1656536993" name="Picture 1" descr="A screenshot of a calculator&#10;&#10;AI-generated content may be incorrect."/>
+                    <pic:cNvPicPr/>
+                  </pic:nvPicPr>
+                  <pic:blipFill>
+                    <a:blip r:embed="rId56"/>
+                    <a:stretch>
+                      <a:fillRect/>
+                    </a:stretch>
+                  </pic:blipFill>
+                  <pic:spPr>
+                    <a:xfrm>
+                      <a:off x="0" y="0"/>
+                      <a:ext cx="4105275" cy="5886450"/>
+                    </a:xfrm>
+                    <a:prstGeom prst="rect">
+                      <a:avLst/>
+                    </a:prstGeom>
+                  </pic:spPr>
+                </pic:pic>
+              </a:graphicData>
+            </a:graphic>
+          </wp:inline>
+        </w:drawing>
+      </w:r>
+    </w:p>
+    <w:p>
+      <w:r>
+        <w:t>You should be careful it allows only aggregate measure in base value.</w:t>
+      </w:r>
+    </w:p>
+    <w:p>
+      <w:r>
+        <w:rPr>
+          <w:noProof/>
+        </w:rPr>
+        <w:lastRenderedPageBreak/>
+        <w:drawing>
+          <wp:inline distT="0" distB="0" distL="0" distR="0" wp14:anchorId="40718CD0" wp14:editId="68CCECD6">
+            <wp:extent cx="4010025" cy="6524625"/>
+            <wp:effectExtent l="0" t="0" r="9525" b="9525"/>
+            <wp:docPr id="344746275" name="Picture 1" descr="A screenshot of a computer&#10;&#10;AI-generated content may be incorrect."/>
+            <wp:cNvGraphicFramePr>
+              <a:graphicFrameLocks xmlns:a="http://schemas.openxmlformats.org/drawingml/2006/main" noChangeAspect="1"/>
+            </wp:cNvGraphicFramePr>
+            <a:graphic xmlns:a="http://schemas.openxmlformats.org/drawingml/2006/main">
+              <a:graphicData uri="http://schemas.openxmlformats.org/drawingml/2006/picture">
+                <pic:pic xmlns:pic="http://schemas.openxmlformats.org/drawingml/2006/picture">
+                  <pic:nvPicPr>
+                    <pic:cNvPr id="344746275" name="Picture 1" descr="A screenshot of a computer&#10;&#10;AI-generated content may be incorrect."/>
+                    <pic:cNvPicPr/>
+                  </pic:nvPicPr>
+                  <pic:blipFill>
+                    <a:blip r:embed="rId57"/>
+                    <a:stretch>
+                      <a:fillRect/>
+                    </a:stretch>
+                  </pic:blipFill>
+                  <pic:spPr>
+                    <a:xfrm>
+                      <a:off x="0" y="0"/>
+                      <a:ext cx="4010025" cy="6524625"/>
+                    </a:xfrm>
+                    <a:prstGeom prst="rect">
+                      <a:avLst/>
+                    </a:prstGeom>
+                  </pic:spPr>
+                </pic:pic>
+              </a:graphicData>
+            </a:graphic>
+          </wp:inline>
+        </w:drawing>
+      </w:r>
+    </w:p>
+    <w:p/>
     <w:p>
       <w:pPr>
         <w:pStyle w:val="Heading1"/>
       </w:pPr>
-      <w:bookmarkStart w:id="13" w:name="_Toc204927768"/>
+      <w:bookmarkStart w:id="16" w:name="_Toc205012707"/>
       <w:r>
         <w:t>12.</w:t>
       </w:r>
       <w:r>
         <w:t xml:space="preserve"> Create calculated tables or columns</w:t>
       </w:r>
-      <w:bookmarkEnd w:id="13"/>
-    </w:p>
+      <w:bookmarkEnd w:id="16"/>
+    </w:p>
+    <w:p>
+      <w:r>
+        <w:t xml:space="preserve">Calculated table or columns with </w:t>
+      </w:r>
+      <w:proofErr w:type="gramStart"/>
+      <w:r>
+        <w:t>DAX .</w:t>
+      </w:r>
+      <w:proofErr w:type="gramEnd"/>
+    </w:p>
+    <w:p/>
+    <w:p>
+      <w:r>
+        <w:t xml:space="preserve">For </w:t>
+      </w:r>
+      <w:proofErr w:type="spellStart"/>
+      <w:r>
+        <w:t>calculed</w:t>
+      </w:r>
+      <w:proofErr w:type="spellEnd"/>
+      <w:r>
+        <w:t xml:space="preserve"> table see (Date </w:t>
+      </w:r>
+      <w:proofErr w:type="gramStart"/>
+      <w:r>
+        <w:t>table )</w:t>
+      </w:r>
+      <w:proofErr w:type="gramEnd"/>
+      <w:r>
+        <w:t>.</w:t>
+      </w:r>
+    </w:p>
+    <w:p/>
+    <w:p>
+      <w:r>
+        <w:t xml:space="preserve">For column very </w:t>
+      </w:r>
+      <w:proofErr w:type="gramStart"/>
+      <w:r>
+        <w:t>easy !</w:t>
+      </w:r>
+      <w:proofErr w:type="gramEnd"/>
+      <w:r>
+        <w:t xml:space="preserve"> </w:t>
+      </w:r>
+    </w:p>
+    <w:p>
+      <w:r>
+        <w:lastRenderedPageBreak/>
+        <w:t xml:space="preserve">You can create calculated columns easily and put conditional in </w:t>
+      </w:r>
+      <w:proofErr w:type="gramStart"/>
+      <w:r>
+        <w:t>it .</w:t>
+      </w:r>
+      <w:proofErr w:type="gramEnd"/>
+    </w:p>
+    <w:p/>
+    <w:p>
+      <w:r>
+        <w:t xml:space="preserve">We will for example create a conditional column and flag if the condition is </w:t>
+      </w:r>
+      <w:proofErr w:type="gramStart"/>
+      <w:r>
+        <w:t>fulfilled .</w:t>
+      </w:r>
+      <w:proofErr w:type="gramEnd"/>
+    </w:p>
+    <w:p/>
+    <w:p/>
+    <w:p/>
     <w:p>
       <w:pPr>
         <w:pStyle w:val="Heading1"/>
       </w:pPr>
-      <w:bookmarkStart w:id="14" w:name="_Toc204927769"/>
+      <w:bookmarkStart w:id="17" w:name="_Toc205012708"/>
       <w:r>
         <w:t>13.</w:t>
       </w:r>
       <w:r>
         <w:t>Create calculation groups</w:t>
       </w:r>
-      <w:bookmarkEnd w:id="14"/>
-    </w:p>
+      <w:bookmarkEnd w:id="17"/>
+    </w:p>
+    <w:p/>
     <w:p>
       <w:r>
         <w:rPr>
@@ -4354,7 +5718,7 @@
                     <pic:cNvPicPr/>
                   </pic:nvPicPr>
                   <pic:blipFill>
-                    <a:blip r:embed="rId44"/>
+                    <a:blip r:embed="rId58"/>
                     <a:stretch>
                       <a:fillRect/>
                     </a:stretch>
@@ -4375,50 +5739,55 @@
         </w:drawing>
       </w:r>
     </w:p>
+    <w:p/>
     <w:p>
       <w:pPr>
         <w:pStyle w:val="Heading1"/>
       </w:pPr>
-      <w:bookmarkStart w:id="15" w:name="_Toc204927770"/>
+      <w:bookmarkStart w:id="18" w:name="_Toc205012709"/>
       <w:r>
         <w:t>14.</w:t>
       </w:r>
       <w:r>
         <w:t>Improve performance by identifying and removing unnecessary rows and columns</w:t>
       </w:r>
-      <w:bookmarkEnd w:id="15"/>
+      <w:bookmarkEnd w:id="18"/>
     </w:p>
     <w:p>
       <w:pPr>
         <w:pStyle w:val="Heading1"/>
       </w:pPr>
-      <w:bookmarkStart w:id="16" w:name="_Toc204927771"/>
+      <w:bookmarkStart w:id="19" w:name="_Toc205012710"/>
       <w:r>
         <w:t>15.</w:t>
       </w:r>
       <w:r>
         <w:t>Identify poorly performing measures, relationships, and visuals by using Performance Analyzer and DAX query view</w:t>
       </w:r>
-      <w:bookmarkEnd w:id="16"/>
+      <w:bookmarkEnd w:id="19"/>
     </w:p>
     <w:p>
       <w:r>
         <w:t xml:space="preserve">You can use performance </w:t>
       </w:r>
+      <w:r>
+        <w:t>analyser</w:t>
+      </w:r>
+      <w:r>
+        <w:t xml:space="preserve"> </w:t>
+      </w:r>
+      <w:r>
+        <w:t>to</w:t>
+      </w:r>
+      <w:r>
+        <w:t xml:space="preserve"> improve the performance of you </w:t>
+      </w:r>
       <w:proofErr w:type="spellStart"/>
       <w:r>
-        <w:t>analyzer</w:t>
+        <w:t>dax</w:t>
       </w:r>
       <w:proofErr w:type="spellEnd"/>
       <w:r>
-        <w:t xml:space="preserve"> in order to improve the performance of you </w:t>
-      </w:r>
-      <w:proofErr w:type="spellStart"/>
-      <w:r>
-        <w:t>dax</w:t>
-      </w:r>
-      <w:proofErr w:type="spellEnd"/>
-      <w:r>
         <w:t xml:space="preserve"> </w:t>
       </w:r>
     </w:p>
@@ -4426,29 +5795,71 @@
       <w:pPr>
         <w:pStyle w:val="Heading1"/>
       </w:pPr>
-      <w:bookmarkStart w:id="17" w:name="_Toc204927772"/>
+      <w:bookmarkStart w:id="20" w:name="_Toc205012711"/>
       <w:r>
         <w:t>16.</w:t>
       </w:r>
       <w:r>
         <w:t xml:space="preserve">  Improve performance by reducing granularity</w:t>
       </w:r>
-      <w:bookmarkEnd w:id="17"/>
-    </w:p>
-    <w:p>
-      <w:r>
-        <w:t>The cardinality is the number of distinct value in the column.</w:t>
-      </w:r>
-    </w:p>
-    <w:p>
-      <w:r>
-        <w:t>It could be reduce by several ways , for example changing the type of data if you have date/time to Date alone .</w:t>
-      </w:r>
-    </w:p>
-    <w:p>
-      <w:r>
-        <w:t>We can also summarize the data in order to reduce the cardinality .</w:t>
-      </w:r>
+      <w:bookmarkEnd w:id="20"/>
+    </w:p>
+    <w:p>
+      <w:r>
+        <w:t xml:space="preserve">The cardinality is the number of distinct </w:t>
+      </w:r>
+      <w:proofErr w:type="gramStart"/>
+      <w:r>
+        <w:t>value</w:t>
+      </w:r>
+      <w:proofErr w:type="gramEnd"/>
+      <w:r>
+        <w:t xml:space="preserve"> in the column.</w:t>
+      </w:r>
+    </w:p>
+    <w:p>
+      <w:r>
+        <w:t xml:space="preserve">It could be </w:t>
+      </w:r>
+      <w:proofErr w:type="gramStart"/>
+      <w:r>
+        <w:t>reduce</w:t>
+      </w:r>
+      <w:proofErr w:type="gramEnd"/>
+      <w:r>
+        <w:t xml:space="preserve"> by several </w:t>
+      </w:r>
+      <w:proofErr w:type="gramStart"/>
+      <w:r>
+        <w:t>ways ,</w:t>
+      </w:r>
+      <w:proofErr w:type="gramEnd"/>
+      <w:r>
+        <w:t xml:space="preserve"> for example changing the type of data if you have date/time to Date </w:t>
+      </w:r>
+      <w:proofErr w:type="gramStart"/>
+      <w:r>
+        <w:t>alone .</w:t>
+      </w:r>
+      <w:proofErr w:type="gramEnd"/>
+    </w:p>
+    <w:p>
+      <w:r>
+        <w:t xml:space="preserve">We can also summarize the data </w:t>
+      </w:r>
+      <w:proofErr w:type="gramStart"/>
+      <w:r>
+        <w:t>in order to</w:t>
+      </w:r>
+      <w:proofErr w:type="gramEnd"/>
+      <w:r>
+        <w:t xml:space="preserve"> reduce the </w:t>
+      </w:r>
+      <w:proofErr w:type="gramStart"/>
+      <w:r>
+        <w:t>cardinality .</w:t>
+      </w:r>
+      <w:proofErr w:type="gramEnd"/>
     </w:p>
     <w:p/>
     <w:p/>

</xml_diff>

<commit_message>
update end model data
</commit_message>
<xml_diff>
--- a/Learning/2.Model data/Model_data.docx
+++ b/Learning/2.Model data/Model_data.docx
@@ -58,7 +58,7 @@
           <w:r>
             <w:fldChar w:fldCharType="separate"/>
           </w:r>
-          <w:hyperlink w:anchor="_Toc205012691" w:history="1">
+          <w:hyperlink w:anchor="_Toc205017206" w:history="1">
             <w:r>
               <w:rPr>
                 <w:rStyle w:val="Hyperlink"/>
@@ -85,7 +85,7 @@
                 <w:noProof/>
                 <w:webHidden/>
               </w:rPr>
-              <w:instrText xml:space="preserve"> PAGEREF _Toc205012691 \h </w:instrText>
+              <w:instrText xml:space="preserve"> PAGEREF _Toc205017206 \h </w:instrText>
             </w:r>
             <w:r>
               <w:rPr>
@@ -132,7 +132,7 @@
               <w14:ligatures w14:val="standardContextual"/>
             </w:rPr>
           </w:pPr>
-          <w:hyperlink w:anchor="_Toc205012692" w:history="1">
+          <w:hyperlink w:anchor="_Toc205017207" w:history="1">
             <w:r>
               <w:rPr>
                 <w:rStyle w:val="Hyperlink"/>
@@ -159,7 +159,7 @@
                 <w:noProof/>
                 <w:webHidden/>
               </w:rPr>
-              <w:instrText xml:space="preserve"> PAGEREF _Toc205012692 \h </w:instrText>
+              <w:instrText xml:space="preserve"> PAGEREF _Toc205017207 \h </w:instrText>
             </w:r>
             <w:r>
               <w:rPr>
@@ -206,7 +206,7 @@
               <w14:ligatures w14:val="standardContextual"/>
             </w:rPr>
           </w:pPr>
-          <w:hyperlink w:anchor="_Toc205012693" w:history="1">
+          <w:hyperlink w:anchor="_Toc205017208" w:history="1">
             <w:r>
               <w:rPr>
                 <w:rStyle w:val="Hyperlink"/>
@@ -233,7 +233,7 @@
                 <w:noProof/>
                 <w:webHidden/>
               </w:rPr>
-              <w:instrText xml:space="preserve"> PAGEREF _Toc205012693 \h </w:instrText>
+              <w:instrText xml:space="preserve"> PAGEREF _Toc205017208 \h </w:instrText>
             </w:r>
             <w:r>
               <w:rPr>
@@ -280,7 +280,7 @@
               <w14:ligatures w14:val="standardContextual"/>
             </w:rPr>
           </w:pPr>
-          <w:hyperlink w:anchor="_Toc205012694" w:history="1">
+          <w:hyperlink w:anchor="_Toc205017209" w:history="1">
             <w:r>
               <w:rPr>
                 <w:rStyle w:val="Hyperlink"/>
@@ -307,7 +307,7 @@
                 <w:noProof/>
                 <w:webHidden/>
               </w:rPr>
-              <w:instrText xml:space="preserve"> PAGEREF _Toc205012694 \h </w:instrText>
+              <w:instrText xml:space="preserve"> PAGEREF _Toc205017209 \h </w:instrText>
             </w:r>
             <w:r>
               <w:rPr>
@@ -354,7 +354,7 @@
               <w14:ligatures w14:val="standardContextual"/>
             </w:rPr>
           </w:pPr>
-          <w:hyperlink w:anchor="_Toc205012695" w:history="1">
+          <w:hyperlink w:anchor="_Toc205017210" w:history="1">
             <w:r>
               <w:rPr>
                 <w:rStyle w:val="Hyperlink"/>
@@ -381,7 +381,7 @@
                 <w:noProof/>
                 <w:webHidden/>
               </w:rPr>
-              <w:instrText xml:space="preserve"> PAGEREF _Toc205012695 \h </w:instrText>
+              <w:instrText xml:space="preserve"> PAGEREF _Toc205017210 \h </w:instrText>
             </w:r>
             <w:r>
               <w:rPr>
@@ -428,7 +428,7 @@
               <w14:ligatures w14:val="standardContextual"/>
             </w:rPr>
           </w:pPr>
-          <w:hyperlink w:anchor="_Toc205012696" w:history="1">
+          <w:hyperlink w:anchor="_Toc205017211" w:history="1">
             <w:r>
               <w:rPr>
                 <w:rStyle w:val="Hyperlink"/>
@@ -455,7 +455,7 @@
                 <w:noProof/>
                 <w:webHidden/>
               </w:rPr>
-              <w:instrText xml:space="preserve"> PAGEREF _Toc205012696 \h </w:instrText>
+              <w:instrText xml:space="preserve"> PAGEREF _Toc205017211 \h </w:instrText>
             </w:r>
             <w:r>
               <w:rPr>
@@ -502,7 +502,7 @@
               <w14:ligatures w14:val="standardContextual"/>
             </w:rPr>
           </w:pPr>
-          <w:hyperlink w:anchor="_Toc205012697" w:history="1">
+          <w:hyperlink w:anchor="_Toc205017212" w:history="1">
             <w:r>
               <w:rPr>
                 <w:rStyle w:val="Hyperlink"/>
@@ -529,7 +529,7 @@
                 <w:noProof/>
                 <w:webHidden/>
               </w:rPr>
-              <w:instrText xml:space="preserve"> PAGEREF _Toc205012697 \h </w:instrText>
+              <w:instrText xml:space="preserve"> PAGEREF _Toc205017212 \h </w:instrText>
             </w:r>
             <w:r>
               <w:rPr>
@@ -576,7 +576,7 @@
               <w14:ligatures w14:val="standardContextual"/>
             </w:rPr>
           </w:pPr>
-          <w:hyperlink w:anchor="_Toc205012698" w:history="1">
+          <w:hyperlink w:anchor="_Toc205017213" w:history="1">
             <w:r>
               <w:rPr>
                 <w:rStyle w:val="Hyperlink"/>
@@ -603,7 +603,7 @@
                 <w:noProof/>
                 <w:webHidden/>
               </w:rPr>
-              <w:instrText xml:space="preserve"> PAGEREF _Toc205012698 \h </w:instrText>
+              <w:instrText xml:space="preserve"> PAGEREF _Toc205017213 \h </w:instrText>
             </w:r>
             <w:r>
               <w:rPr>
@@ -650,7 +650,7 @@
               <w14:ligatures w14:val="standardContextual"/>
             </w:rPr>
           </w:pPr>
-          <w:hyperlink w:anchor="_Toc205012699" w:history="1">
+          <w:hyperlink w:anchor="_Toc205017214" w:history="1">
             <w:r>
               <w:rPr>
                 <w:rStyle w:val="Hyperlink"/>
@@ -677,7 +677,7 @@
                 <w:noProof/>
                 <w:webHidden/>
               </w:rPr>
-              <w:instrText xml:space="preserve"> PAGEREF _Toc205012699 \h </w:instrText>
+              <w:instrText xml:space="preserve"> PAGEREF _Toc205017214 \h </w:instrText>
             </w:r>
             <w:r>
               <w:rPr>
@@ -724,7 +724,7 @@
               <w14:ligatures w14:val="standardContextual"/>
             </w:rPr>
           </w:pPr>
-          <w:hyperlink w:anchor="_Toc205012700" w:history="1">
+          <w:hyperlink w:anchor="_Toc205017215" w:history="1">
             <w:r>
               <w:rPr>
                 <w:rStyle w:val="Hyperlink"/>
@@ -751,7 +751,7 @@
                 <w:noProof/>
                 <w:webHidden/>
               </w:rPr>
-              <w:instrText xml:space="preserve"> PAGEREF _Toc205012700 \h </w:instrText>
+              <w:instrText xml:space="preserve"> PAGEREF _Toc205017215 \h </w:instrText>
             </w:r>
             <w:r>
               <w:rPr>
@@ -798,12 +798,11 @@
               <w14:ligatures w14:val="standardContextual"/>
             </w:rPr>
           </w:pPr>
-          <w:hyperlink w:anchor="_Toc205012701" w:history="1">
+          <w:hyperlink w:anchor="_Toc205017216" w:history="1">
             <w:r>
               <w:rPr>
                 <w:rStyle w:val="Hyperlink"/>
                 <w:noProof/>
-                <w:lang w:val="en-BE"/>
               </w:rPr>
               <w:t>6.3 Measures</w:t>
             </w:r>
@@ -826,7 +825,7 @@
                 <w:noProof/>
                 <w:webHidden/>
               </w:rPr>
-              <w:instrText xml:space="preserve"> PAGEREF _Toc205012701 \h </w:instrText>
+              <w:instrText xml:space="preserve"> PAGEREF _Toc205017216 \h </w:instrText>
             </w:r>
             <w:r>
               <w:rPr>
@@ -873,7 +872,7 @@
               <w14:ligatures w14:val="standardContextual"/>
             </w:rPr>
           </w:pPr>
-          <w:hyperlink w:anchor="_Toc205012702" w:history="1">
+          <w:hyperlink w:anchor="_Toc205017217" w:history="1">
             <w:r>
               <w:rPr>
                 <w:rStyle w:val="Hyperlink"/>
@@ -900,7 +899,7 @@
                 <w:noProof/>
                 <w:webHidden/>
               </w:rPr>
-              <w:instrText xml:space="preserve"> PAGEREF _Toc205012702 \h </w:instrText>
+              <w:instrText xml:space="preserve"> PAGEREF _Toc205017217 \h </w:instrText>
             </w:r>
             <w:r>
               <w:rPr>
@@ -947,7 +946,7 @@
               <w14:ligatures w14:val="standardContextual"/>
             </w:rPr>
           </w:pPr>
-          <w:hyperlink w:anchor="_Toc205012703" w:history="1">
+          <w:hyperlink w:anchor="_Toc205017218" w:history="1">
             <w:r>
               <w:rPr>
                 <w:rStyle w:val="Hyperlink"/>
@@ -974,7 +973,7 @@
                 <w:noProof/>
                 <w:webHidden/>
               </w:rPr>
-              <w:instrText xml:space="preserve"> PAGEREF _Toc205012703 \h </w:instrText>
+              <w:instrText xml:space="preserve"> PAGEREF _Toc205017218 \h </w:instrText>
             </w:r>
             <w:r>
               <w:rPr>
@@ -1021,7 +1020,7 @@
               <w14:ligatures w14:val="standardContextual"/>
             </w:rPr>
           </w:pPr>
-          <w:hyperlink w:anchor="_Toc205012704" w:history="1">
+          <w:hyperlink w:anchor="_Toc205017219" w:history="1">
             <w:r>
               <w:rPr>
                 <w:rStyle w:val="Hyperlink"/>
@@ -1048,7 +1047,7 @@
                 <w:noProof/>
                 <w:webHidden/>
               </w:rPr>
-              <w:instrText xml:space="preserve"> PAGEREF _Toc205012704 \h </w:instrText>
+              <w:instrText xml:space="preserve"> PAGEREF _Toc205017219 \h </w:instrText>
             </w:r>
             <w:r>
               <w:rPr>
@@ -1095,7 +1094,7 @@
               <w14:ligatures w14:val="standardContextual"/>
             </w:rPr>
           </w:pPr>
-          <w:hyperlink w:anchor="_Toc205012705" w:history="1">
+          <w:hyperlink w:anchor="_Toc205017220" w:history="1">
             <w:r>
               <w:rPr>
                 <w:rStyle w:val="Hyperlink"/>
@@ -1122,7 +1121,7 @@
                 <w:noProof/>
                 <w:webHidden/>
               </w:rPr>
-              <w:instrText xml:space="preserve"> PAGEREF _Toc205012705 \h </w:instrText>
+              <w:instrText xml:space="preserve"> PAGEREF _Toc205017220 \h </w:instrText>
             </w:r>
             <w:r>
               <w:rPr>
@@ -1169,7 +1168,7 @@
               <w14:ligatures w14:val="standardContextual"/>
             </w:rPr>
           </w:pPr>
-          <w:hyperlink w:anchor="_Toc205012706" w:history="1">
+          <w:hyperlink w:anchor="_Toc205017221" w:history="1">
             <w:r>
               <w:rPr>
                 <w:rStyle w:val="Hyperlink"/>
@@ -1196,7 +1195,7 @@
                 <w:noProof/>
                 <w:webHidden/>
               </w:rPr>
-              <w:instrText xml:space="preserve"> PAGEREF _Toc205012706 \h </w:instrText>
+              <w:instrText xml:space="preserve"> PAGEREF _Toc205017221 \h </w:instrText>
             </w:r>
             <w:r>
               <w:rPr>
@@ -1243,7 +1242,7 @@
               <w14:ligatures w14:val="standardContextual"/>
             </w:rPr>
           </w:pPr>
-          <w:hyperlink w:anchor="_Toc205012707" w:history="1">
+          <w:hyperlink w:anchor="_Toc205017222" w:history="1">
             <w:r>
               <w:rPr>
                 <w:rStyle w:val="Hyperlink"/>
@@ -1270,7 +1269,7 @@
                 <w:noProof/>
                 <w:webHidden/>
               </w:rPr>
-              <w:instrText xml:space="preserve"> PAGEREF _Toc205012707 \h </w:instrText>
+              <w:instrText xml:space="preserve"> PAGEREF _Toc205017222 \h </w:instrText>
             </w:r>
             <w:r>
               <w:rPr>
@@ -1290,7 +1289,7 @@
                 <w:noProof/>
                 <w:webHidden/>
               </w:rPr>
-              <w:t>27</w:t>
+              <w:t>29</w:t>
             </w:r>
             <w:r>
               <w:rPr>
@@ -1317,7 +1316,7 @@
               <w14:ligatures w14:val="standardContextual"/>
             </w:rPr>
           </w:pPr>
-          <w:hyperlink w:anchor="_Toc205012708" w:history="1">
+          <w:hyperlink w:anchor="_Toc205017223" w:history="1">
             <w:r>
               <w:rPr>
                 <w:rStyle w:val="Hyperlink"/>
@@ -1344,7 +1343,7 @@
                 <w:noProof/>
                 <w:webHidden/>
               </w:rPr>
-              <w:instrText xml:space="preserve"> PAGEREF _Toc205012708 \h </w:instrText>
+              <w:instrText xml:space="preserve"> PAGEREF _Toc205017223 \h </w:instrText>
             </w:r>
             <w:r>
               <w:rPr>
@@ -1364,7 +1363,7 @@
                 <w:noProof/>
                 <w:webHidden/>
               </w:rPr>
-              <w:t>28</w:t>
+              <w:t>31</w:t>
             </w:r>
             <w:r>
               <w:rPr>
@@ -1391,7 +1390,7 @@
               <w14:ligatures w14:val="standardContextual"/>
             </w:rPr>
           </w:pPr>
-          <w:hyperlink w:anchor="_Toc205012709" w:history="1">
+          <w:hyperlink w:anchor="_Toc205017224" w:history="1">
             <w:r>
               <w:rPr>
                 <w:rStyle w:val="Hyperlink"/>
@@ -1418,7 +1417,7 @@
                 <w:noProof/>
                 <w:webHidden/>
               </w:rPr>
-              <w:instrText xml:space="preserve"> PAGEREF _Toc205012709 \h </w:instrText>
+              <w:instrText xml:space="preserve"> PAGEREF _Toc205017224 \h </w:instrText>
             </w:r>
             <w:r>
               <w:rPr>
@@ -1438,7 +1437,7 @@
                 <w:noProof/>
                 <w:webHidden/>
               </w:rPr>
-              <w:t>28</w:t>
+              <w:t>33</w:t>
             </w:r>
             <w:r>
               <w:rPr>
@@ -1465,7 +1464,7 @@
               <w14:ligatures w14:val="standardContextual"/>
             </w:rPr>
           </w:pPr>
-          <w:hyperlink w:anchor="_Toc205012710" w:history="1">
+          <w:hyperlink w:anchor="_Toc205017225" w:history="1">
             <w:r>
               <w:rPr>
                 <w:rStyle w:val="Hyperlink"/>
@@ -1492,7 +1491,7 @@
                 <w:noProof/>
                 <w:webHidden/>
               </w:rPr>
-              <w:instrText xml:space="preserve"> PAGEREF _Toc205012710 \h </w:instrText>
+              <w:instrText xml:space="preserve"> PAGEREF _Toc205017225 \h </w:instrText>
             </w:r>
             <w:r>
               <w:rPr>
@@ -1512,7 +1511,14 @@
                 <w:noProof/>
                 <w:webHidden/>
               </w:rPr>
-              <w:t>28</w:t>
+              <w:t>3</w:t>
+            </w:r>
+            <w:r>
+              <w:rPr>
+                <w:noProof/>
+                <w:webHidden/>
+              </w:rPr>
+              <w:t>5</w:t>
             </w:r>
             <w:r>
               <w:rPr>
@@ -1539,7 +1545,7 @@
               <w14:ligatures w14:val="standardContextual"/>
             </w:rPr>
           </w:pPr>
-          <w:hyperlink w:anchor="_Toc205012711" w:history="1">
+          <w:hyperlink w:anchor="_Toc205017226" w:history="1">
             <w:r>
               <w:rPr>
                 <w:rStyle w:val="Hyperlink"/>
@@ -1566,7 +1572,7 @@
                 <w:noProof/>
                 <w:webHidden/>
               </w:rPr>
-              <w:instrText xml:space="preserve"> PAGEREF _Toc205012711 \h </w:instrText>
+              <w:instrText xml:space="preserve"> PAGEREF _Toc205017226 \h </w:instrText>
             </w:r>
             <w:r>
               <w:rPr>
@@ -1586,7 +1592,7 @@
                 <w:noProof/>
                 <w:webHidden/>
               </w:rPr>
-              <w:t>28</w:t>
+              <w:t>35</w:t>
             </w:r>
             <w:r>
               <w:rPr>
@@ -1657,7 +1663,7 @@
       <w:pPr>
         <w:pStyle w:val="Heading1"/>
       </w:pPr>
-      <w:bookmarkStart w:id="0" w:name="_Toc205012691"/>
+      <w:bookmarkStart w:id="0" w:name="_Toc205017206"/>
       <w:r>
         <w:t>1.</w:t>
       </w:r>
@@ -1673,7 +1679,7 @@
           <w:u w:val="single"/>
         </w:rPr>
       </w:pPr>
-      <w:bookmarkStart w:id="1" w:name="_Toc205012692"/>
+      <w:bookmarkStart w:id="1" w:name="_Toc205017207"/>
       <w:r>
         <w:rPr>
           <w:u w:val="single"/>
@@ -1690,34 +1696,13 @@
     </w:p>
     <w:p>
       <w:r>
-        <w:t xml:space="preserve">You can configure the table properties in the model view or in the data pane in report </w:t>
-      </w:r>
-      <w:proofErr w:type="gramStart"/>
-      <w:r>
-        <w:t>view .</w:t>
-      </w:r>
-      <w:proofErr w:type="gramEnd"/>
-      <w:r>
-        <w:t xml:space="preserve"> </w:t>
-      </w:r>
-    </w:p>
-    <w:p>
-      <w:r>
-        <w:t xml:space="preserve">It will allow you to rename the </w:t>
-      </w:r>
-      <w:proofErr w:type="gramStart"/>
-      <w:r>
-        <w:t>model ,</w:t>
-      </w:r>
-      <w:proofErr w:type="gramEnd"/>
-      <w:r>
-        <w:t xml:space="preserve"> hidden </w:t>
-      </w:r>
-      <w:proofErr w:type="gramStart"/>
-      <w:r>
-        <w:t>model .</w:t>
-      </w:r>
-      <w:proofErr w:type="gramEnd"/>
+        <w:t xml:space="preserve">You can configure the table properties in the model view or in the data pane in report view . </w:t>
+      </w:r>
+    </w:p>
+    <w:p>
+      <w:r>
+        <w:t>It will allow you to rename the model , hidden model .</w:t>
+      </w:r>
     </w:p>
     <w:p>
       <w:r>
@@ -1763,13 +1748,8 @@
     </w:p>
     <w:p>
       <w:r>
-        <w:t xml:space="preserve">If you want to put description or synonym, you should go to the model </w:t>
-      </w:r>
-      <w:proofErr w:type="gramStart"/>
-      <w:r>
-        <w:t>view .</w:t>
-      </w:r>
-      <w:proofErr w:type="gramEnd"/>
+        <w:t>If you want to put description or synonym, you should go to the model view .</w:t>
+      </w:r>
     </w:p>
     <w:p>
       <w:r>
@@ -1858,26 +1838,16 @@
     </w:p>
     <w:p>
       <w:r>
-        <w:t xml:space="preserve">We have row label and key column and after we will have to choose the storage </w:t>
-      </w:r>
-      <w:proofErr w:type="gramStart"/>
-      <w:r>
-        <w:t>mode .</w:t>
-      </w:r>
-      <w:proofErr w:type="gramEnd"/>
+        <w:t>We have row label and key column and after we will have to choose the storage mode .</w:t>
+      </w:r>
     </w:p>
     <w:p>
       <w:r>
         <w:t xml:space="preserve">It is also possible to create folder </w:t>
       </w:r>
       <w:r>
-        <w:t xml:space="preserve">you should just select a column and go to </w:t>
-      </w:r>
-      <w:proofErr w:type="gramStart"/>
-      <w:r>
-        <w:t>property .</w:t>
-      </w:r>
-      <w:proofErr w:type="gramEnd"/>
+        <w:t>you should just select a column and go to property .</w:t>
+      </w:r>
     </w:p>
     <w:p>
       <w:r>
@@ -1924,15 +1894,7 @@
     </w:p>
     <w:p>
       <w:r>
-        <w:t xml:space="preserve">You put the display folder </w:t>
-      </w:r>
-      <w:proofErr w:type="gramStart"/>
-      <w:r>
-        <w:t>name</w:t>
-      </w:r>
-      <w:proofErr w:type="gramEnd"/>
-      <w:r>
-        <w:t xml:space="preserve"> and you can create a folder with some column or measure in it.</w:t>
+        <w:t>You put the display folder name and you can create a folder with some column or measure in it.</w:t>
       </w:r>
     </w:p>
     <w:p>
@@ -1982,13 +1944,8 @@
     <w:p/>
     <w:p>
       <w:r>
-        <w:t xml:space="preserve">You can also hide in the model </w:t>
-      </w:r>
-      <w:proofErr w:type="gramStart"/>
-      <w:r>
-        <w:t>view .</w:t>
-      </w:r>
-      <w:proofErr w:type="gramEnd"/>
+        <w:t>You can also hide in the model view .</w:t>
+      </w:r>
     </w:p>
     <w:p/>
     <w:p>
@@ -2035,15 +1992,7 @@
     </w:p>
     <w:p>
       <w:r>
-        <w:t xml:space="preserve">The </w:t>
-      </w:r>
-      <w:proofErr w:type="spellStart"/>
-      <w:r>
-        <w:t>DateTable</w:t>
-      </w:r>
-      <w:proofErr w:type="spellEnd"/>
-      <w:r>
-        <w:t xml:space="preserve"> has disappear.</w:t>
+        <w:t>The DateTable has disappear.</w:t>
       </w:r>
     </w:p>
     <w:p>
@@ -2239,7 +2188,7 @@
           <w:u w:val="single"/>
         </w:rPr>
       </w:pPr>
-      <w:bookmarkStart w:id="2" w:name="_Toc205012693"/>
+      <w:bookmarkStart w:id="2" w:name="_Toc205017208"/>
       <w:r>
         <w:rPr>
           <w:u w:val="single"/>
@@ -2255,92 +2204,29 @@
       </w:r>
     </w:p>
     <w:p>
-      <w:pPr>
-        <w:rPr>
-          <w:lang w:val="en-BE"/>
-        </w:rPr>
-      </w:pPr>
-      <w:r>
-        <w:rPr>
-          <w:lang w:val="en-BE"/>
-        </w:rPr>
+      <w:r>
         <w:t>There are many column properties that you can set. Like with tables, you can set the name, description, synonyms, and "is hidden" properties. It's common to hide columns that are used by relationships, especially when they're based on aren't meaningful key values.</w:t>
       </w:r>
     </w:p>
     <w:p>
-      <w:pPr>
-        <w:rPr>
-          <w:lang w:val="en-BE"/>
-        </w:rPr>
-      </w:pPr>
-      <w:r>
-        <w:rPr>
-          <w:lang w:val="en-BE"/>
-        </w:rPr>
+      <w:r>
         <w:lastRenderedPageBreak/>
-        <w:t xml:space="preserve">Column names must be unique within the model table, and if the column is visible, you should set a user-friendly name. If you change the column name in Power BI Desktop, a new step is appended to the Power Query </w:t>
-      </w:r>
-      <w:proofErr w:type="spellStart"/>
-      <w:r>
-        <w:rPr>
-          <w:lang w:val="en-BE"/>
-        </w:rPr>
-        <w:t>query</w:t>
-      </w:r>
-      <w:proofErr w:type="spellEnd"/>
-      <w:r>
-        <w:rPr>
-          <w:lang w:val="en-BE"/>
-        </w:rPr>
-        <w:t xml:space="preserve"> to modify the column name there.</w:t>
-      </w:r>
-    </w:p>
-    <w:p>
-      <w:pPr>
-        <w:rPr>
-          <w:lang w:val="en-BE"/>
-        </w:rPr>
-      </w:pPr>
-      <w:r>
-        <w:rPr>
-          <w:lang w:val="en-BE"/>
-        </w:rPr>
+        <w:t>Column names must be unique within the model table, and if the column is visible, you should set a user-friendly name. If you change the column name in Power BI Desktop, a new step is appended to the Power Query query to modify the column name there.</w:t>
+      </w:r>
+    </w:p>
+    <w:p>
+      <w:r>
         <w:t>You can assign columns to a display folder, which helps organize the fields for a table. Consider using display folders when your table comprises many visible fields.</w:t>
       </w:r>
     </w:p>
-    <w:p>
-      <w:pPr>
-        <w:rPr>
-          <w:lang w:val="en-BE"/>
-        </w:rPr>
-      </w:pPr>
-    </w:p>
-    <w:p>
-      <w:pPr>
-        <w:rPr>
-          <w:lang w:val="en-BE"/>
-        </w:rPr>
-      </w:pPr>
-      <w:r>
-        <w:rPr>
-          <w:lang w:val="en-BE"/>
-        </w:rPr>
+    <w:p/>
+    <w:p>
+      <w:r>
         <w:t>It is the same as above but more focused on column.</w:t>
       </w:r>
     </w:p>
-    <w:p>
-      <w:pPr>
-        <w:rPr>
-          <w:lang w:val="en-BE"/>
-        </w:rPr>
-      </w:pPr>
-    </w:p>
-    <w:p>
-      <w:pPr>
-        <w:rPr>
-          <w:lang w:val="en-BE"/>
-        </w:rPr>
-      </w:pPr>
+    <w:p/>
+    <w:p>
       <w:r>
         <w:rPr>
           <w:noProof/>
@@ -2382,61 +2268,14 @@
         </w:drawing>
       </w:r>
     </w:p>
-    <w:p>
-      <w:pPr>
-        <w:rPr>
-          <w:lang w:val="en-BE"/>
-        </w:rPr>
-      </w:pPr>
-    </w:p>
-    <w:p>
-      <w:pPr>
-        <w:rPr>
-          <w:lang w:val="en-BE"/>
-        </w:rPr>
-      </w:pPr>
-    </w:p>
-    <w:p>
-      <w:pPr>
-        <w:rPr>
-          <w:lang w:val="en-BE"/>
-        </w:rPr>
-      </w:pPr>
-      <w:r>
-        <w:rPr>
-          <w:lang w:val="en-BE"/>
-        </w:rPr>
-        <w:t xml:space="preserve">You can set up </w:t>
-      </w:r>
-      <w:proofErr w:type="gramStart"/>
-      <w:r>
-        <w:rPr>
-          <w:lang w:val="en-BE"/>
-        </w:rPr>
-        <w:t>format ,</w:t>
-      </w:r>
-      <w:proofErr w:type="gramEnd"/>
-      <w:r>
-        <w:rPr>
-          <w:lang w:val="en-BE"/>
-        </w:rPr>
-        <w:t xml:space="preserve"> data </w:t>
-      </w:r>
-      <w:proofErr w:type="gramStart"/>
-      <w:r>
-        <w:rPr>
-          <w:lang w:val="en-BE"/>
-        </w:rPr>
-        <w:t>type ,</w:t>
-      </w:r>
-      <w:proofErr w:type="gramEnd"/>
-    </w:p>
-    <w:p>
-      <w:pPr>
-        <w:rPr>
-          <w:lang w:val="en-BE"/>
-        </w:rPr>
-      </w:pPr>
+    <w:p/>
+    <w:p/>
+    <w:p>
+      <w:r>
+        <w:t>You can set up format , data type ,</w:t>
+      </w:r>
+    </w:p>
+    <w:p>
       <w:r>
         <w:rPr>
           <w:noProof/>
@@ -2480,72 +2319,17 @@
       </w:r>
     </w:p>
     <w:p>
-      <w:pPr>
-        <w:rPr>
-          <w:lang w:val="en-BE"/>
-        </w:rPr>
-      </w:pPr>
-      <w:r>
-        <w:rPr>
-          <w:lang w:val="en-BE"/>
-        </w:rPr>
-        <w:t xml:space="preserve">It is feature related to how the data is formatted and </w:t>
-      </w:r>
-      <w:proofErr w:type="gramStart"/>
-      <w:r>
-        <w:rPr>
-          <w:lang w:val="en-BE"/>
-        </w:rPr>
-        <w:t>presented .</w:t>
-      </w:r>
-      <w:proofErr w:type="gramEnd"/>
-      <w:r>
-        <w:rPr>
-          <w:lang w:val="en-BE"/>
-        </w:rPr>
-        <w:t xml:space="preserve"> </w:t>
-      </w:r>
-    </w:p>
-    <w:p>
-      <w:pPr>
-        <w:rPr>
-          <w:lang w:val="en-BE"/>
-        </w:rPr>
-      </w:pPr>
-      <w:r>
-        <w:rPr>
-          <w:lang w:val="en-BE"/>
-        </w:rPr>
-        <w:t xml:space="preserve">You can sort </w:t>
-      </w:r>
-      <w:proofErr w:type="gramStart"/>
-      <w:r>
-        <w:rPr>
-          <w:lang w:val="en-BE"/>
-        </w:rPr>
-        <w:t>by ,</w:t>
-      </w:r>
-      <w:proofErr w:type="gramEnd"/>
-      <w:r>
-        <w:rPr>
-          <w:lang w:val="en-BE"/>
-        </w:rPr>
-        <w:t xml:space="preserve"> categorize data and summarize.</w:t>
-      </w:r>
-    </w:p>
-    <w:p>
-      <w:pPr>
-        <w:rPr>
-          <w:lang w:val="en-BE"/>
-        </w:rPr>
-      </w:pPr>
-    </w:p>
-    <w:p>
-      <w:pPr>
-        <w:rPr>
-          <w:lang w:val="en-BE"/>
-        </w:rPr>
-      </w:pPr>
+      <w:r>
+        <w:t xml:space="preserve">It is feature related to how the data is formatted and presented . </w:t>
+      </w:r>
+    </w:p>
+    <w:p>
+      <w:r>
+        <w:t>You can sort by , categorize data and summarize.</w:t>
+      </w:r>
+    </w:p>
+    <w:p/>
+    <w:p>
       <w:r>
         <w:rPr>
           <w:noProof/>
@@ -2588,18 +2372,12 @@
         </w:drawing>
       </w:r>
     </w:p>
-    <w:p>
-      <w:pPr>
-        <w:rPr>
-          <w:lang w:val="en-BE"/>
-        </w:rPr>
-      </w:pPr>
-    </w:p>
+    <w:p/>
     <w:p>
       <w:pPr>
         <w:pStyle w:val="Heading1"/>
       </w:pPr>
-      <w:bookmarkStart w:id="3" w:name="_Toc205012694"/>
+      <w:bookmarkStart w:id="3" w:name="_Toc205017209"/>
       <w:r>
         <w:t>2.</w:t>
       </w:r>
@@ -2628,15 +2406,7 @@
         <w:t xml:space="preserve"> connection which will be </w:t>
       </w:r>
       <w:r>
-        <w:t xml:space="preserve">used multiple time and will be </w:t>
-      </w:r>
-      <w:proofErr w:type="gramStart"/>
-      <w:r>
-        <w:t>inactive</w:t>
-      </w:r>
-      <w:proofErr w:type="gramEnd"/>
-      <w:r>
-        <w:t xml:space="preserve"> but you will be able to use it thanks to the </w:t>
+        <w:t xml:space="preserve">used multiple time and will be inactive but you will be able to use it thanks to the </w:t>
       </w:r>
       <w:r>
         <w:t>Dax</w:t>
@@ -2664,7 +2434,7 @@
       <w:pPr>
         <w:pStyle w:val="Heading1"/>
       </w:pPr>
-      <w:bookmarkStart w:id="4" w:name="_Toc205012695"/>
+      <w:bookmarkStart w:id="4" w:name="_Toc205017210"/>
       <w:r>
         <w:t>3.</w:t>
       </w:r>
@@ -2719,7 +2489,7 @@
       <w:pPr>
         <w:pStyle w:val="Heading1"/>
       </w:pPr>
-      <w:bookmarkStart w:id="5" w:name="_Toc205012696"/>
+      <w:bookmarkStart w:id="5" w:name="_Toc205017211"/>
       <w:r>
         <w:lastRenderedPageBreak/>
         <w:t>4.</w:t>
@@ -2737,54 +2507,15 @@
         <w:t>ways,</w:t>
       </w:r>
       <w:r>
-        <w:t xml:space="preserve"> import a date </w:t>
-      </w:r>
-      <w:proofErr w:type="gramStart"/>
-      <w:r>
-        <w:t>table ,</w:t>
-      </w:r>
-      <w:proofErr w:type="gramEnd"/>
-      <w:r>
-        <w:t xml:space="preserve"> or create with </w:t>
-      </w:r>
-      <w:proofErr w:type="spellStart"/>
-      <w:r>
-        <w:t>dax</w:t>
-      </w:r>
-      <w:proofErr w:type="spellEnd"/>
-      <w:r>
-        <w:t xml:space="preserve"> functions a table with </w:t>
-      </w:r>
-      <w:proofErr w:type="gramStart"/>
-      <w:r>
-        <w:t xml:space="preserve">date </w:t>
-      </w:r>
-      <w:r>
-        <w:t xml:space="preserve"> or</w:t>
-      </w:r>
-      <w:proofErr w:type="gramEnd"/>
-      <w:r>
-        <w:t xml:space="preserve"> with power </w:t>
-      </w:r>
-      <w:proofErr w:type="gramStart"/>
-      <w:r>
-        <w:t>query .</w:t>
-      </w:r>
-      <w:proofErr w:type="gramEnd"/>
-    </w:p>
-    <w:p>
-      <w:proofErr w:type="spellStart"/>
-      <w:proofErr w:type="gramStart"/>
-      <w:r>
-        <w:t>Calendarauto</w:t>
-      </w:r>
-      <w:proofErr w:type="spellEnd"/>
-      <w:r>
-        <w:t>(</w:t>
-      </w:r>
-      <w:proofErr w:type="gramEnd"/>
-      <w:r>
-        <w:t xml:space="preserve">6) or </w:t>
+        <w:t xml:space="preserve"> import a date table , or create with dax functions a table with date </w:t>
+      </w:r>
+      <w:r>
+        <w:t xml:space="preserve"> or with power query .</w:t>
+      </w:r>
+    </w:p>
+    <w:p>
+      <w:r>
+        <w:t xml:space="preserve">Calendarauto(6) or </w:t>
       </w:r>
       <w:r>
         <w:t>calendar (</w:t>
@@ -2801,7 +2532,7 @@
           <w:u w:val="single"/>
         </w:rPr>
       </w:pPr>
-      <w:bookmarkStart w:id="6" w:name="_Toc205012697"/>
+      <w:bookmarkStart w:id="6" w:name="_Toc205017212"/>
       <w:r>
         <w:rPr>
           <w:u w:val="single"/>
@@ -2826,22 +2557,15 @@
       <w:r>
         <w:t>CALENDARAUTO (</w:t>
       </w:r>
-      <w:proofErr w:type="spellStart"/>
       <w:r>
         <w:t>fiscalendyearmonth</w:t>
       </w:r>
-      <w:proofErr w:type="spellEnd"/>
       <w:r>
         <w:t>)</w:t>
       </w:r>
       <w:r>
-        <w:t xml:space="preserve">, it will automatically take the max and min from the other semantic </w:t>
-      </w:r>
-      <w:proofErr w:type="gramStart"/>
-      <w:r>
-        <w:t>model .</w:t>
-      </w:r>
-      <w:proofErr w:type="gramEnd"/>
+        <w:t>, it will automatically take the max and min from the other semantic model .</w:t>
+      </w:r>
     </w:p>
     <w:p/>
     <w:p>
@@ -2888,13 +2612,8 @@
     </w:p>
     <w:p>
       <w:r>
-        <w:t xml:space="preserve">At the end mark the table as date </w:t>
-      </w:r>
-      <w:proofErr w:type="gramStart"/>
-      <w:r>
-        <w:t>table .</w:t>
-      </w:r>
-      <w:proofErr w:type="gramEnd"/>
+        <w:t>At the end mark the table as date table .</w:t>
+      </w:r>
     </w:p>
     <w:p/>
     <w:p>
@@ -2990,7 +2709,7 @@
           <w:u w:val="single"/>
         </w:rPr>
       </w:pPr>
-      <w:bookmarkStart w:id="7" w:name="_Toc205012698"/>
+      <w:bookmarkStart w:id="7" w:name="_Toc205017213"/>
       <w:r>
         <w:rPr>
           <w:u w:val="single"/>
@@ -3012,7 +2731,7 @@
           <w:u w:val="single"/>
         </w:rPr>
       </w:pPr>
-      <w:bookmarkStart w:id="8" w:name="_Toc205012699"/>
+      <w:bookmarkStart w:id="8" w:name="_Toc205017214"/>
       <w:r>
         <w:rPr>
           <w:u w:val="single"/>
@@ -3054,16 +2773,11 @@
         <w:t xml:space="preserve"> Columns you can created it for</w:t>
       </w:r>
       <w:r>
-        <w:t xml:space="preserve"> </w:t>
-      </w:r>
-      <w:proofErr w:type="gramStart"/>
-      <w:r>
-        <w:t xml:space="preserve">computation </w:t>
+        <w:t xml:space="preserve"> computation </w:t>
       </w:r>
       <w:r>
         <w:t>.</w:t>
       </w:r>
-      <w:proofErr w:type="gramEnd"/>
       <w:r>
         <w:t xml:space="preserve"> </w:t>
       </w:r>
@@ -3162,7 +2876,7 @@
       <w:r>
         <w:t xml:space="preserve"> </w:t>
       </w:r>
-      <w:bookmarkStart w:id="9" w:name="_Toc205012700"/>
+      <w:bookmarkStart w:id="9" w:name="_Toc205017215"/>
       <w:r>
         <w:t>6.</w:t>
       </w:r>
@@ -3219,14 +2933,12 @@
         <w:pStyle w:val="Heading2"/>
         <w:rPr>
           <w:u w:val="single"/>
-          <w:lang w:val="en-BE"/>
         </w:rPr>
       </w:pPr>
-      <w:bookmarkStart w:id="10" w:name="_Toc205012701"/>
+      <w:bookmarkStart w:id="10" w:name="_Toc205017216"/>
       <w:r>
         <w:rPr>
           <w:u w:val="single"/>
-          <w:lang w:val="en-BE"/>
         </w:rPr>
         <w:t>6.3 Measures</w:t>
       </w:r>
@@ -3234,52 +2946,20 @@
       <w:r>
         <w:rPr>
           <w:u w:val="single"/>
-          <w:lang w:val="en-BE"/>
         </w:rPr>
         <w:t xml:space="preserve"> </w:t>
       </w:r>
     </w:p>
     <w:p>
-      <w:pPr>
-        <w:rPr>
-          <w:lang w:val="en-BE"/>
-        </w:rPr>
-      </w:pPr>
-      <w:r>
-        <w:rPr>
-          <w:lang w:val="en-BE"/>
-        </w:rPr>
+      <w:r>
         <w:t xml:space="preserve"> </w:t>
       </w:r>
       <w:r>
-        <w:rPr>
-          <w:lang w:val="en-BE"/>
-        </w:rPr>
-        <w:t xml:space="preserve">You can write a DAX formula to add a measure to any table in your model. The formula achieves summarization over model data. </w:t>
-      </w:r>
-      <w:r>
-        <w:rPr>
-          <w:lang w:val="en-BE"/>
-        </w:rPr>
-        <w:t>Like</w:t>
-      </w:r>
-      <w:r>
-        <w:rPr>
-          <w:lang w:val="en-BE"/>
-        </w:rPr>
-        <w:t xml:space="preserve"> a calculated column, the formula must return a single value. However, unlike calculated columns, which are evaluated at data refresh time, measures are evaluated at query time. Their results are never stored in the model.</w:t>
-      </w:r>
-    </w:p>
-    <w:p>
-      <w:pPr>
-        <w:rPr>
-          <w:lang w:val="en-BE"/>
-        </w:rPr>
-      </w:pPr>
-      <w:r>
-        <w:rPr>
-          <w:lang w:val="en-BE"/>
-        </w:rPr>
+        <w:t>You can write a DAX formula to add a measure to any table in your model. The formula achieves summarization over model data. Like a calculated column, the formula must return a single value. However, unlike calculated columns, which are evaluated at data refresh time, measures are evaluated at query time. Their results are never stored in the model.</w:t>
+      </w:r>
+    </w:p>
+    <w:p>
+      <w:r>
         <w:lastRenderedPageBreak/>
         <w:t>In the </w:t>
       </w:r>
@@ -3287,23 +2967,14 @@
         <w:rPr>
           <w:b/>
           <w:bCs/>
-          <w:lang w:val="en-BE"/>
         </w:rPr>
         <w:t>Data</w:t>
       </w:r>
       <w:r>
-        <w:rPr>
-          <w:lang w:val="en-BE"/>
-        </w:rPr>
         <w:t> pane, measures are shown with the calculator icon. The following example shows three measures in the Sales table: Cost, Profit, and Revenue.</w:t>
       </w:r>
     </w:p>
     <w:p>
-      <w:pPr>
-        <w:rPr>
-          <w:lang w:val="en-BE"/>
-        </w:rPr>
-      </w:pPr>
       <w:r>
         <w:rPr>
           <w:noProof/>
@@ -3709,16 +3380,8 @@
         <w:rPr>
           <w:u w:val="single"/>
         </w:rPr>
-        <w:t xml:space="preserve">6.3.1 Create new </w:t>
-      </w:r>
-      <w:proofErr w:type="gramStart"/>
-      <w:r>
-        <w:rPr>
-          <w:u w:val="single"/>
-        </w:rPr>
-        <w:t>measure :</w:t>
-      </w:r>
-      <w:proofErr w:type="gramEnd"/>
+        <w:t>6.3.1 Create new measure :</w:t>
+      </w:r>
     </w:p>
     <w:p>
       <w:r>
@@ -3726,15 +3389,7 @@
       </w:r>
     </w:p>
     <w:p>
-      <w:pPr>
-        <w:rPr>
-          <w:lang w:val="en-BE"/>
-        </w:rPr>
-      </w:pPr>
-      <w:r>
-        <w:rPr>
-          <w:lang w:val="en-BE"/>
-        </w:rPr>
+      <w:r>
         <w:lastRenderedPageBreak/>
         <w:t xml:space="preserve"> </w:t>
       </w:r>
@@ -3780,99 +3435,24 @@
       </w:r>
     </w:p>
     <w:p>
-      <w:pPr>
-        <w:rPr>
-          <w:lang w:val="en-BE"/>
-        </w:rPr>
-      </w:pPr>
-      <w:r>
-        <w:rPr>
-          <w:lang w:val="en-BE"/>
-        </w:rPr>
-        <w:t xml:space="preserve">Function in </w:t>
-      </w:r>
-      <w:proofErr w:type="spellStart"/>
-      <w:r>
-        <w:rPr>
-          <w:lang w:val="en-BE"/>
-        </w:rPr>
-        <w:t>dax</w:t>
-      </w:r>
-      <w:proofErr w:type="spellEnd"/>
-      <w:r>
-        <w:rPr>
-          <w:lang w:val="en-BE"/>
-        </w:rPr>
-        <w:t xml:space="preserve"> is also very used </w:t>
-      </w:r>
-      <w:proofErr w:type="gramStart"/>
-      <w:r>
-        <w:rPr>
-          <w:lang w:val="en-BE"/>
-        </w:rPr>
-        <w:t>in order to</w:t>
-      </w:r>
-      <w:proofErr w:type="gramEnd"/>
-      <w:r>
-        <w:rPr>
-          <w:lang w:val="en-BE"/>
-        </w:rPr>
-        <w:t xml:space="preserve"> </w:t>
-      </w:r>
-      <w:r>
-        <w:rPr>
-          <w:lang w:val="en-BE"/>
-        </w:rPr>
-        <w:t xml:space="preserve">create summarized data notably calculate </w:t>
-      </w:r>
-      <w:proofErr w:type="gramStart"/>
-      <w:r>
-        <w:rPr>
-          <w:lang w:val="en-BE"/>
-        </w:rPr>
-        <w:t>function .</w:t>
-      </w:r>
-      <w:proofErr w:type="gramEnd"/>
-    </w:p>
-    <w:p>
-      <w:pPr>
-        <w:rPr>
-          <w:lang w:val="en-BE"/>
-        </w:rPr>
-      </w:pPr>
-      <w:r>
-        <w:rPr>
-          <w:lang w:val="en-BE"/>
-        </w:rPr>
-        <w:t xml:space="preserve">Measures are not physically stored as Calculated </w:t>
-      </w:r>
-      <w:proofErr w:type="gramStart"/>
-      <w:r>
-        <w:rPr>
-          <w:lang w:val="en-BE"/>
-        </w:rPr>
-        <w:t>column !</w:t>
-      </w:r>
-      <w:proofErr w:type="gramEnd"/>
-      <w:r>
-        <w:rPr>
-          <w:lang w:val="en-BE"/>
-        </w:rPr>
-        <w:t xml:space="preserve"> </w:t>
-      </w:r>
-    </w:p>
-    <w:p>
-      <w:pPr>
-        <w:rPr>
-          <w:lang w:val="en-BE"/>
-        </w:rPr>
-      </w:pPr>
-    </w:p>
+      <w:r>
+        <w:t xml:space="preserve">Function in dax is also very used in order to </w:t>
+      </w:r>
+      <w:r>
+        <w:t>create summarized data notably calculate function .</w:t>
+      </w:r>
+    </w:p>
+    <w:p>
+      <w:r>
+        <w:t xml:space="preserve">Measures are not physically stored as Calculated column ! </w:t>
+      </w:r>
+    </w:p>
+    <w:p/>
     <w:p>
       <w:pPr>
         <w:pStyle w:val="Heading1"/>
       </w:pPr>
-      <w:bookmarkStart w:id="11" w:name="_Toc205012702"/>
+      <w:bookmarkStart w:id="11" w:name="_Toc205017217"/>
       <w:r>
         <w:t>7.</w:t>
       </w:r>
@@ -3926,53 +3506,43 @@
     <w:p/>
     <w:p>
       <w:r>
-        <w:t xml:space="preserve">You can use it to compute but also filter data at the same time we will use it several </w:t>
-      </w:r>
-      <w:proofErr w:type="gramStart"/>
-      <w:r>
-        <w:t>times .</w:t>
-      </w:r>
-      <w:proofErr w:type="gramEnd"/>
-    </w:p>
-    <w:p>
-      <w:r>
-        <w:t xml:space="preserve">It is important to highlight that Calculate return a scalar </w:t>
-      </w:r>
-      <w:proofErr w:type="gramStart"/>
-      <w:r>
-        <w:t>value !</w:t>
-      </w:r>
-      <w:proofErr w:type="gramEnd"/>
+        <w:t>You can use it to compute but also filter data at the same time we will use it several times .</w:t>
+      </w:r>
+    </w:p>
+    <w:p>
+      <w:r>
+        <w:t xml:space="preserve">It is important to highlight that Calculate return a scalar value ! </w:t>
+      </w:r>
+    </w:p>
+    <w:p>
+      <w:r>
+        <w:lastRenderedPageBreak/>
+        <w:t>First expression is a measure after you have a filter , in the filter you can use logical operator , function etc...</w:t>
+      </w:r>
+    </w:p>
+    <w:p/>
+    <w:p>
+      <w:r>
+        <w:t>Example:</w:t>
+      </w:r>
       <w:r>
         <w:t xml:space="preserve"> </w:t>
       </w:r>
     </w:p>
     <w:p>
       <w:r>
-        <w:lastRenderedPageBreak/>
-        <w:t xml:space="preserve">First expression is a measure after you have a </w:t>
-      </w:r>
-      <w:proofErr w:type="gramStart"/>
-      <w:r>
-        <w:t>filter ,</w:t>
-      </w:r>
-      <w:proofErr w:type="gramEnd"/>
-      <w:r>
-        <w:t xml:space="preserve"> in the filter you can use logical </w:t>
-      </w:r>
-      <w:proofErr w:type="gramStart"/>
-      <w:r>
-        <w:t>operator ,</w:t>
-      </w:r>
-      <w:proofErr w:type="gramEnd"/>
-      <w:r>
-        <w:t xml:space="preserve"> function etc...</w:t>
-      </w:r>
-    </w:p>
-    <w:p/>
-    <w:p>
-      <w:r>
-        <w:t>Example:</w:t>
+        <w:t xml:space="preserve">I want to calculate the revenue YOY </w:t>
+      </w:r>
+      <w:r>
+        <w:t>between in 2018 based on 2017.</w:t>
+      </w:r>
+    </w:p>
+    <w:p>
+      <w:r>
+        <w:t xml:space="preserve">I will start to create Calculate revenue from last </w:t>
+      </w:r>
+      <w:r>
+        <w:t>year.</w:t>
       </w:r>
       <w:r>
         <w:t xml:space="preserve"> </w:t>
@@ -3980,38 +3550,14 @@
     </w:p>
     <w:p>
       <w:r>
-        <w:t xml:space="preserve">I want to calculate the revenue YOY </w:t>
-      </w:r>
-      <w:r>
-        <w:t>between in 2018 based on 2017.</w:t>
-      </w:r>
-    </w:p>
-    <w:p>
-      <w:r>
-        <w:t xml:space="preserve">I will start to create Calculate revenue from last </w:t>
-      </w:r>
-      <w:r>
-        <w:t>year.</w:t>
-      </w:r>
-      <w:r>
-        <w:t xml:space="preserve"> </w:t>
-      </w:r>
-    </w:p>
-    <w:p>
-      <w:r>
         <w:t xml:space="preserve">I will calculate the sum </w:t>
       </w:r>
       <w:r>
         <w:t>of revenue</w:t>
       </w:r>
       <w:r>
-        <w:t xml:space="preserve"> of the same period last </w:t>
-      </w:r>
-      <w:proofErr w:type="gramStart"/>
-      <w:r>
-        <w:t>year .</w:t>
-      </w:r>
-      <w:proofErr w:type="gramEnd"/>
+        <w:t xml:space="preserve"> of the same period last year .</w:t>
+      </w:r>
     </w:p>
     <w:p>
       <w:r>
@@ -4108,29 +3654,8 @@
         <w:t>measures,</w:t>
       </w:r>
       <w:r>
-        <w:t xml:space="preserve"> </w:t>
-      </w:r>
-      <w:proofErr w:type="spellStart"/>
-      <w:r>
-        <w:t>i</w:t>
-      </w:r>
-      <w:proofErr w:type="spellEnd"/>
-      <w:r>
-        <w:t xml:space="preserve"> will just create new measure and </w:t>
-      </w:r>
-      <w:proofErr w:type="spellStart"/>
-      <w:r>
-        <w:t>substract</w:t>
-      </w:r>
-      <w:proofErr w:type="spellEnd"/>
-      <w:r>
-        <w:t xml:space="preserve"> with arithmetic </w:t>
-      </w:r>
-      <w:proofErr w:type="gramStart"/>
-      <w:r>
-        <w:t>operator .</w:t>
-      </w:r>
-      <w:proofErr w:type="gramEnd"/>
+        <w:t xml:space="preserve"> i will just create new measure and substract with arithmetic operator .</w:t>
+      </w:r>
     </w:p>
     <w:p/>
     <w:p>
@@ -4178,15 +3703,7 @@
     <w:p>
       <w:r>
         <w:lastRenderedPageBreak/>
-        <w:t xml:space="preserve">It is good and infinity is normal because when you divide by </w:t>
-      </w:r>
-      <w:proofErr w:type="gramStart"/>
-      <w:r>
-        <w:t>0 ,</w:t>
-      </w:r>
-      <w:proofErr w:type="gramEnd"/>
-      <w:r>
-        <w:t xml:space="preserve"> it becomes infinite.</w:t>
+        <w:t>It is good and infinity is normal because when you divide by 0 , it becomes infinite.</w:t>
       </w:r>
     </w:p>
     <w:p/>
@@ -4194,7 +3711,7 @@
       <w:pPr>
         <w:pStyle w:val="Heading1"/>
       </w:pPr>
-      <w:bookmarkStart w:id="12" w:name="_Toc205012703"/>
+      <w:bookmarkStart w:id="12" w:name="_Toc205017218"/>
       <w:r>
         <w:t xml:space="preserve">8. </w:t>
       </w:r>
@@ -4204,51 +3721,26 @@
       <w:bookmarkEnd w:id="12"/>
     </w:p>
     <w:p>
-      <w:pPr>
-        <w:rPr>
-          <w:lang w:val="en-BE"/>
-        </w:rPr>
-      </w:pPr>
-      <w:r>
-        <w:rPr>
-          <w:lang w:val="en-BE"/>
-        </w:rPr>
+      <w:r>
         <w:t>Time intelligence relates to calculations over time. Specifically, it relates to calculations over dates, months, quarters, or years, and possibly time. Rarely would you need to calculate over time in the sense of hours, minutes, or seconds.</w:t>
       </w:r>
     </w:p>
     <w:p>
-      <w:pPr>
-        <w:rPr>
-          <w:lang w:val="en-BE"/>
-        </w:rPr>
-      </w:pPr>
-      <w:r>
-        <w:rPr>
-          <w:lang w:val="en-BE"/>
-        </w:rPr>
+      <w:r>
         <w:t>In Data Analysis Expressions (DAX) calculations, time intelligence refers to </w:t>
       </w:r>
       <w:r>
         <w:rPr>
           <w:i/>
           <w:iCs/>
-          <w:lang w:val="en-BE"/>
         </w:rPr>
         <w:t>modifying the filter context for date filters</w:t>
       </w:r>
       <w:r>
-        <w:rPr>
-          <w:lang w:val="en-BE"/>
-        </w:rPr>
         <w:t>.</w:t>
       </w:r>
     </w:p>
     <w:p>
-      <w:pPr>
-        <w:rPr>
-          <w:lang w:val="en-BE"/>
-        </w:rPr>
-      </w:pPr>
       <w:r>
         <w:rPr>
           <w:noProof/>
@@ -4291,53 +3783,12 @@
       </w:r>
     </w:p>
     <w:p>
-      <w:pPr>
-        <w:rPr>
-          <w:lang w:val="en-BE"/>
-        </w:rPr>
-      </w:pPr>
-      <w:r>
-        <w:rPr>
-          <w:lang w:val="en-BE"/>
-        </w:rPr>
-        <w:t xml:space="preserve">It exists several </w:t>
-      </w:r>
-      <w:proofErr w:type="gramStart"/>
-      <w:r>
-        <w:rPr>
-          <w:lang w:val="en-BE"/>
-        </w:rPr>
-        <w:t>functions</w:t>
-      </w:r>
-      <w:proofErr w:type="gramEnd"/>
-      <w:r>
-        <w:rPr>
-          <w:lang w:val="en-BE"/>
-        </w:rPr>
-        <w:t xml:space="preserve"> but we will use some of </w:t>
-      </w:r>
-      <w:proofErr w:type="gramStart"/>
-      <w:r>
-        <w:rPr>
-          <w:lang w:val="en-BE"/>
-        </w:rPr>
-        <w:t>them .</w:t>
-      </w:r>
-      <w:proofErr w:type="gramEnd"/>
-    </w:p>
-    <w:p>
-      <w:pPr>
-        <w:rPr>
-          <w:lang w:val="en-BE"/>
-        </w:rPr>
-      </w:pPr>
-    </w:p>
-    <w:p>
-      <w:pPr>
-        <w:rPr>
-          <w:lang w:val="en-BE"/>
-        </w:rPr>
-      </w:pPr>
+      <w:r>
+        <w:t>It exists several functions but we will use some of them .</w:t>
+      </w:r>
+    </w:p>
+    <w:p/>
+    <w:p>
       <w:r>
         <w:rPr>
           <w:noProof/>
@@ -4380,50 +3831,17 @@
       </w:r>
     </w:p>
     <w:p>
-      <w:pPr>
-        <w:rPr>
-          <w:lang w:val="en-BE"/>
-        </w:rPr>
-      </w:pPr>
-      <w:r>
-        <w:rPr>
-          <w:lang w:val="en-BE"/>
-        </w:rPr>
-        <w:t xml:space="preserve">We will use some of Dax time intelligence functions </w:t>
-      </w:r>
-      <w:proofErr w:type="gramStart"/>
-      <w:r>
-        <w:rPr>
-          <w:lang w:val="en-BE"/>
-        </w:rPr>
-        <w:t>in order to</w:t>
-      </w:r>
-      <w:proofErr w:type="gramEnd"/>
-      <w:r>
-        <w:rPr>
-          <w:lang w:val="en-BE"/>
-        </w:rPr>
-        <w:t xml:space="preserve"> </w:t>
-      </w:r>
-      <w:r>
-        <w:rPr>
-          <w:lang w:val="en-BE"/>
-        </w:rPr>
+      <w:r>
+        <w:t xml:space="preserve">We will use some of Dax time intelligence functions in order to </w:t>
+      </w:r>
+      <w:r>
         <w:t>calculate total</w:t>
       </w:r>
       <w:r>
-        <w:rPr>
-          <w:lang w:val="en-BE"/>
-        </w:rPr>
         <w:t xml:space="preserve"> year to date revenue but also new sales for a specific month.</w:t>
       </w:r>
     </w:p>
     <w:p>
-      <w:pPr>
-        <w:rPr>
-          <w:lang w:val="en-BE"/>
-        </w:rPr>
-      </w:pPr>
       <w:r>
         <w:rPr>
           <w:noProof/>
@@ -4475,11 +3893,6 @@
       </w:r>
     </w:p>
     <w:p>
-      <w:pPr>
-        <w:rPr>
-          <w:lang w:val="en-BE"/>
-        </w:rPr>
-      </w:pPr>
       <w:r>
         <w:rPr>
           <w:noProof/>
@@ -4521,48 +3934,20 @@
         </w:drawing>
       </w:r>
     </w:p>
-    <w:p>
-      <w:pPr>
-        <w:rPr>
-          <w:lang w:val="en-BE"/>
-        </w:rPr>
-      </w:pPr>
-    </w:p>
-    <w:p>
-      <w:pPr>
-        <w:rPr>
-          <w:lang w:val="en-BE"/>
-        </w:rPr>
-      </w:pPr>
-      <w:r>
-        <w:rPr>
-          <w:lang w:val="en-BE"/>
-        </w:rPr>
+    <w:p/>
+    <w:p>
+      <w:r>
         <w:t>As you can see every 30-04 (May) it reset and do a kind of sum cumulated.</w:t>
       </w:r>
     </w:p>
     <w:p>
-      <w:pPr>
-        <w:rPr>
-          <w:lang w:val="en-BE"/>
-        </w:rPr>
-      </w:pPr>
-      <w:r>
-        <w:rPr>
-          <w:lang w:val="en-BE"/>
-        </w:rPr>
+      <w:r>
         <w:t xml:space="preserve">Now we will start to compute new </w:t>
       </w:r>
       <w:r>
-        <w:rPr>
-          <w:lang w:val="en-BE"/>
-        </w:rPr>
         <w:t>sales.</w:t>
       </w:r>
       <w:r>
-        <w:rPr>
-          <w:lang w:val="en-BE"/>
-        </w:rPr>
         <w:t xml:space="preserve"> </w:t>
       </w:r>
     </w:p>
@@ -4592,26 +3977,13 @@
         <w:t xml:space="preserve"> </w:t>
       </w:r>
       <w:r>
-        <w:t xml:space="preserve">is counted in the </w:t>
-      </w:r>
-      <w:proofErr w:type="gramStart"/>
-      <w:r>
-        <w:t>time period</w:t>
-      </w:r>
-      <w:proofErr w:type="gramEnd"/>
-      <w:r>
-        <w:t xml:space="preserve"> in which they made their first purchase.</w:t>
+        <w:t>is counted in the time period in which they made their first purchase.</w:t>
       </w:r>
       <w:r>
         <w:t xml:space="preserve"> </w:t>
       </w:r>
     </w:p>
     <w:p>
-      <w:pPr>
-        <w:rPr>
-          <w:lang w:val="en-BE"/>
-        </w:rPr>
-      </w:pPr>
       <w:r>
         <w:rPr>
           <w:noProof/>
@@ -4654,19 +4026,8 @@
         </w:drawing>
       </w:r>
     </w:p>
-    <w:p>
-      <w:pPr>
-        <w:rPr>
-          <w:lang w:val="en-BE"/>
-        </w:rPr>
-      </w:pPr>
-    </w:p>
-    <w:p>
-      <w:pPr>
-        <w:rPr>
-          <w:lang w:val="en-BE"/>
-        </w:rPr>
-      </w:pPr>
+    <w:p/>
+    <w:p>
       <w:r>
         <w:rPr>
           <w:noProof/>
@@ -4709,98 +4070,27 @@
       </w:r>
     </w:p>
     <w:p>
-      <w:pPr>
-        <w:rPr>
-          <w:lang w:val="en-BE"/>
-        </w:rPr>
-      </w:pPr>
-      <w:r>
-        <w:rPr>
-          <w:lang w:val="en-BE"/>
-        </w:rPr>
+      <w:r>
         <w:t>It will compute the distinct sales [order id].</w:t>
       </w:r>
     </w:p>
     <w:p>
-      <w:pPr>
-        <w:rPr>
-          <w:lang w:val="en-BE"/>
-        </w:rPr>
-      </w:pPr>
-      <w:r>
-        <w:rPr>
-          <w:lang w:val="en-BE"/>
-        </w:rPr>
+      <w:r>
         <w:t xml:space="preserve">If you want to compute new </w:t>
       </w:r>
       <w:r>
-        <w:rPr>
-          <w:lang w:val="en-BE"/>
-        </w:rPr>
-        <w:t xml:space="preserve">sales compared to month </w:t>
-      </w:r>
-      <w:proofErr w:type="gramStart"/>
-      <w:r>
-        <w:rPr>
-          <w:lang w:val="en-BE"/>
-        </w:rPr>
-        <w:t xml:space="preserve">before </w:t>
-      </w:r>
-      <w:r>
-        <w:rPr>
-          <w:lang w:val="en-BE"/>
-        </w:rPr>
-        <w:t>,</w:t>
-      </w:r>
-      <w:proofErr w:type="gramEnd"/>
-      <w:r>
-        <w:rPr>
-          <w:lang w:val="en-BE"/>
-        </w:rPr>
-        <w:t xml:space="preserve"> you should subtract and use min as Elem of </w:t>
-      </w:r>
-      <w:proofErr w:type="gramStart"/>
-      <w:r>
-        <w:rPr>
-          <w:lang w:val="en-BE"/>
-        </w:rPr>
-        <w:t>comparison .</w:t>
-      </w:r>
-      <w:proofErr w:type="gramEnd"/>
-    </w:p>
-    <w:p>
-      <w:pPr>
-        <w:rPr>
-          <w:lang w:val="en-BE"/>
-        </w:rPr>
-      </w:pPr>
-      <w:r>
-        <w:rPr>
-          <w:lang w:val="en-BE"/>
-        </w:rPr>
-        <w:t xml:space="preserve">It is done in the Microsoft learning </w:t>
-      </w:r>
-      <w:proofErr w:type="gramStart"/>
-      <w:r>
-        <w:rPr>
-          <w:lang w:val="en-BE"/>
-        </w:rPr>
-        <w:t>example :</w:t>
-      </w:r>
-      <w:proofErr w:type="gramEnd"/>
-      <w:r>
-        <w:rPr>
-          <w:lang w:val="en-BE"/>
-        </w:rPr>
-        <w:t xml:space="preserve"> </w:t>
-      </w:r>
-    </w:p>
-    <w:p>
-      <w:pPr>
-        <w:rPr>
-          <w:lang w:val="en-BE"/>
-        </w:rPr>
-      </w:pPr>
+        <w:t xml:space="preserve">sales compared to month before </w:t>
+      </w:r>
+      <w:r>
+        <w:t>, you should subtract and use min as Elem of comparison .</w:t>
+      </w:r>
+    </w:p>
+    <w:p>
+      <w:r>
+        <w:t xml:space="preserve">It is done in the Microsoft learning example : </w:t>
+      </w:r>
+    </w:p>
+    <w:p>
       <w:r>
         <w:rPr>
           <w:noProof/>
@@ -4844,11 +4134,6 @@
       </w:r>
     </w:p>
     <w:p>
-      <w:pPr>
-        <w:rPr>
-          <w:lang w:val="en-BE"/>
-        </w:rPr>
-      </w:pPr>
       <w:r>
         <w:rPr>
           <w:noProof/>
@@ -4890,44 +4175,12 @@
         </w:drawing>
       </w:r>
     </w:p>
-    <w:p>
-      <w:pPr>
-        <w:rPr>
-          <w:lang w:val="en-BE"/>
-        </w:rPr>
-      </w:pPr>
-    </w:p>
-    <w:p>
-      <w:pPr>
-        <w:rPr>
-          <w:lang w:val="en-BE"/>
-        </w:rPr>
-      </w:pPr>
-    </w:p>
-    <w:p>
-      <w:pPr>
-        <w:rPr>
-          <w:lang w:val="en-BE"/>
-        </w:rPr>
-      </w:pPr>
-    </w:p>
-    <w:p>
-      <w:pPr>
-        <w:rPr>
-          <w:lang w:val="en-BE"/>
-        </w:rPr>
-      </w:pPr>
-    </w:p>
-    <w:p>
-      <w:pPr>
-        <w:rPr>
-          <w:lang w:val="en-BE"/>
-        </w:rPr>
-      </w:pPr>
-      <w:r>
-        <w:rPr>
-          <w:lang w:val="en-BE"/>
-        </w:rPr>
+    <w:p/>
+    <w:p/>
+    <w:p/>
+    <w:p/>
+    <w:p>
+      <w:r>
         <w:t xml:space="preserve"> </w:t>
       </w:r>
     </w:p>
@@ -4935,7 +4188,7 @@
       <w:pPr>
         <w:pStyle w:val="Heading1"/>
       </w:pPr>
-      <w:bookmarkStart w:id="13" w:name="_Toc205012704"/>
+      <w:bookmarkStart w:id="13" w:name="_Toc205017219"/>
       <w:r>
         <w:lastRenderedPageBreak/>
         <w:t>9.</w:t>
@@ -4947,13 +4200,8 @@
     </w:p>
     <w:p>
       <w:r>
-        <w:t xml:space="preserve">We will use basic statistical function that you can find in quick </w:t>
-      </w:r>
-      <w:proofErr w:type="gramStart"/>
-      <w:r>
-        <w:t>measure .</w:t>
-      </w:r>
-      <w:proofErr w:type="gramEnd"/>
+        <w:t>We will use basic statistical function that you can find in quick measure .</w:t>
+      </w:r>
     </w:p>
     <w:p/>
     <w:p>
@@ -5216,7 +4464,7 @@
       <w:pPr>
         <w:pStyle w:val="Heading1"/>
       </w:pPr>
-      <w:bookmarkStart w:id="14" w:name="_Toc205012705"/>
+      <w:bookmarkStart w:id="14" w:name="_Toc205017220"/>
       <w:r>
         <w:t>10.</w:t>
       </w:r>
@@ -5226,13 +4474,8 @@
       <w:bookmarkEnd w:id="14"/>
     </w:p>
     <w:p>
-      <w:proofErr w:type="spellStart"/>
-      <w:r>
-        <w:t>Semiadditive</w:t>
-      </w:r>
-      <w:proofErr w:type="spellEnd"/>
-      <w:r>
-        <w:t xml:space="preserve"> measures, which do not uniformly aggregate across all dimensions, are very common in many business scenarios. Every cube that is based on snapshots of balances over time exhibits this problem. You can find these snapshots in applications dealing with securities, account balances, budgeting, human resources, insurance policies and claims, and many other business domains.</w:t>
+      <w:r>
+        <w:t>Semiadditive measures, which do not uniformly aggregate across all dimensions, are very common in many business scenarios. Every cube that is based on snapshots of balances over time exhibits this problem. You can find these snapshots in applications dealing with securities, account balances, budgeting, human resources, insurance policies and claims, and many other business domains.</w:t>
       </w:r>
       <w:r>
         <w:t xml:space="preserve"> </w:t>
@@ -5241,23 +4484,7 @@
     <w:p/>
     <w:p>
       <w:r>
-        <w:t xml:space="preserve">You will just use function in filter </w:t>
-      </w:r>
-      <w:proofErr w:type="gramStart"/>
-      <w:r>
-        <w:t>calculate  first</w:t>
-      </w:r>
-      <w:proofErr w:type="gramEnd"/>
-      <w:r>
-        <w:t xml:space="preserve"> and last date </w:t>
-      </w:r>
-      <w:proofErr w:type="gramStart"/>
-      <w:r>
-        <w:t>in order to</w:t>
-      </w:r>
-      <w:proofErr w:type="gramEnd"/>
-      <w:r>
-        <w:t xml:space="preserve"> avoid in the matrix total with data aggregate it is used for stock and account balance.</w:t>
+        <w:t>You will just use function in filter calculate  first and last date in order to avoid in the matrix total with data aggregate it is used for stock and account balance.</w:t>
       </w:r>
     </w:p>
     <w:p>
@@ -5401,7 +4628,7 @@
       <w:pPr>
         <w:pStyle w:val="Heading1"/>
       </w:pPr>
-      <w:bookmarkStart w:id="15" w:name="_Toc205012706"/>
+      <w:bookmarkStart w:id="15" w:name="_Toc205017221"/>
       <w:r>
         <w:t>11.</w:t>
       </w:r>
@@ -5413,45 +4640,8 @@
     <w:p/>
     <w:p>
       <w:r>
-        <w:t xml:space="preserve">To create quick </w:t>
-      </w:r>
-      <w:proofErr w:type="gramStart"/>
-      <w:r>
-        <w:t>measure</w:t>
-      </w:r>
-      <w:proofErr w:type="gramEnd"/>
-      <w:r>
-        <w:t xml:space="preserve"> you just go to the report </w:t>
-      </w:r>
-      <w:proofErr w:type="gramStart"/>
-      <w:r>
-        <w:t>page ,</w:t>
-      </w:r>
-      <w:proofErr w:type="gramEnd"/>
-      <w:r>
-        <w:t xml:space="preserve"> in home </w:t>
-      </w:r>
-      <w:proofErr w:type="gramStart"/>
-      <w:r>
-        <w:t>ribbon  ,</w:t>
-      </w:r>
-      <w:proofErr w:type="gramEnd"/>
-      <w:r>
-        <w:t xml:space="preserve"> you will find quick </w:t>
-      </w:r>
-      <w:proofErr w:type="gramStart"/>
-      <w:r>
-        <w:t>measure  ,</w:t>
-      </w:r>
-      <w:proofErr w:type="gramEnd"/>
-      <w:r>
-        <w:t xml:space="preserve"> click on </w:t>
-      </w:r>
-      <w:proofErr w:type="gramStart"/>
-      <w:r>
-        <w:t>it .</w:t>
-      </w:r>
-      <w:proofErr w:type="gramEnd"/>
+        <w:t>To create quick measure you just go to the report page , in home ribbon  , you will find quick measure  , click on it .</w:t>
+      </w:r>
     </w:p>
     <w:p>
       <w:r>
@@ -5603,7 +4793,7 @@
       <w:pPr>
         <w:pStyle w:val="Heading1"/>
       </w:pPr>
-      <w:bookmarkStart w:id="16" w:name="_Toc205012707"/>
+      <w:bookmarkStart w:id="16" w:name="_Toc205017222"/>
       <w:r>
         <w:t>12.</w:t>
       </w:r>
@@ -5614,80 +4804,276 @@
     </w:p>
     <w:p>
       <w:r>
-        <w:t xml:space="preserve">Calculated table or columns with </w:t>
-      </w:r>
-      <w:proofErr w:type="gramStart"/>
-      <w:r>
-        <w:t>DAX .</w:t>
-      </w:r>
-      <w:proofErr w:type="gramEnd"/>
-    </w:p>
-    <w:p/>
-    <w:p>
-      <w:r>
-        <w:t xml:space="preserve">For </w:t>
-      </w:r>
-      <w:proofErr w:type="spellStart"/>
-      <w:r>
-        <w:t>calculed</w:t>
-      </w:r>
-      <w:proofErr w:type="spellEnd"/>
-      <w:r>
-        <w:t xml:space="preserve"> table see (Date </w:t>
-      </w:r>
-      <w:proofErr w:type="gramStart"/>
-      <w:r>
-        <w:t>table )</w:t>
-      </w:r>
-      <w:proofErr w:type="gramEnd"/>
-      <w:r>
-        <w:t>.</w:t>
-      </w:r>
-    </w:p>
-    <w:p/>
-    <w:p>
-      <w:r>
-        <w:t xml:space="preserve">For column very </w:t>
-      </w:r>
-      <w:proofErr w:type="gramStart"/>
-      <w:r>
-        <w:t>easy !</w:t>
-      </w:r>
-      <w:proofErr w:type="gramEnd"/>
-      <w:r>
-        <w:t xml:space="preserve"> </w:t>
+        <w:t>Calculated table or columns with DAX .</w:t>
+      </w:r>
+    </w:p>
+    <w:p/>
+    <w:p>
+      <w:r>
+        <w:t>For calculed table see (Date table ).</w:t>
+      </w:r>
+    </w:p>
+    <w:p/>
+    <w:p>
+      <w:r>
+        <w:t xml:space="preserve">For column very easy ! </w:t>
       </w:r>
     </w:p>
     <w:p>
       <w:r>
         <w:lastRenderedPageBreak/>
-        <w:t xml:space="preserve">You can create calculated columns easily and put conditional in </w:t>
-      </w:r>
-      <w:proofErr w:type="gramStart"/>
-      <w:r>
-        <w:t>it .</w:t>
-      </w:r>
-      <w:proofErr w:type="gramEnd"/>
-    </w:p>
-    <w:p/>
-    <w:p>
-      <w:r>
-        <w:t xml:space="preserve">We will for example create a conditional column and flag if the condition is </w:t>
-      </w:r>
-      <w:proofErr w:type="gramStart"/>
-      <w:r>
-        <w:t>fulfilled .</w:t>
-      </w:r>
-      <w:proofErr w:type="gramEnd"/>
-    </w:p>
-    <w:p/>
-    <w:p/>
+        <w:t>You can create calculated columns easily and put conditional in it .</w:t>
+      </w:r>
+    </w:p>
+    <w:p/>
+    <w:p>
+      <w:pPr>
+        <w:rPr>
+          <w:b/>
+          <w:bCs/>
+        </w:rPr>
+      </w:pPr>
+      <w:r>
+        <w:t xml:space="preserve">We will for example create a conditional column and flag if the condition is fulfilled </w:t>
+      </w:r>
+      <w:r>
+        <w:t xml:space="preserve">, we will create also </w:t>
+      </w:r>
+      <w:r>
+        <w:rPr>
+          <w:b/>
+          <w:bCs/>
+        </w:rPr>
+        <w:t>Monthkey , full date label and detect quarter with if .</w:t>
+      </w:r>
+    </w:p>
+    <w:p/>
+    <w:p>
+      <w:r>
+        <w:rPr>
+          <w:noProof/>
+        </w:rPr>
+        <w:drawing>
+          <wp:inline distT="0" distB="0" distL="0" distR="0" wp14:anchorId="2F38E116" wp14:editId="6171A9E7">
+            <wp:extent cx="5731510" cy="4133215"/>
+            <wp:effectExtent l="0" t="0" r="2540" b="635"/>
+            <wp:docPr id="596751206" name="Picture 1" descr="A screenshot of a computer&#10;&#10;AI-generated content may be incorrect."/>
+            <wp:cNvGraphicFramePr>
+              <a:graphicFrameLocks xmlns:a="http://schemas.openxmlformats.org/drawingml/2006/main" noChangeAspect="1"/>
+            </wp:cNvGraphicFramePr>
+            <a:graphic xmlns:a="http://schemas.openxmlformats.org/drawingml/2006/main">
+              <a:graphicData uri="http://schemas.openxmlformats.org/drawingml/2006/picture">
+                <pic:pic xmlns:pic="http://schemas.openxmlformats.org/drawingml/2006/picture">
+                  <pic:nvPicPr>
+                    <pic:cNvPr id="596751206" name="Picture 1" descr="A screenshot of a computer&#10;&#10;AI-generated content may be incorrect."/>
+                    <pic:cNvPicPr/>
+                  </pic:nvPicPr>
+                  <pic:blipFill>
+                    <a:blip r:embed="rId58"/>
+                    <a:stretch>
+                      <a:fillRect/>
+                    </a:stretch>
+                  </pic:blipFill>
+                  <pic:spPr>
+                    <a:xfrm>
+                      <a:off x="0" y="0"/>
+                      <a:ext cx="5731510" cy="4133215"/>
+                    </a:xfrm>
+                    <a:prstGeom prst="rect">
+                      <a:avLst/>
+                    </a:prstGeom>
+                  </pic:spPr>
+                </pic:pic>
+              </a:graphicData>
+            </a:graphic>
+          </wp:inline>
+        </w:drawing>
+      </w:r>
+    </w:p>
+    <w:p/>
+    <w:p>
+      <w:pPr>
+        <w:pStyle w:val="ListParagraph"/>
+        <w:numPr>
+          <w:ilvl w:val="0"/>
+          <w:numId w:val="4"/>
+        </w:numPr>
+      </w:pPr>
+      <w:r>
+        <w:t>I will create a column who will detect  stock &gt; 1 and put Good stock, else Not good stock.</w:t>
+      </w:r>
+    </w:p>
+    <w:p>
+      <w:pPr>
+        <w:ind w:left="360"/>
+      </w:pPr>
+      <w:r>
+        <w:rPr>
+          <w:noProof/>
+        </w:rPr>
+        <w:drawing>
+          <wp:inline distT="0" distB="0" distL="0" distR="0" wp14:anchorId="79CACB31" wp14:editId="7FE70789">
+            <wp:extent cx="5731510" cy="1463675"/>
+            <wp:effectExtent l="0" t="0" r="2540" b="3175"/>
+            <wp:docPr id="1462225868" name="Picture 1" descr="A screenshot of a computer&#10;&#10;AI-generated content may be incorrect."/>
+            <wp:cNvGraphicFramePr>
+              <a:graphicFrameLocks xmlns:a="http://schemas.openxmlformats.org/drawingml/2006/main" noChangeAspect="1"/>
+            </wp:cNvGraphicFramePr>
+            <a:graphic xmlns:a="http://schemas.openxmlformats.org/drawingml/2006/main">
+              <a:graphicData uri="http://schemas.openxmlformats.org/drawingml/2006/picture">
+                <pic:pic xmlns:pic="http://schemas.openxmlformats.org/drawingml/2006/picture">
+                  <pic:nvPicPr>
+                    <pic:cNvPr id="1462225868" name="Picture 1" descr="A screenshot of a computer&#10;&#10;AI-generated content may be incorrect."/>
+                    <pic:cNvPicPr/>
+                  </pic:nvPicPr>
+                  <pic:blipFill>
+                    <a:blip r:embed="rId59"/>
+                    <a:stretch>
+                      <a:fillRect/>
+                    </a:stretch>
+                  </pic:blipFill>
+                  <pic:spPr>
+                    <a:xfrm>
+                      <a:off x="0" y="0"/>
+                      <a:ext cx="5731510" cy="1463675"/>
+                    </a:xfrm>
+                    <a:prstGeom prst="rect">
+                      <a:avLst/>
+                    </a:prstGeom>
+                  </pic:spPr>
+                </pic:pic>
+              </a:graphicData>
+            </a:graphic>
+          </wp:inline>
+        </w:drawing>
+      </w:r>
+    </w:p>
+    <w:p>
+      <w:pPr>
+        <w:pStyle w:val="ListParagraph"/>
+        <w:numPr>
+          <w:ilvl w:val="0"/>
+          <w:numId w:val="4"/>
+        </w:numPr>
+      </w:pPr>
+      <w:r>
+        <w:t xml:space="preserve">It will add a label FY to the delivery date year </w:t>
+      </w:r>
+    </w:p>
+    <w:p>
+      <w:pPr>
+        <w:pStyle w:val="ListParagraph"/>
+      </w:pPr>
+      <w:r>
+        <w:rPr>
+          <w:noProof/>
+        </w:rPr>
+        <w:lastRenderedPageBreak/>
+        <w:drawing>
+          <wp:inline distT="0" distB="0" distL="0" distR="0" wp14:anchorId="2EA72A62" wp14:editId="6AC45597">
+            <wp:extent cx="5731510" cy="1221740"/>
+            <wp:effectExtent l="0" t="0" r="2540" b="0"/>
+            <wp:docPr id="1692200768" name="Picture 1" descr="A screenshot of a computer&#10;&#10;AI-generated content may be incorrect."/>
+            <wp:cNvGraphicFramePr>
+              <a:graphicFrameLocks xmlns:a="http://schemas.openxmlformats.org/drawingml/2006/main" noChangeAspect="1"/>
+            </wp:cNvGraphicFramePr>
+            <a:graphic xmlns:a="http://schemas.openxmlformats.org/drawingml/2006/main">
+              <a:graphicData uri="http://schemas.openxmlformats.org/drawingml/2006/picture">
+                <pic:pic xmlns:pic="http://schemas.openxmlformats.org/drawingml/2006/picture">
+                  <pic:nvPicPr>
+                    <pic:cNvPr id="1692200768" name="Picture 1" descr="A screenshot of a computer&#10;&#10;AI-generated content may be incorrect."/>
+                    <pic:cNvPicPr/>
+                  </pic:nvPicPr>
+                  <pic:blipFill>
+                    <a:blip r:embed="rId60"/>
+                    <a:stretch>
+                      <a:fillRect/>
+                    </a:stretch>
+                  </pic:blipFill>
+                  <pic:spPr>
+                    <a:xfrm>
+                      <a:off x="0" y="0"/>
+                      <a:ext cx="5731510" cy="1221740"/>
+                    </a:xfrm>
+                    <a:prstGeom prst="rect">
+                      <a:avLst/>
+                    </a:prstGeom>
+                  </pic:spPr>
+                </pic:pic>
+              </a:graphicData>
+            </a:graphic>
+          </wp:inline>
+        </w:drawing>
+      </w:r>
+    </w:p>
+    <w:p>
+      <w:pPr>
+        <w:pStyle w:val="ListParagraph"/>
+        <w:numPr>
+          <w:ilvl w:val="0"/>
+          <w:numId w:val="4"/>
+        </w:numPr>
+      </w:pPr>
+      <w:r>
+        <w:t>Add monthkey for delivery date</w:t>
+      </w:r>
+    </w:p>
+    <w:p>
+      <w:pPr>
+        <w:ind w:left="360"/>
+      </w:pPr>
+      <w:r>
+        <w:rPr>
+          <w:noProof/>
+        </w:rPr>
+        <w:drawing>
+          <wp:inline distT="0" distB="0" distL="0" distR="0" wp14:anchorId="627B8F9D" wp14:editId="70EE9B32">
+            <wp:extent cx="5731510" cy="1214120"/>
+            <wp:effectExtent l="0" t="0" r="2540" b="5080"/>
+            <wp:docPr id="955174168" name="Picture 1" descr="A screenshot of a computer&#10;&#10;AI-generated content may be incorrect."/>
+            <wp:cNvGraphicFramePr>
+              <a:graphicFrameLocks xmlns:a="http://schemas.openxmlformats.org/drawingml/2006/main" noChangeAspect="1"/>
+            </wp:cNvGraphicFramePr>
+            <a:graphic xmlns:a="http://schemas.openxmlformats.org/drawingml/2006/main">
+              <a:graphicData uri="http://schemas.openxmlformats.org/drawingml/2006/picture">
+                <pic:pic xmlns:pic="http://schemas.openxmlformats.org/drawingml/2006/picture">
+                  <pic:nvPicPr>
+                    <pic:cNvPr id="955174168" name="Picture 1" descr="A screenshot of a computer&#10;&#10;AI-generated content may be incorrect."/>
+                    <pic:cNvPicPr/>
+                  </pic:nvPicPr>
+                  <pic:blipFill>
+                    <a:blip r:embed="rId61"/>
+                    <a:stretch>
+                      <a:fillRect/>
+                    </a:stretch>
+                  </pic:blipFill>
+                  <pic:spPr>
+                    <a:xfrm>
+                      <a:off x="0" y="0"/>
+                      <a:ext cx="5731510" cy="1214120"/>
+                    </a:xfrm>
+                    <a:prstGeom prst="rect">
+                      <a:avLst/>
+                    </a:prstGeom>
+                  </pic:spPr>
+                </pic:pic>
+              </a:graphicData>
+            </a:graphic>
+          </wp:inline>
+        </w:drawing>
+      </w:r>
+    </w:p>
+    <w:p>
+      <w:pPr>
+        <w:ind w:left="360"/>
+      </w:pPr>
+    </w:p>
     <w:p/>
     <w:p>
       <w:pPr>
         <w:pStyle w:val="Heading1"/>
       </w:pPr>
-      <w:bookmarkStart w:id="17" w:name="_Toc205012708"/>
+      <w:bookmarkStart w:id="17" w:name="_Toc205017223"/>
       <w:r>
         <w:t>13.</w:t>
       </w:r>
@@ -5696,6 +5082,168 @@
       </w:r>
       <w:bookmarkEnd w:id="17"/>
     </w:p>
+    <w:p>
+      <w:r>
+        <w:t>Calculation groups can significantly reduce the number of redundant measures you have to create, by allowing you define DAX expressions as calculation items that apply to the existing measures in your model. More information about calculation groups is available in the </w:t>
+      </w:r>
+      <w:hyperlink r:id="rId62" w:history="1">
+        <w:r>
+          <w:rPr>
+            <w:rStyle w:val="Hyperlink"/>
+          </w:rPr>
+          <w:t>Calculation groups</w:t>
+        </w:r>
+      </w:hyperlink>
+      <w:r>
+        <w:t> article.</w:t>
+      </w:r>
+      <w:r>
+        <w:t xml:space="preserve"> </w:t>
+      </w:r>
+    </w:p>
+    <w:p>
+      <w:r>
+        <w:rPr>
+          <w:noProof/>
+        </w:rPr>
+        <w:drawing>
+          <wp:inline distT="0" distB="0" distL="0" distR="0" wp14:anchorId="113B0519" wp14:editId="733B440D">
+            <wp:extent cx="5731510" cy="2004695"/>
+            <wp:effectExtent l="0" t="0" r="2540" b="0"/>
+            <wp:docPr id="772472400" name="Picture 1" descr="A screenshot of a computer&#10;&#10;AI-generated content may be incorrect."/>
+            <wp:cNvGraphicFramePr>
+              <a:graphicFrameLocks xmlns:a="http://schemas.openxmlformats.org/drawingml/2006/main" noChangeAspect="1"/>
+            </wp:cNvGraphicFramePr>
+            <a:graphic xmlns:a="http://schemas.openxmlformats.org/drawingml/2006/main">
+              <a:graphicData uri="http://schemas.openxmlformats.org/drawingml/2006/picture">
+                <pic:pic xmlns:pic="http://schemas.openxmlformats.org/drawingml/2006/picture">
+                  <pic:nvPicPr>
+                    <pic:cNvPr id="772472400" name="Picture 1" descr="A screenshot of a computer&#10;&#10;AI-generated content may be incorrect."/>
+                    <pic:cNvPicPr/>
+                  </pic:nvPicPr>
+                  <pic:blipFill>
+                    <a:blip r:embed="rId63"/>
+                    <a:stretch>
+                      <a:fillRect/>
+                    </a:stretch>
+                  </pic:blipFill>
+                  <pic:spPr>
+                    <a:xfrm>
+                      <a:off x="0" y="0"/>
+                      <a:ext cx="5731510" cy="2004695"/>
+                    </a:xfrm>
+                    <a:prstGeom prst="rect">
+                      <a:avLst/>
+                    </a:prstGeom>
+                  </pic:spPr>
+                </pic:pic>
+              </a:graphicData>
+            </a:graphic>
+          </wp:inline>
+        </w:drawing>
+      </w:r>
+      <w:r>
+        <w:t xml:space="preserve"> </w:t>
+      </w:r>
+    </w:p>
+    <w:p/>
+    <w:p>
+      <w:r>
+        <w:t>You can create measure and just put it in the model and reuse them</w:t>
+      </w:r>
+      <w:r>
+        <w:t xml:space="preserve"> in your future measure.</w:t>
+      </w:r>
+    </w:p>
+    <w:p/>
+    <w:p>
+      <w:r>
+        <w:rPr>
+          <w:noProof/>
+        </w:rPr>
+        <w:lastRenderedPageBreak/>
+        <w:drawing>
+          <wp:inline distT="0" distB="0" distL="0" distR="0" wp14:anchorId="68E8FB12" wp14:editId="0B453464">
+            <wp:extent cx="5731510" cy="2314575"/>
+            <wp:effectExtent l="0" t="0" r="2540" b="9525"/>
+            <wp:docPr id="1614717403" name="Picture 1" descr="A screenshot of a computer&#10;&#10;AI-generated content may be incorrect."/>
+            <wp:cNvGraphicFramePr>
+              <a:graphicFrameLocks xmlns:a="http://schemas.openxmlformats.org/drawingml/2006/main" noChangeAspect="1"/>
+            </wp:cNvGraphicFramePr>
+            <a:graphic xmlns:a="http://schemas.openxmlformats.org/drawingml/2006/main">
+              <a:graphicData uri="http://schemas.openxmlformats.org/drawingml/2006/picture">
+                <pic:pic xmlns:pic="http://schemas.openxmlformats.org/drawingml/2006/picture">
+                  <pic:nvPicPr>
+                    <pic:cNvPr id="1614717403" name="Picture 1" descr="A screenshot of a computer&#10;&#10;AI-generated content may be incorrect."/>
+                    <pic:cNvPicPr/>
+                  </pic:nvPicPr>
+                  <pic:blipFill>
+                    <a:blip r:embed="rId64"/>
+                    <a:stretch>
+                      <a:fillRect/>
+                    </a:stretch>
+                  </pic:blipFill>
+                  <pic:spPr>
+                    <a:xfrm>
+                      <a:off x="0" y="0"/>
+                      <a:ext cx="5731510" cy="2314575"/>
+                    </a:xfrm>
+                    <a:prstGeom prst="rect">
+                      <a:avLst/>
+                    </a:prstGeom>
+                  </pic:spPr>
+                </pic:pic>
+              </a:graphicData>
+            </a:graphic>
+          </wp:inline>
+        </w:drawing>
+      </w:r>
+    </w:p>
+    <w:p>
+      <w:r>
+        <w:rPr>
+          <w:noProof/>
+        </w:rPr>
+        <w:drawing>
+          <wp:inline distT="0" distB="0" distL="0" distR="0" wp14:anchorId="0E1B4FF3" wp14:editId="0E4AFAAE">
+            <wp:extent cx="5731510" cy="3497580"/>
+            <wp:effectExtent l="0" t="0" r="2540" b="7620"/>
+            <wp:docPr id="659132604" name="Picture 1" descr="A screenshot of a computer&#10;&#10;AI-generated content may be incorrect."/>
+            <wp:cNvGraphicFramePr>
+              <a:graphicFrameLocks xmlns:a="http://schemas.openxmlformats.org/drawingml/2006/main" noChangeAspect="1"/>
+            </wp:cNvGraphicFramePr>
+            <a:graphic xmlns:a="http://schemas.openxmlformats.org/drawingml/2006/main">
+              <a:graphicData uri="http://schemas.openxmlformats.org/drawingml/2006/picture">
+                <pic:pic xmlns:pic="http://schemas.openxmlformats.org/drawingml/2006/picture">
+                  <pic:nvPicPr>
+                    <pic:cNvPr id="659132604" name="Picture 1" descr="A screenshot of a computer&#10;&#10;AI-generated content may be incorrect."/>
+                    <pic:cNvPicPr/>
+                  </pic:nvPicPr>
+                  <pic:blipFill>
+                    <a:blip r:embed="rId65"/>
+                    <a:stretch>
+                      <a:fillRect/>
+                    </a:stretch>
+                  </pic:blipFill>
+                  <pic:spPr>
+                    <a:xfrm>
+                      <a:off x="0" y="0"/>
+                      <a:ext cx="5731510" cy="3497580"/>
+                    </a:xfrm>
+                    <a:prstGeom prst="rect">
+                      <a:avLst/>
+                    </a:prstGeom>
+                  </pic:spPr>
+                </pic:pic>
+              </a:graphicData>
+            </a:graphic>
+          </wp:inline>
+        </w:drawing>
+      </w:r>
+    </w:p>
+    <w:p/>
+    <w:p/>
+    <w:p/>
     <w:p/>
     <w:p>
       <w:r>
@@ -5718,7 +5266,7 @@
                     <pic:cNvPicPr/>
                   </pic:nvPicPr>
                   <pic:blipFill>
-                    <a:blip r:embed="rId58"/>
+                    <a:blip r:embed="rId66"/>
                     <a:stretch>
                       <a:fillRect/>
                     </a:stretch>
@@ -5744,7 +5292,7 @@
       <w:pPr>
         <w:pStyle w:val="Heading1"/>
       </w:pPr>
-      <w:bookmarkStart w:id="18" w:name="_Toc205012709"/>
+      <w:bookmarkStart w:id="18" w:name="_Toc205017224"/>
       <w:r>
         <w:t>14.</w:t>
       </w:r>
@@ -5753,12 +5301,260 @@
       </w:r>
       <w:bookmarkEnd w:id="18"/>
     </w:p>
+    <w:p>
+      <w:r>
+        <w:rPr>
+          <w:noProof/>
+        </w:rPr>
+        <w:drawing>
+          <wp:inline distT="0" distB="0" distL="0" distR="0" wp14:anchorId="48C2757A" wp14:editId="58A0AC25">
+            <wp:extent cx="2910840" cy="1930133"/>
+            <wp:effectExtent l="0" t="0" r="3810" b="0"/>
+            <wp:docPr id="452455322" name="Picture 1" descr="A black screen with blue text&#10;&#10;AI-generated content may be incorrect."/>
+            <wp:cNvGraphicFramePr>
+              <a:graphicFrameLocks xmlns:a="http://schemas.openxmlformats.org/drawingml/2006/main" noChangeAspect="1"/>
+            </wp:cNvGraphicFramePr>
+            <a:graphic xmlns:a="http://schemas.openxmlformats.org/drawingml/2006/main">
+              <a:graphicData uri="http://schemas.openxmlformats.org/drawingml/2006/picture">
+                <pic:pic xmlns:pic="http://schemas.openxmlformats.org/drawingml/2006/picture">
+                  <pic:nvPicPr>
+                    <pic:cNvPr id="452455322" name="Picture 1" descr="A black screen with blue text&#10;&#10;AI-generated content may be incorrect."/>
+                    <pic:cNvPicPr/>
+                  </pic:nvPicPr>
+                  <pic:blipFill>
+                    <a:blip r:embed="rId67"/>
+                    <a:stretch>
+                      <a:fillRect/>
+                    </a:stretch>
+                  </pic:blipFill>
+                  <pic:spPr>
+                    <a:xfrm>
+                      <a:off x="0" y="0"/>
+                      <a:ext cx="2917522" cy="1934564"/>
+                    </a:xfrm>
+                    <a:prstGeom prst="rect">
+                      <a:avLst/>
+                    </a:prstGeom>
+                  </pic:spPr>
+                </pic:pic>
+              </a:graphicData>
+            </a:graphic>
+          </wp:inline>
+        </w:drawing>
+      </w:r>
+    </w:p>
+    <w:p>
+      <w:r>
+        <w:t>It is subdivided into 3 points dax measure , reduce model size and reduce level of cardinality (the more efficient power bi will be ).</w:t>
+      </w:r>
+    </w:p>
+    <w:p>
+      <w:r>
+        <w:t>We will focus now on low level of cardinality .</w:t>
+      </w:r>
+    </w:p>
+    <w:p>
+      <w:r>
+        <w:rPr>
+          <w:noProof/>
+        </w:rPr>
+        <w:drawing>
+          <wp:inline distT="0" distB="0" distL="0" distR="0" wp14:anchorId="456EE99C" wp14:editId="151C8CE1">
+            <wp:extent cx="5731510" cy="2468880"/>
+            <wp:effectExtent l="0" t="0" r="2540" b="7620"/>
+            <wp:docPr id="1937346356" name="Picture 1" descr="A screenshot of a computer&#10;&#10;AI-generated content may be incorrect."/>
+            <wp:cNvGraphicFramePr>
+              <a:graphicFrameLocks xmlns:a="http://schemas.openxmlformats.org/drawingml/2006/main" noChangeAspect="1"/>
+            </wp:cNvGraphicFramePr>
+            <a:graphic xmlns:a="http://schemas.openxmlformats.org/drawingml/2006/main">
+              <a:graphicData uri="http://schemas.openxmlformats.org/drawingml/2006/picture">
+                <pic:pic xmlns:pic="http://schemas.openxmlformats.org/drawingml/2006/picture">
+                  <pic:nvPicPr>
+                    <pic:cNvPr id="1937346356" name="Picture 1" descr="A screenshot of a computer&#10;&#10;AI-generated content may be incorrect."/>
+                    <pic:cNvPicPr/>
+                  </pic:nvPicPr>
+                  <pic:blipFill>
+                    <a:blip r:embed="rId68"/>
+                    <a:stretch>
+                      <a:fillRect/>
+                    </a:stretch>
+                  </pic:blipFill>
+                  <pic:spPr>
+                    <a:xfrm>
+                      <a:off x="0" y="0"/>
+                      <a:ext cx="5731510" cy="2468880"/>
+                    </a:xfrm>
+                    <a:prstGeom prst="rect">
+                      <a:avLst/>
+                    </a:prstGeom>
+                  </pic:spPr>
+                </pic:pic>
+              </a:graphicData>
+            </a:graphic>
+          </wp:inline>
+        </w:drawing>
+      </w:r>
+    </w:p>
+    <w:p/>
+    <w:p>
+      <w:r>
+        <w:t>The 2 columns have the same size but data in column 1 has a lower cardinality because , 2 values and the column 2 has 6 values so column 1 has lower cardinality in comparison to column 2 .=&gt; Better performance.</w:t>
+      </w:r>
+    </w:p>
+    <w:p>
+      <w:r>
+        <w:t xml:space="preserve">How to ensure low level of cardinality ? </w:t>
+      </w:r>
+    </w:p>
+    <w:p>
+      <w:r>
+        <w:rPr>
+          <w:noProof/>
+        </w:rPr>
+        <w:lastRenderedPageBreak/>
+        <w:drawing>
+          <wp:inline distT="0" distB="0" distL="0" distR="0" wp14:anchorId="7BEEFE48" wp14:editId="14C6D4D5">
+            <wp:extent cx="3185160" cy="2539729"/>
+            <wp:effectExtent l="0" t="0" r="0" b="0"/>
+            <wp:docPr id="71083629" name="Picture 1" descr="A black background with white text&#10;&#10;AI-generated content may be incorrect."/>
+            <wp:cNvGraphicFramePr>
+              <a:graphicFrameLocks xmlns:a="http://schemas.openxmlformats.org/drawingml/2006/main" noChangeAspect="1"/>
+            </wp:cNvGraphicFramePr>
+            <a:graphic xmlns:a="http://schemas.openxmlformats.org/drawingml/2006/main">
+              <a:graphicData uri="http://schemas.openxmlformats.org/drawingml/2006/picture">
+                <pic:pic xmlns:pic="http://schemas.openxmlformats.org/drawingml/2006/picture">
+                  <pic:nvPicPr>
+                    <pic:cNvPr id="71083629" name="Picture 1" descr="A black background with white text&#10;&#10;AI-generated content may be incorrect."/>
+                    <pic:cNvPicPr/>
+                  </pic:nvPicPr>
+                  <pic:blipFill>
+                    <a:blip r:embed="rId69"/>
+                    <a:stretch>
+                      <a:fillRect/>
+                    </a:stretch>
+                  </pic:blipFill>
+                  <pic:spPr>
+                    <a:xfrm>
+                      <a:off x="0" y="0"/>
+                      <a:ext cx="3188902" cy="2542712"/>
+                    </a:xfrm>
+                    <a:prstGeom prst="rect">
+                      <a:avLst/>
+                    </a:prstGeom>
+                  </pic:spPr>
+                </pic:pic>
+              </a:graphicData>
+            </a:graphic>
+          </wp:inline>
+        </w:drawing>
+      </w:r>
+    </w:p>
+    <w:p/>
+    <w:p>
+      <w:r>
+        <w:t>You should have the correct data type in each columns ,(Some data types are not efficiently stored in comparison with other(s)) for example date/time consume most place than date (alone)</w:t>
+      </w:r>
+      <w:r>
+        <w:t>, it reduces the level of cardinality.</w:t>
+      </w:r>
+      <w:r>
+        <w:t xml:space="preserve"> Decimal </w:t>
+      </w:r>
+      <w:r>
+        <w:sym w:font="Wingdings" w:char="F0E0"/>
+      </w:r>
+      <w:r>
+        <w:t xml:space="preserve"> to whole number reduce the level of cardinality</w:t>
+      </w:r>
+    </w:p>
+    <w:p>
+      <w:r>
+        <w:t xml:space="preserve">Delete unnecessary column and rows </w:t>
+      </w:r>
+    </w:p>
+    <w:p>
+      <w:r>
+        <w:t>Avoid repeated values .</w:t>
+      </w:r>
+    </w:p>
+    <w:p>
+      <w:r>
+        <w:t>Summarizing data will decrease the level of cardinality and smaller model size.</w:t>
+      </w:r>
+    </w:p>
+    <w:p>
+      <w:r>
+        <w:t>We could also use measure instead of numerical column for example you have revenue computed for each row , but you can compute it with iterator function (dax) in power bi instead of stored this data.</w:t>
+      </w:r>
+      <w:r>
+        <w:t>It will reduce the data cardinality.</w:t>
+      </w:r>
+    </w:p>
+    <w:p/>
+    <w:p>
+      <w:r>
+        <w:t>You can find all this information thanks to Power query :</w:t>
+      </w:r>
+    </w:p>
+    <w:p/>
+    <w:p>
+      <w:r>
+        <w:rPr>
+          <w:noProof/>
+        </w:rPr>
+        <w:drawing>
+          <wp:inline distT="0" distB="0" distL="0" distR="0" wp14:anchorId="6244056E" wp14:editId="653C9CB2">
+            <wp:extent cx="5731510" cy="884555"/>
+            <wp:effectExtent l="0" t="0" r="2540" b="0"/>
+            <wp:docPr id="1271383458" name="Picture 1" descr="A screenshot of a computer&#10;&#10;AI-generated content may be incorrect."/>
+            <wp:cNvGraphicFramePr>
+              <a:graphicFrameLocks xmlns:a="http://schemas.openxmlformats.org/drawingml/2006/main" noChangeAspect="1"/>
+            </wp:cNvGraphicFramePr>
+            <a:graphic xmlns:a="http://schemas.openxmlformats.org/drawingml/2006/main">
+              <a:graphicData uri="http://schemas.openxmlformats.org/drawingml/2006/picture">
+                <pic:pic xmlns:pic="http://schemas.openxmlformats.org/drawingml/2006/picture">
+                  <pic:nvPicPr>
+                    <pic:cNvPr id="1271383458" name="Picture 1" descr="A screenshot of a computer&#10;&#10;AI-generated content may be incorrect."/>
+                    <pic:cNvPicPr/>
+                  </pic:nvPicPr>
+                  <pic:blipFill>
+                    <a:blip r:embed="rId70"/>
+                    <a:stretch>
+                      <a:fillRect/>
+                    </a:stretch>
+                  </pic:blipFill>
+                  <pic:spPr>
+                    <a:xfrm>
+                      <a:off x="0" y="0"/>
+                      <a:ext cx="5731510" cy="884555"/>
+                    </a:xfrm>
+                    <a:prstGeom prst="rect">
+                      <a:avLst/>
+                    </a:prstGeom>
+                  </pic:spPr>
+                </pic:pic>
+              </a:graphicData>
+            </a:graphic>
+          </wp:inline>
+        </w:drawing>
+      </w:r>
+    </w:p>
+    <w:p/>
+    <w:p>
+      <w:r>
+        <w:t>And analyze data that you want to keep or delete etc... (see chapter Get data)</w:t>
+      </w:r>
+    </w:p>
+    <w:p/>
+    <w:p/>
+    <w:p/>
     <w:p>
       <w:pPr>
         <w:pStyle w:val="Heading1"/>
       </w:pPr>
-      <w:bookmarkStart w:id="19" w:name="_Toc205012710"/>
-      <w:r>
+      <w:bookmarkStart w:id="19" w:name="_Toc205017225"/>
+      <w:r>
+        <w:lastRenderedPageBreak/>
         <w:t>15.</w:t>
       </w:r>
       <w:r>
@@ -5780,22 +5576,156 @@
         <w:t>to</w:t>
       </w:r>
       <w:r>
-        <w:t xml:space="preserve"> improve the performance of you </w:t>
-      </w:r>
-      <w:proofErr w:type="spellStart"/>
-      <w:r>
-        <w:t>dax</w:t>
-      </w:r>
-      <w:proofErr w:type="spellEnd"/>
-      <w:r>
-        <w:t xml:space="preserve"> </w:t>
+        <w:t xml:space="preserve"> improve the performance of you dax </w:t>
+      </w:r>
+      <w:r>
+        <w:t>.</w:t>
+      </w:r>
+    </w:p>
+    <w:p>
+      <w:r>
+        <w:t>You have to closed and open blank page , after go to ribbon homepage . (Because there is cache with data already stored and it will impact the performance analyzer).</w:t>
+      </w:r>
+    </w:p>
+    <w:p/>
+    <w:p>
+      <w:r>
+        <w:rPr>
+          <w:noProof/>
+        </w:rPr>
+        <w:drawing>
+          <wp:inline distT="0" distB="0" distL="0" distR="0" wp14:anchorId="1AA9984E" wp14:editId="494F15F0">
+            <wp:extent cx="5471160" cy="2792559"/>
+            <wp:effectExtent l="0" t="0" r="0" b="8255"/>
+            <wp:docPr id="783596360" name="Picture 1" descr="A screenshot of a computer&#10;&#10;AI-generated content may be incorrect."/>
+            <wp:cNvGraphicFramePr>
+              <a:graphicFrameLocks xmlns:a="http://schemas.openxmlformats.org/drawingml/2006/main" noChangeAspect="1"/>
+            </wp:cNvGraphicFramePr>
+            <a:graphic xmlns:a="http://schemas.openxmlformats.org/drawingml/2006/main">
+              <a:graphicData uri="http://schemas.openxmlformats.org/drawingml/2006/picture">
+                <pic:pic xmlns:pic="http://schemas.openxmlformats.org/drawingml/2006/picture">
+                  <pic:nvPicPr>
+                    <pic:cNvPr id="783596360" name="Picture 1" descr="A screenshot of a computer&#10;&#10;AI-generated content may be incorrect."/>
+                    <pic:cNvPicPr/>
+                  </pic:nvPicPr>
+                  <pic:blipFill>
+                    <a:blip r:embed="rId71"/>
+                    <a:stretch>
+                      <a:fillRect/>
+                    </a:stretch>
+                  </pic:blipFill>
+                  <pic:spPr>
+                    <a:xfrm>
+                      <a:off x="0" y="0"/>
+                      <a:ext cx="5472347" cy="2793165"/>
+                    </a:xfrm>
+                    <a:prstGeom prst="rect">
+                      <a:avLst/>
+                    </a:prstGeom>
+                  </pic:spPr>
+                </pic:pic>
+              </a:graphicData>
+            </a:graphic>
+          </wp:inline>
+        </w:drawing>
+      </w:r>
+    </w:p>
+    <w:p/>
+    <w:p>
+      <w:r>
+        <w:t>After you click on start recording .</w:t>
+      </w:r>
+    </w:p>
+    <w:p>
+      <w:r>
+        <w:rPr>
+          <w:noProof/>
+        </w:rPr>
+        <w:drawing>
+          <wp:inline distT="0" distB="0" distL="0" distR="0" wp14:anchorId="065E365D" wp14:editId="0678C679">
+            <wp:extent cx="5731510" cy="2657475"/>
+            <wp:effectExtent l="0" t="0" r="2540" b="9525"/>
+            <wp:docPr id="1125439911" name="Picture 1" descr="A screenshot of a computer&#10;&#10;AI-generated content may be incorrect."/>
+            <wp:cNvGraphicFramePr>
+              <a:graphicFrameLocks xmlns:a="http://schemas.openxmlformats.org/drawingml/2006/main" noChangeAspect="1"/>
+            </wp:cNvGraphicFramePr>
+            <a:graphic xmlns:a="http://schemas.openxmlformats.org/drawingml/2006/main">
+              <a:graphicData uri="http://schemas.openxmlformats.org/drawingml/2006/picture">
+                <pic:pic xmlns:pic="http://schemas.openxmlformats.org/drawingml/2006/picture">
+                  <pic:nvPicPr>
+                    <pic:cNvPr id="1125439911" name="Picture 1" descr="A screenshot of a computer&#10;&#10;AI-generated content may be incorrect."/>
+                    <pic:cNvPicPr/>
+                  </pic:nvPicPr>
+                  <pic:blipFill>
+                    <a:blip r:embed="rId72"/>
+                    <a:stretch>
+                      <a:fillRect/>
+                    </a:stretch>
+                  </pic:blipFill>
+                  <pic:spPr>
+                    <a:xfrm>
+                      <a:off x="0" y="0"/>
+                      <a:ext cx="5731510" cy="2657475"/>
+                    </a:xfrm>
+                    <a:prstGeom prst="rect">
+                      <a:avLst/>
+                    </a:prstGeom>
+                  </pic:spPr>
+                </pic:pic>
+              </a:graphicData>
+            </a:graphic>
+          </wp:inline>
+        </w:drawing>
+      </w:r>
+    </w:p>
+    <w:p>
+      <w:r>
+        <w:rPr>
+          <w:noProof/>
+        </w:rPr>
+        <w:lastRenderedPageBreak/>
+        <w:drawing>
+          <wp:inline distT="0" distB="0" distL="0" distR="0" wp14:anchorId="4383CB49" wp14:editId="124D280B">
+            <wp:extent cx="5010150" cy="3924300"/>
+            <wp:effectExtent l="0" t="0" r="0" b="0"/>
+            <wp:docPr id="2111628463" name="Picture 1" descr="A screenshot of a computer&#10;&#10;AI-generated content may be incorrect."/>
+            <wp:cNvGraphicFramePr>
+              <a:graphicFrameLocks xmlns:a="http://schemas.openxmlformats.org/drawingml/2006/main" noChangeAspect="1"/>
+            </wp:cNvGraphicFramePr>
+            <a:graphic xmlns:a="http://schemas.openxmlformats.org/drawingml/2006/main">
+              <a:graphicData uri="http://schemas.openxmlformats.org/drawingml/2006/picture">
+                <pic:pic xmlns:pic="http://schemas.openxmlformats.org/drawingml/2006/picture">
+                  <pic:nvPicPr>
+                    <pic:cNvPr id="2111628463" name="Picture 1" descr="A screenshot of a computer&#10;&#10;AI-generated content may be incorrect."/>
+                    <pic:cNvPicPr/>
+                  </pic:nvPicPr>
+                  <pic:blipFill>
+                    <a:blip r:embed="rId73"/>
+                    <a:stretch>
+                      <a:fillRect/>
+                    </a:stretch>
+                  </pic:blipFill>
+                  <pic:spPr>
+                    <a:xfrm>
+                      <a:off x="0" y="0"/>
+                      <a:ext cx="5010150" cy="3924300"/>
+                    </a:xfrm>
+                    <a:prstGeom prst="rect">
+                      <a:avLst/>
+                    </a:prstGeom>
+                  </pic:spPr>
+                </pic:pic>
+              </a:graphicData>
+            </a:graphic>
+          </wp:inline>
+        </w:drawing>
       </w:r>
     </w:p>
     <w:p>
       <w:pPr>
         <w:pStyle w:val="Heading1"/>
       </w:pPr>
-      <w:bookmarkStart w:id="20" w:name="_Toc205012711"/>
+      <w:bookmarkStart w:id="20" w:name="_Toc205017226"/>
       <w:r>
         <w:t>16.</w:t>
       </w:r>
@@ -5806,60 +5736,61 @@
     </w:p>
     <w:p>
       <w:r>
-        <w:t xml:space="preserve">The cardinality is the number of distinct </w:t>
-      </w:r>
-      <w:proofErr w:type="gramStart"/>
-      <w:r>
-        <w:t>value</w:t>
-      </w:r>
-      <w:proofErr w:type="gramEnd"/>
-      <w:r>
-        <w:t xml:space="preserve"> in the column.</w:t>
-      </w:r>
-    </w:p>
-    <w:p>
-      <w:r>
-        <w:t xml:space="preserve">It could be </w:t>
-      </w:r>
-      <w:proofErr w:type="gramStart"/>
-      <w:r>
-        <w:t>reduce</w:t>
-      </w:r>
-      <w:proofErr w:type="gramEnd"/>
-      <w:r>
-        <w:t xml:space="preserve"> by several </w:t>
-      </w:r>
-      <w:proofErr w:type="gramStart"/>
-      <w:r>
-        <w:t>ways ,</w:t>
-      </w:r>
-      <w:proofErr w:type="gramEnd"/>
-      <w:r>
-        <w:t xml:space="preserve"> for example changing the type of data if you have date/time to Date </w:t>
-      </w:r>
-      <w:proofErr w:type="gramStart"/>
-      <w:r>
-        <w:t>alone .</w:t>
-      </w:r>
-      <w:proofErr w:type="gramEnd"/>
-    </w:p>
-    <w:p>
-      <w:r>
-        <w:t xml:space="preserve">We can also summarize the data </w:t>
-      </w:r>
-      <w:proofErr w:type="gramStart"/>
-      <w:r>
-        <w:t>in order to</w:t>
-      </w:r>
-      <w:proofErr w:type="gramEnd"/>
-      <w:r>
-        <w:t xml:space="preserve"> reduce the </w:t>
-      </w:r>
-      <w:proofErr w:type="gramStart"/>
-      <w:r>
-        <w:t>cardinality .</w:t>
-      </w:r>
-      <w:proofErr w:type="gramEnd"/>
+        <w:t>The cardinality is the number of distinct value in the column.</w:t>
+      </w:r>
+    </w:p>
+    <w:p>
+      <w:r>
+        <w:t>It could be reduce by several ways , for example changing the type of data if you have date/time to Date alone .</w:t>
+      </w:r>
+    </w:p>
+    <w:p>
+      <w:r>
+        <w:t>We can also summarize the data in order to reduce the cardinality .</w:t>
+      </w:r>
+    </w:p>
+    <w:p/>
+    <w:p>
+      <w:r>
+        <w:rPr>
+          <w:noProof/>
+        </w:rPr>
+        <w:drawing>
+          <wp:inline distT="0" distB="0" distL="0" distR="0" wp14:anchorId="04A34321" wp14:editId="0652FA25">
+            <wp:extent cx="3185160" cy="2539729"/>
+            <wp:effectExtent l="0" t="0" r="0" b="0"/>
+            <wp:docPr id="588102919" name="Picture 1" descr="A black background with white text&#10;&#10;AI-generated content may be incorrect."/>
+            <wp:cNvGraphicFramePr>
+              <a:graphicFrameLocks xmlns:a="http://schemas.openxmlformats.org/drawingml/2006/main" noChangeAspect="1"/>
+            </wp:cNvGraphicFramePr>
+            <a:graphic xmlns:a="http://schemas.openxmlformats.org/drawingml/2006/main">
+              <a:graphicData uri="http://schemas.openxmlformats.org/drawingml/2006/picture">
+                <pic:pic xmlns:pic="http://schemas.openxmlformats.org/drawingml/2006/picture">
+                  <pic:nvPicPr>
+                    <pic:cNvPr id="71083629" name="Picture 1" descr="A black background with white text&#10;&#10;AI-generated content may be incorrect."/>
+                    <pic:cNvPicPr/>
+                  </pic:nvPicPr>
+                  <pic:blipFill>
+                    <a:blip r:embed="rId69"/>
+                    <a:stretch>
+                      <a:fillRect/>
+                    </a:stretch>
+                  </pic:blipFill>
+                  <pic:spPr>
+                    <a:xfrm>
+                      <a:off x="0" y="0"/>
+                      <a:ext cx="3188902" cy="2542712"/>
+                    </a:xfrm>
+                    <a:prstGeom prst="rect">
+                      <a:avLst/>
+                    </a:prstGeom>
+                  </pic:spPr>
+                </pic:pic>
+              </a:graphicData>
+            </a:graphic>
+          </wp:inline>
+        </w:drawing>
+      </w:r>
     </w:p>
     <w:p/>
     <w:p/>
@@ -6194,6 +6125,95 @@
       </w:pPr>
     </w:lvl>
   </w:abstractNum>
+  <w:abstractNum w:abstractNumId="3" w15:restartNumberingAfterBreak="0">
+    <w:nsid w:val="70577EAE"/>
+    <w:multiLevelType w:val="hybridMultilevel"/>
+    <w:tmpl w:val="2160E14C"/>
+    <w:lvl w:ilvl="0" w:tplc="20000011">
+      <w:start w:val="1"/>
+      <w:numFmt w:val="decimal"/>
+      <w:lvlText w:val="%1)"/>
+      <w:lvlJc w:val="left"/>
+      <w:pPr>
+        <w:ind w:left="720" w:hanging="360"/>
+      </w:pPr>
+      <w:rPr>
+        <w:rFonts w:hint="default"/>
+      </w:rPr>
+    </w:lvl>
+    <w:lvl w:ilvl="1" w:tplc="20000019" w:tentative="1">
+      <w:start w:val="1"/>
+      <w:numFmt w:val="lowerLetter"/>
+      <w:lvlText w:val="%2."/>
+      <w:lvlJc w:val="left"/>
+      <w:pPr>
+        <w:ind w:left="1440" w:hanging="360"/>
+      </w:pPr>
+    </w:lvl>
+    <w:lvl w:ilvl="2" w:tplc="2000001B" w:tentative="1">
+      <w:start w:val="1"/>
+      <w:numFmt w:val="lowerRoman"/>
+      <w:lvlText w:val="%3."/>
+      <w:lvlJc w:val="right"/>
+      <w:pPr>
+        <w:ind w:left="2160" w:hanging="180"/>
+      </w:pPr>
+    </w:lvl>
+    <w:lvl w:ilvl="3" w:tplc="2000000F" w:tentative="1">
+      <w:start w:val="1"/>
+      <w:numFmt w:val="decimal"/>
+      <w:lvlText w:val="%4."/>
+      <w:lvlJc w:val="left"/>
+      <w:pPr>
+        <w:ind w:left="2880" w:hanging="360"/>
+      </w:pPr>
+    </w:lvl>
+    <w:lvl w:ilvl="4" w:tplc="20000019" w:tentative="1">
+      <w:start w:val="1"/>
+      <w:numFmt w:val="lowerLetter"/>
+      <w:lvlText w:val="%5."/>
+      <w:lvlJc w:val="left"/>
+      <w:pPr>
+        <w:ind w:left="3600" w:hanging="360"/>
+      </w:pPr>
+    </w:lvl>
+    <w:lvl w:ilvl="5" w:tplc="2000001B" w:tentative="1">
+      <w:start w:val="1"/>
+      <w:numFmt w:val="lowerRoman"/>
+      <w:lvlText w:val="%6."/>
+      <w:lvlJc w:val="right"/>
+      <w:pPr>
+        <w:ind w:left="4320" w:hanging="180"/>
+      </w:pPr>
+    </w:lvl>
+    <w:lvl w:ilvl="6" w:tplc="2000000F" w:tentative="1">
+      <w:start w:val="1"/>
+      <w:numFmt w:val="decimal"/>
+      <w:lvlText w:val="%7."/>
+      <w:lvlJc w:val="left"/>
+      <w:pPr>
+        <w:ind w:left="5040" w:hanging="360"/>
+      </w:pPr>
+    </w:lvl>
+    <w:lvl w:ilvl="7" w:tplc="20000019" w:tentative="1">
+      <w:start w:val="1"/>
+      <w:numFmt w:val="lowerLetter"/>
+      <w:lvlText w:val="%8."/>
+      <w:lvlJc w:val="left"/>
+      <w:pPr>
+        <w:ind w:left="5760" w:hanging="360"/>
+      </w:pPr>
+    </w:lvl>
+    <w:lvl w:ilvl="8" w:tplc="2000001B" w:tentative="1">
+      <w:start w:val="1"/>
+      <w:numFmt w:val="lowerRoman"/>
+      <w:lvlText w:val="%9."/>
+      <w:lvlJc w:val="right"/>
+      <w:pPr>
+        <w:ind w:left="6480" w:hanging="180"/>
+      </w:pPr>
+    </w:lvl>
+  </w:abstractNum>
   <w:num w:numId="1" w16cid:durableId="2126189746">
     <w:abstractNumId w:val="1"/>
   </w:num>
@@ -6202,6 +6222,9 @@
   </w:num>
   <w:num w:numId="3" w16cid:durableId="316543296">
     <w:abstractNumId w:val="2"/>
+  </w:num>
+  <w:num w:numId="4" w16cid:durableId="1653946375">
+    <w:abstractNumId w:val="3"/>
   </w:num>
 </w:numbering>
 </file>
@@ -6806,6 +6829,7 @@
   <w:style w:type="character" w:default="1" w:styleId="DefaultParagraphFont">
     <w:name w:val="Default Paragraph Font"/>
     <w:uiPriority w:val="1"/>
+    <w:semiHidden/>
     <w:unhideWhenUsed/>
   </w:style>
   <w:style w:type="table" w:default="1" w:styleId="TableNormal">
@@ -7172,6 +7196,18 @@
       <w:ind w:left="220"/>
     </w:pPr>
   </w:style>
+  <w:style w:type="character" w:styleId="UnresolvedMention">
+    <w:name w:val="Unresolved Mention"/>
+    <w:basedOn w:val="DefaultParagraphFont"/>
+    <w:uiPriority w:val="99"/>
+    <w:semiHidden/>
+    <w:unhideWhenUsed/>
+    <w:rsid w:val="004F09CC"/>
+    <w:rPr>
+      <w:color w:val="605E5C"/>
+      <w:shd w:val="clear" w:color="auto" w:fill="E1DFDD"/>
+    </w:rPr>
+  </w:style>
 </w:styles>
 </file>
 

</xml_diff>

<commit_message>
Update of the situation
</commit_message>
<xml_diff>
--- a/Learning/2.Model data/Model_data.docx
+++ b/Learning/2.Model data/Model_data.docx
@@ -45,7 +45,7 @@
               <w:kern w:val="2"/>
               <w:sz w:val="24"/>
               <w:szCs w:val="24"/>
-              <w:lang w:val="en-BE" w:eastAsia="en-BE"/>
+              <w:lang w:eastAsia="en-BE"/>
               <w14:ligatures w14:val="standardContextual"/>
             </w:rPr>
           </w:pPr>
@@ -128,7 +128,7 @@
               <w:kern w:val="2"/>
               <w:sz w:val="24"/>
               <w:szCs w:val="24"/>
-              <w:lang w:val="en-BE" w:eastAsia="en-BE"/>
+              <w:lang w:eastAsia="en-BE"/>
               <w14:ligatures w14:val="standardContextual"/>
             </w:rPr>
           </w:pPr>
@@ -202,7 +202,7 @@
               <w:kern w:val="2"/>
               <w:sz w:val="24"/>
               <w:szCs w:val="24"/>
-              <w:lang w:val="en-BE" w:eastAsia="en-BE"/>
+              <w:lang w:eastAsia="en-BE"/>
               <w14:ligatures w14:val="standardContextual"/>
             </w:rPr>
           </w:pPr>
@@ -276,7 +276,7 @@
               <w:kern w:val="2"/>
               <w:sz w:val="24"/>
               <w:szCs w:val="24"/>
-              <w:lang w:val="en-BE" w:eastAsia="en-BE"/>
+              <w:lang w:eastAsia="en-BE"/>
               <w14:ligatures w14:val="standardContextual"/>
             </w:rPr>
           </w:pPr>
@@ -350,7 +350,7 @@
               <w:kern w:val="2"/>
               <w:sz w:val="24"/>
               <w:szCs w:val="24"/>
-              <w:lang w:val="en-BE" w:eastAsia="en-BE"/>
+              <w:lang w:eastAsia="en-BE"/>
               <w14:ligatures w14:val="standardContextual"/>
             </w:rPr>
           </w:pPr>
@@ -424,7 +424,7 @@
               <w:kern w:val="2"/>
               <w:sz w:val="24"/>
               <w:szCs w:val="24"/>
-              <w:lang w:val="en-BE" w:eastAsia="en-BE"/>
+              <w:lang w:eastAsia="en-BE"/>
               <w14:ligatures w14:val="standardContextual"/>
             </w:rPr>
           </w:pPr>
@@ -498,7 +498,7 @@
               <w:kern w:val="2"/>
               <w:sz w:val="24"/>
               <w:szCs w:val="24"/>
-              <w:lang w:val="en-BE" w:eastAsia="en-BE"/>
+              <w:lang w:eastAsia="en-BE"/>
               <w14:ligatures w14:val="standardContextual"/>
             </w:rPr>
           </w:pPr>
@@ -572,7 +572,7 @@
               <w:kern w:val="2"/>
               <w:sz w:val="24"/>
               <w:szCs w:val="24"/>
-              <w:lang w:val="en-BE" w:eastAsia="en-BE"/>
+              <w:lang w:eastAsia="en-BE"/>
               <w14:ligatures w14:val="standardContextual"/>
             </w:rPr>
           </w:pPr>
@@ -646,7 +646,7 @@
               <w:kern w:val="2"/>
               <w:sz w:val="24"/>
               <w:szCs w:val="24"/>
-              <w:lang w:val="en-BE" w:eastAsia="en-BE"/>
+              <w:lang w:eastAsia="en-BE"/>
               <w14:ligatures w14:val="standardContextual"/>
             </w:rPr>
           </w:pPr>
@@ -720,7 +720,7 @@
               <w:kern w:val="2"/>
               <w:sz w:val="24"/>
               <w:szCs w:val="24"/>
-              <w:lang w:val="en-BE" w:eastAsia="en-BE"/>
+              <w:lang w:eastAsia="en-BE"/>
               <w14:ligatures w14:val="standardContextual"/>
             </w:rPr>
           </w:pPr>
@@ -794,7 +794,7 @@
               <w:kern w:val="2"/>
               <w:sz w:val="24"/>
               <w:szCs w:val="24"/>
-              <w:lang w:val="en-BE" w:eastAsia="en-BE"/>
+              <w:lang w:eastAsia="en-BE"/>
               <w14:ligatures w14:val="standardContextual"/>
             </w:rPr>
           </w:pPr>
@@ -868,7 +868,7 @@
               <w:kern w:val="2"/>
               <w:sz w:val="24"/>
               <w:szCs w:val="24"/>
-              <w:lang w:val="en-BE" w:eastAsia="en-BE"/>
+              <w:lang w:eastAsia="en-BE"/>
               <w14:ligatures w14:val="standardContextual"/>
             </w:rPr>
           </w:pPr>
@@ -942,7 +942,7 @@
               <w:kern w:val="2"/>
               <w:sz w:val="24"/>
               <w:szCs w:val="24"/>
-              <w:lang w:val="en-BE" w:eastAsia="en-BE"/>
+              <w:lang w:eastAsia="en-BE"/>
               <w14:ligatures w14:val="standardContextual"/>
             </w:rPr>
           </w:pPr>
@@ -1016,7 +1016,7 @@
               <w:kern w:val="2"/>
               <w:sz w:val="24"/>
               <w:szCs w:val="24"/>
-              <w:lang w:val="en-BE" w:eastAsia="en-BE"/>
+              <w:lang w:eastAsia="en-BE"/>
               <w14:ligatures w14:val="standardContextual"/>
             </w:rPr>
           </w:pPr>
@@ -1090,7 +1090,7 @@
               <w:kern w:val="2"/>
               <w:sz w:val="24"/>
               <w:szCs w:val="24"/>
-              <w:lang w:val="en-BE" w:eastAsia="en-BE"/>
+              <w:lang w:eastAsia="en-BE"/>
               <w14:ligatures w14:val="standardContextual"/>
             </w:rPr>
           </w:pPr>
@@ -1164,7 +1164,7 @@
               <w:kern w:val="2"/>
               <w:sz w:val="24"/>
               <w:szCs w:val="24"/>
-              <w:lang w:val="en-BE" w:eastAsia="en-BE"/>
+              <w:lang w:eastAsia="en-BE"/>
               <w14:ligatures w14:val="standardContextual"/>
             </w:rPr>
           </w:pPr>
@@ -1238,7 +1238,7 @@
               <w:kern w:val="2"/>
               <w:sz w:val="24"/>
               <w:szCs w:val="24"/>
-              <w:lang w:val="en-BE" w:eastAsia="en-BE"/>
+              <w:lang w:eastAsia="en-BE"/>
               <w14:ligatures w14:val="standardContextual"/>
             </w:rPr>
           </w:pPr>
@@ -1312,7 +1312,7 @@
               <w:kern w:val="2"/>
               <w:sz w:val="24"/>
               <w:szCs w:val="24"/>
-              <w:lang w:val="en-BE" w:eastAsia="en-BE"/>
+              <w:lang w:eastAsia="en-BE"/>
               <w14:ligatures w14:val="standardContextual"/>
             </w:rPr>
           </w:pPr>
@@ -1386,7 +1386,7 @@
               <w:kern w:val="2"/>
               <w:sz w:val="24"/>
               <w:szCs w:val="24"/>
-              <w:lang w:val="en-BE" w:eastAsia="en-BE"/>
+              <w:lang w:eastAsia="en-BE"/>
               <w14:ligatures w14:val="standardContextual"/>
             </w:rPr>
           </w:pPr>
@@ -1460,7 +1460,7 @@
               <w:kern w:val="2"/>
               <w:sz w:val="24"/>
               <w:szCs w:val="24"/>
-              <w:lang w:val="en-BE" w:eastAsia="en-BE"/>
+              <w:lang w:eastAsia="en-BE"/>
               <w14:ligatures w14:val="standardContextual"/>
             </w:rPr>
           </w:pPr>
@@ -1511,14 +1511,7 @@
                 <w:noProof/>
                 <w:webHidden/>
               </w:rPr>
-              <w:t>3</w:t>
-            </w:r>
-            <w:r>
-              <w:rPr>
-                <w:noProof/>
-                <w:webHidden/>
-              </w:rPr>
-              <w:t>5</w:t>
+              <w:t>35</w:t>
             </w:r>
             <w:r>
               <w:rPr>
@@ -1541,7 +1534,7 @@
               <w:kern w:val="2"/>
               <w:sz w:val="24"/>
               <w:szCs w:val="24"/>
-              <w:lang w:val="en-BE" w:eastAsia="en-BE"/>
+              <w:lang w:eastAsia="en-BE"/>
               <w14:ligatures w14:val="standardContextual"/>
             </w:rPr>
           </w:pPr>
@@ -1696,13 +1689,34 @@
     </w:p>
     <w:p>
       <w:r>
-        <w:t xml:space="preserve">You can configure the table properties in the model view or in the data pane in report view . </w:t>
-      </w:r>
-    </w:p>
-    <w:p>
-      <w:r>
-        <w:t>It will allow you to rename the model , hidden model .</w:t>
-      </w:r>
+        <w:t xml:space="preserve">You can configure the table properties in the model view or in the data pane in report </w:t>
+      </w:r>
+      <w:proofErr w:type="gramStart"/>
+      <w:r>
+        <w:t>view .</w:t>
+      </w:r>
+      <w:proofErr w:type="gramEnd"/>
+      <w:r>
+        <w:t xml:space="preserve"> </w:t>
+      </w:r>
+    </w:p>
+    <w:p>
+      <w:r>
+        <w:t xml:space="preserve">It will allow you to rename the </w:t>
+      </w:r>
+      <w:proofErr w:type="gramStart"/>
+      <w:r>
+        <w:t>model ,</w:t>
+      </w:r>
+      <w:proofErr w:type="gramEnd"/>
+      <w:r>
+        <w:t xml:space="preserve"> hidden </w:t>
+      </w:r>
+      <w:proofErr w:type="gramStart"/>
+      <w:r>
+        <w:t>model .</w:t>
+      </w:r>
+      <w:proofErr w:type="gramEnd"/>
     </w:p>
     <w:p>
       <w:r>
@@ -1748,8 +1762,13 @@
     </w:p>
     <w:p>
       <w:r>
-        <w:t>If you want to put description or synonym, you should go to the model view .</w:t>
-      </w:r>
+        <w:t xml:space="preserve">If you want to put description or synonym, you should go to the model </w:t>
+      </w:r>
+      <w:proofErr w:type="gramStart"/>
+      <w:r>
+        <w:t>view .</w:t>
+      </w:r>
+      <w:proofErr w:type="gramEnd"/>
     </w:p>
     <w:p>
       <w:r>
@@ -1838,16 +1857,26 @@
     </w:p>
     <w:p>
       <w:r>
-        <w:t>We have row label and key column and after we will have to choose the storage mode .</w:t>
-      </w:r>
+        <w:t xml:space="preserve">We have row label and key column and after we will have to choose the storage </w:t>
+      </w:r>
+      <w:proofErr w:type="gramStart"/>
+      <w:r>
+        <w:t>mode .</w:t>
+      </w:r>
+      <w:proofErr w:type="gramEnd"/>
     </w:p>
     <w:p>
       <w:r>
         <w:t xml:space="preserve">It is also possible to create folder </w:t>
       </w:r>
       <w:r>
-        <w:t>you should just select a column and go to property .</w:t>
-      </w:r>
+        <w:t xml:space="preserve">you should just select a column and go to </w:t>
+      </w:r>
+      <w:proofErr w:type="gramStart"/>
+      <w:r>
+        <w:t>property .</w:t>
+      </w:r>
+      <w:proofErr w:type="gramEnd"/>
     </w:p>
     <w:p>
       <w:r>
@@ -1894,7 +1923,15 @@
     </w:p>
     <w:p>
       <w:r>
-        <w:t>You put the display folder name and you can create a folder with some column or measure in it.</w:t>
+        <w:t xml:space="preserve">You put the display folder </w:t>
+      </w:r>
+      <w:proofErr w:type="gramStart"/>
+      <w:r>
+        <w:t>name</w:t>
+      </w:r>
+      <w:proofErr w:type="gramEnd"/>
+      <w:r>
+        <w:t xml:space="preserve"> and you can create a folder with some column or measure in it.</w:t>
       </w:r>
     </w:p>
     <w:p>
@@ -1944,8 +1981,13 @@
     <w:p/>
     <w:p>
       <w:r>
-        <w:t>You can also hide in the model view .</w:t>
-      </w:r>
+        <w:t xml:space="preserve">You can also hide in the model </w:t>
+      </w:r>
+      <w:proofErr w:type="gramStart"/>
+      <w:r>
+        <w:t>view .</w:t>
+      </w:r>
+      <w:proofErr w:type="gramEnd"/>
     </w:p>
     <w:p/>
     <w:p>
@@ -1992,7 +2034,15 @@
     </w:p>
     <w:p>
       <w:r>
-        <w:t>The DateTable has disappear.</w:t>
+        <w:t xml:space="preserve">The </w:t>
+      </w:r>
+      <w:proofErr w:type="spellStart"/>
+      <w:r>
+        <w:t>DateTable</w:t>
+      </w:r>
+      <w:proofErr w:type="spellEnd"/>
+      <w:r>
+        <w:t xml:space="preserve"> has disappear.</w:t>
       </w:r>
     </w:p>
     <w:p>
@@ -2211,7 +2261,15 @@
     <w:p>
       <w:r>
         <w:lastRenderedPageBreak/>
-        <w:t>Column names must be unique within the model table, and if the column is visible, you should set a user-friendly name. If you change the column name in Power BI Desktop, a new step is appended to the Power Query query to modify the column name there.</w:t>
+        <w:t xml:space="preserve">Column names must be unique within the model table, and if the column is visible, you should set a user-friendly name. If you change the column name in Power BI Desktop, a new step is appended to the Power Query </w:t>
+      </w:r>
+      <w:proofErr w:type="spellStart"/>
+      <w:r>
+        <w:t>query</w:t>
+      </w:r>
+      <w:proofErr w:type="spellEnd"/>
+      <w:r>
+        <w:t xml:space="preserve"> to modify the column name there.</w:t>
       </w:r>
     </w:p>
     <w:p>
@@ -2272,8 +2330,21 @@
     <w:p/>
     <w:p>
       <w:r>
-        <w:t>You can set up format , data type ,</w:t>
-      </w:r>
+        <w:t xml:space="preserve">You can set up </w:t>
+      </w:r>
+      <w:proofErr w:type="gramStart"/>
+      <w:r>
+        <w:t>format ,</w:t>
+      </w:r>
+      <w:proofErr w:type="gramEnd"/>
+      <w:r>
+        <w:t xml:space="preserve"> data </w:t>
+      </w:r>
+      <w:proofErr w:type="gramStart"/>
+      <w:r>
+        <w:t>type ,</w:t>
+      </w:r>
+      <w:proofErr w:type="gramEnd"/>
     </w:p>
     <w:p>
       <w:r>
@@ -2320,12 +2391,28 @@
     </w:p>
     <w:p>
       <w:r>
-        <w:t xml:space="preserve">It is feature related to how the data is formatted and presented . </w:t>
-      </w:r>
-    </w:p>
-    <w:p>
-      <w:r>
-        <w:t>You can sort by , categorize data and summarize.</w:t>
+        <w:t xml:space="preserve">It is feature related to how the data is formatted and </w:t>
+      </w:r>
+      <w:proofErr w:type="gramStart"/>
+      <w:r>
+        <w:t>presented .</w:t>
+      </w:r>
+      <w:proofErr w:type="gramEnd"/>
+      <w:r>
+        <w:t xml:space="preserve"> </w:t>
+      </w:r>
+    </w:p>
+    <w:p>
+      <w:r>
+        <w:t xml:space="preserve">You can sort </w:t>
+      </w:r>
+      <w:proofErr w:type="gramStart"/>
+      <w:r>
+        <w:t>by ,</w:t>
+      </w:r>
+      <w:proofErr w:type="gramEnd"/>
+      <w:r>
+        <w:t xml:space="preserve"> categorize data and summarize.</w:t>
       </w:r>
     </w:p>
     <w:p/>
@@ -2406,7 +2493,15 @@
         <w:t xml:space="preserve"> connection which will be </w:t>
       </w:r>
       <w:r>
-        <w:t xml:space="preserve">used multiple time and will be inactive but you will be able to use it thanks to the </w:t>
+        <w:t xml:space="preserve">used multiple time and will be </w:t>
+      </w:r>
+      <w:proofErr w:type="gramStart"/>
+      <w:r>
+        <w:t>inactive</w:t>
+      </w:r>
+      <w:proofErr w:type="gramEnd"/>
+      <w:r>
+        <w:t xml:space="preserve"> but you will be able to use it thanks to the </w:t>
       </w:r>
       <w:r>
         <w:t>Dax</w:t>
@@ -2486,12 +2581,246 @@
     </w:p>
     <w:p/>
     <w:p>
+      <w:r>
+        <w:t xml:space="preserve">It is important to notice that the cardinality 1 to many allow to use the dimension as filter and the fact as aggregate so you will have just to use </w:t>
+      </w:r>
+      <w:r>
+        <w:t>Single direction.</w:t>
+      </w:r>
+    </w:p>
+    <w:p>
+      <w:r>
+        <w:rPr>
+          <w:noProof/>
+        </w:rPr>
+        <w:lastRenderedPageBreak/>
+        <w:drawing>
+          <wp:inline distT="0" distB="0" distL="0" distR="0" wp14:anchorId="4C74E3AD" wp14:editId="2009BF26">
+            <wp:extent cx="5731510" cy="2059305"/>
+            <wp:effectExtent l="0" t="0" r="2540" b="0"/>
+            <wp:docPr id="1072214929" name="Picture 1" descr="A screenshot of a computer&#10;&#10;AI-generated content may be incorrect."/>
+            <wp:cNvGraphicFramePr>
+              <a:graphicFrameLocks xmlns:a="http://schemas.openxmlformats.org/drawingml/2006/main" noChangeAspect="1"/>
+            </wp:cNvGraphicFramePr>
+            <a:graphic xmlns:a="http://schemas.openxmlformats.org/drawingml/2006/main">
+              <a:graphicData uri="http://schemas.openxmlformats.org/drawingml/2006/picture">
+                <pic:pic xmlns:pic="http://schemas.openxmlformats.org/drawingml/2006/picture">
+                  <pic:nvPicPr>
+                    <pic:cNvPr id="1072214929" name="Picture 1" descr="A screenshot of a computer&#10;&#10;AI-generated content may be incorrect."/>
+                    <pic:cNvPicPr/>
+                  </pic:nvPicPr>
+                  <pic:blipFill>
+                    <a:blip r:embed="rId20"/>
+                    <a:stretch>
+                      <a:fillRect/>
+                    </a:stretch>
+                  </pic:blipFill>
+                  <pic:spPr>
+                    <a:xfrm>
+                      <a:off x="0" y="0"/>
+                      <a:ext cx="5731510" cy="2059305"/>
+                    </a:xfrm>
+                    <a:prstGeom prst="rect">
+                      <a:avLst/>
+                    </a:prstGeom>
+                  </pic:spPr>
+                </pic:pic>
+              </a:graphicData>
+            </a:graphic>
+          </wp:inline>
+        </w:drawing>
+      </w:r>
+    </w:p>
+    <w:p>
+      <w:r>
+        <w:t xml:space="preserve">It </w:t>
+      </w:r>
+      <w:proofErr w:type="gramStart"/>
+      <w:r>
+        <w:t>give</w:t>
+      </w:r>
+      <w:proofErr w:type="gramEnd"/>
+      <w:r>
+        <w:t xml:space="preserve"> you </w:t>
+      </w:r>
+      <w:r>
+        <w:t>t</w:t>
+      </w:r>
+      <w:r>
+        <w:t>he direction of the relationship</w:t>
+      </w:r>
+      <w:r>
+        <w:t xml:space="preserve"> from right to left.</w:t>
+      </w:r>
+    </w:p>
+    <w:p>
+      <w:r>
+        <w:rPr>
+          <w:noProof/>
+        </w:rPr>
+        <w:drawing>
+          <wp:inline distT="0" distB="0" distL="0" distR="0" wp14:anchorId="2A1359BD" wp14:editId="387F1E26">
+            <wp:extent cx="5303520" cy="2705818"/>
+            <wp:effectExtent l="0" t="0" r="0" b="0"/>
+            <wp:docPr id="1344047080" name="Picture 1" descr="A graph with blue squares&#10;&#10;AI-generated content may be incorrect."/>
+            <wp:cNvGraphicFramePr>
+              <a:graphicFrameLocks xmlns:a="http://schemas.openxmlformats.org/drawingml/2006/main" noChangeAspect="1"/>
+            </wp:cNvGraphicFramePr>
+            <a:graphic xmlns:a="http://schemas.openxmlformats.org/drawingml/2006/main">
+              <a:graphicData uri="http://schemas.openxmlformats.org/drawingml/2006/picture">
+                <pic:pic xmlns:pic="http://schemas.openxmlformats.org/drawingml/2006/picture">
+                  <pic:nvPicPr>
+                    <pic:cNvPr id="1344047080" name="Picture 1" descr="A graph with blue squares&#10;&#10;AI-generated content may be incorrect."/>
+                    <pic:cNvPicPr/>
+                  </pic:nvPicPr>
+                  <pic:blipFill>
+                    <a:blip r:embed="rId21"/>
+                    <a:stretch>
+                      <a:fillRect/>
+                    </a:stretch>
+                  </pic:blipFill>
+                  <pic:spPr>
+                    <a:xfrm>
+                      <a:off x="0" y="0"/>
+                      <a:ext cx="5304024" cy="2706075"/>
+                    </a:xfrm>
+                    <a:prstGeom prst="rect">
+                      <a:avLst/>
+                    </a:prstGeom>
+                  </pic:spPr>
+                </pic:pic>
+              </a:graphicData>
+            </a:graphic>
+          </wp:inline>
+        </w:drawing>
+      </w:r>
+    </w:p>
+    <w:p>
+      <w:r>
+        <w:t xml:space="preserve">If you want to know the number of locations by commune no </w:t>
+      </w:r>
+      <w:proofErr w:type="spellStart"/>
+      <w:r>
+        <w:t>soucis</w:t>
+      </w:r>
+      <w:proofErr w:type="spellEnd"/>
+      <w:r>
+        <w:t xml:space="preserve"> but if you want to know the number of </w:t>
+      </w:r>
+      <w:proofErr w:type="gramStart"/>
+      <w:r>
+        <w:t>commune</w:t>
+      </w:r>
+      <w:proofErr w:type="gramEnd"/>
+      <w:r>
+        <w:t xml:space="preserve"> by price, it will not be </w:t>
+      </w:r>
+      <w:proofErr w:type="gramStart"/>
+      <w:r>
+        <w:t>possible.(</w:t>
+      </w:r>
+      <w:proofErr w:type="gramEnd"/>
+      <w:r>
+        <w:t>as you can see below)</w:t>
+      </w:r>
+    </w:p>
+    <w:p>
+      <w:r>
+        <w:rPr>
+          <w:noProof/>
+        </w:rPr>
+        <w:drawing>
+          <wp:inline distT="0" distB="0" distL="0" distR="0" wp14:anchorId="5D5404C7" wp14:editId="0D7D2EBF">
+            <wp:extent cx="1390650" cy="2914650"/>
+            <wp:effectExtent l="0" t="0" r="0" b="0"/>
+            <wp:docPr id="2019591735" name="Picture 1" descr="A screenshot of a table&#10;&#10;AI-generated content may be incorrect."/>
+            <wp:cNvGraphicFramePr>
+              <a:graphicFrameLocks xmlns:a="http://schemas.openxmlformats.org/drawingml/2006/main" noChangeAspect="1"/>
+            </wp:cNvGraphicFramePr>
+            <a:graphic xmlns:a="http://schemas.openxmlformats.org/drawingml/2006/main">
+              <a:graphicData uri="http://schemas.openxmlformats.org/drawingml/2006/picture">
+                <pic:pic xmlns:pic="http://schemas.openxmlformats.org/drawingml/2006/picture">
+                  <pic:nvPicPr>
+                    <pic:cNvPr id="2019591735" name="Picture 1" descr="A screenshot of a table&#10;&#10;AI-generated content may be incorrect."/>
+                    <pic:cNvPicPr/>
+                  </pic:nvPicPr>
+                  <pic:blipFill>
+                    <a:blip r:embed="rId22"/>
+                    <a:stretch>
+                      <a:fillRect/>
+                    </a:stretch>
+                  </pic:blipFill>
+                  <pic:spPr>
+                    <a:xfrm>
+                      <a:off x="0" y="0"/>
+                      <a:ext cx="1390650" cy="2914650"/>
+                    </a:xfrm>
+                    <a:prstGeom prst="rect">
+                      <a:avLst/>
+                    </a:prstGeom>
+                  </pic:spPr>
+                </pic:pic>
+              </a:graphicData>
+            </a:graphic>
+          </wp:inline>
+        </w:drawing>
+      </w:r>
+    </w:p>
+    <w:p>
+      <w:r>
+        <w:lastRenderedPageBreak/>
+        <w:t>If you want to be able to see this, you will have to enable Both cross filter direction.</w:t>
+      </w:r>
+    </w:p>
+    <w:p>
+      <w:r>
+        <w:rPr>
+          <w:noProof/>
+        </w:rPr>
+        <w:drawing>
+          <wp:inline distT="0" distB="0" distL="0" distR="0" wp14:anchorId="45EE4467" wp14:editId="3A0568A0">
+            <wp:extent cx="5731510" cy="2142490"/>
+            <wp:effectExtent l="0" t="0" r="2540" b="0"/>
+            <wp:docPr id="1696546440" name="Picture 1" descr="A screenshot of a computer&#10;&#10;AI-generated content may be incorrect."/>
+            <wp:cNvGraphicFramePr>
+              <a:graphicFrameLocks xmlns:a="http://schemas.openxmlformats.org/drawingml/2006/main" noChangeAspect="1"/>
+            </wp:cNvGraphicFramePr>
+            <a:graphic xmlns:a="http://schemas.openxmlformats.org/drawingml/2006/main">
+              <a:graphicData uri="http://schemas.openxmlformats.org/drawingml/2006/picture">
+                <pic:pic xmlns:pic="http://schemas.openxmlformats.org/drawingml/2006/picture">
+                  <pic:nvPicPr>
+                    <pic:cNvPr id="1696546440" name="Picture 1" descr="A screenshot of a computer&#10;&#10;AI-generated content may be incorrect."/>
+                    <pic:cNvPicPr/>
+                  </pic:nvPicPr>
+                  <pic:blipFill>
+                    <a:blip r:embed="rId23"/>
+                    <a:stretch>
+                      <a:fillRect/>
+                    </a:stretch>
+                  </pic:blipFill>
+                  <pic:spPr>
+                    <a:xfrm>
+                      <a:off x="0" y="0"/>
+                      <a:ext cx="5731510" cy="2142490"/>
+                    </a:xfrm>
+                    <a:prstGeom prst="rect">
+                      <a:avLst/>
+                    </a:prstGeom>
+                  </pic:spPr>
+                </pic:pic>
+              </a:graphicData>
+            </a:graphic>
+          </wp:inline>
+        </w:drawing>
+      </w:r>
+    </w:p>
+    <w:p/>
+    <w:p>
       <w:pPr>
         <w:pStyle w:val="Heading1"/>
       </w:pPr>
       <w:bookmarkStart w:id="5" w:name="_Toc205017211"/>
       <w:r>
-        <w:lastRenderedPageBreak/>
         <w:t>4.</w:t>
       </w:r>
       <w:r>
@@ -2507,15 +2836,54 @@
         <w:t>ways,</w:t>
       </w:r>
       <w:r>
-        <w:t xml:space="preserve"> import a date table , or create with dax functions a table with date </w:t>
-      </w:r>
-      <w:r>
-        <w:t xml:space="preserve"> or with power query .</w:t>
-      </w:r>
-    </w:p>
-    <w:p>
-      <w:r>
-        <w:t xml:space="preserve">Calendarauto(6) or </w:t>
+        <w:t xml:space="preserve"> import a date </w:t>
+      </w:r>
+      <w:proofErr w:type="gramStart"/>
+      <w:r>
+        <w:t>table ,</w:t>
+      </w:r>
+      <w:proofErr w:type="gramEnd"/>
+      <w:r>
+        <w:t xml:space="preserve"> or create with </w:t>
+      </w:r>
+      <w:proofErr w:type="spellStart"/>
+      <w:r>
+        <w:t>dax</w:t>
+      </w:r>
+      <w:proofErr w:type="spellEnd"/>
+      <w:r>
+        <w:t xml:space="preserve"> functions a table with </w:t>
+      </w:r>
+      <w:proofErr w:type="gramStart"/>
+      <w:r>
+        <w:t xml:space="preserve">date </w:t>
+      </w:r>
+      <w:r>
+        <w:t xml:space="preserve"> or</w:t>
+      </w:r>
+      <w:proofErr w:type="gramEnd"/>
+      <w:r>
+        <w:t xml:space="preserve"> with power </w:t>
+      </w:r>
+      <w:proofErr w:type="gramStart"/>
+      <w:r>
+        <w:t>query .</w:t>
+      </w:r>
+      <w:proofErr w:type="gramEnd"/>
+    </w:p>
+    <w:p>
+      <w:proofErr w:type="spellStart"/>
+      <w:proofErr w:type="gramStart"/>
+      <w:r>
+        <w:t>Calendarauto</w:t>
+      </w:r>
+      <w:proofErr w:type="spellEnd"/>
+      <w:r>
+        <w:t>(</w:t>
+      </w:r>
+      <w:proofErr w:type="gramEnd"/>
+      <w:r>
+        <w:t xml:space="preserve">6) or </w:t>
       </w:r>
       <w:r>
         <w:t>calendar (</w:t>
@@ -2557,15 +2925,22 @@
       <w:r>
         <w:t>CALENDARAUTO (</w:t>
       </w:r>
+      <w:proofErr w:type="spellStart"/>
       <w:r>
         <w:t>fiscalendyearmonth</w:t>
       </w:r>
+      <w:proofErr w:type="spellEnd"/>
       <w:r>
         <w:t>)</w:t>
       </w:r>
       <w:r>
-        <w:t>, it will automatically take the max and min from the other semantic model .</w:t>
-      </w:r>
+        <w:t xml:space="preserve">, it will automatically take the max and min from the other semantic </w:t>
+      </w:r>
+      <w:proofErr w:type="gramStart"/>
+      <w:r>
+        <w:t>model .</w:t>
+      </w:r>
+      <w:proofErr w:type="gramEnd"/>
     </w:p>
     <w:p/>
     <w:p>
@@ -2573,6 +2948,7 @@
         <w:rPr>
           <w:noProof/>
         </w:rPr>
+        <w:lastRenderedPageBreak/>
         <w:drawing>
           <wp:inline distT="0" distB="0" distL="0" distR="0" wp14:anchorId="7D38BC4F" wp14:editId="3A8ED8A6">
             <wp:extent cx="3838575" cy="3819525"/>
@@ -2589,7 +2965,7 @@
                     <pic:cNvPicPr/>
                   </pic:nvPicPr>
                   <pic:blipFill>
-                    <a:blip r:embed="rId20"/>
+                    <a:blip r:embed="rId24"/>
                     <a:stretch>
                       <a:fillRect/>
                     </a:stretch>
@@ -2612,8 +2988,13 @@
     </w:p>
     <w:p>
       <w:r>
-        <w:t>At the end mark the table as date table .</w:t>
-      </w:r>
+        <w:t xml:space="preserve">At the end mark the table as date </w:t>
+      </w:r>
+      <w:proofErr w:type="gramStart"/>
+      <w:r>
+        <w:t>table .</w:t>
+      </w:r>
+      <w:proofErr w:type="gramEnd"/>
     </w:p>
     <w:p/>
     <w:p>
@@ -2621,7 +3002,6 @@
         <w:rPr>
           <w:noProof/>
         </w:rPr>
-        <w:lastRenderedPageBreak/>
         <w:drawing>
           <wp:inline distT="0" distB="0" distL="0" distR="0" wp14:anchorId="48C321E7" wp14:editId="3F196391">
             <wp:extent cx="5731510" cy="1950720"/>
@@ -2638,7 +3018,7 @@
                     <pic:cNvPicPr/>
                   </pic:nvPicPr>
                   <pic:blipFill>
-                    <a:blip r:embed="rId21"/>
+                    <a:blip r:embed="rId25"/>
                     <a:stretch>
                       <a:fillRect/>
                     </a:stretch>
@@ -2665,6 +3045,7 @@
         <w:rPr>
           <w:noProof/>
         </w:rPr>
+        <w:lastRenderedPageBreak/>
         <w:drawing>
           <wp:inline distT="0" distB="0" distL="0" distR="0" wp14:anchorId="45A8A8B2" wp14:editId="3F548561">
             <wp:extent cx="5731510" cy="2657475"/>
@@ -2681,7 +3062,7 @@
                     <pic:cNvPicPr/>
                   </pic:nvPicPr>
                   <pic:blipFill>
-                    <a:blip r:embed="rId22"/>
+                    <a:blip r:embed="rId26"/>
                     <a:stretch>
                       <a:fillRect/>
                     </a:stretch>
@@ -2773,11 +3154,16 @@
         <w:t xml:space="preserve"> Columns you can created it for</w:t>
       </w:r>
       <w:r>
-        <w:t xml:space="preserve"> computation </w:t>
+        <w:t xml:space="preserve"> </w:t>
+      </w:r>
+      <w:proofErr w:type="gramStart"/>
+      <w:r>
+        <w:t xml:space="preserve">computation </w:t>
       </w:r>
       <w:r>
         <w:t>.</w:t>
       </w:r>
+      <w:proofErr w:type="gramEnd"/>
       <w:r>
         <w:t xml:space="preserve"> </w:t>
       </w:r>
@@ -2788,7 +3174,6 @@
         <w:rPr>
           <w:noProof/>
         </w:rPr>
-        <w:lastRenderedPageBreak/>
         <w:drawing>
           <wp:inline distT="0" distB="0" distL="0" distR="0" wp14:anchorId="7F44E24B" wp14:editId="01153978">
             <wp:extent cx="5731510" cy="930910"/>
@@ -2805,7 +3190,7 @@
                     <pic:cNvPicPr/>
                   </pic:nvPicPr>
                   <pic:blipFill>
-                    <a:blip r:embed="rId23"/>
+                    <a:blip r:embed="rId27"/>
                     <a:stretch>
                       <a:fillRect/>
                     </a:stretch>
@@ -2832,6 +3217,7 @@
         <w:rPr>
           <w:noProof/>
         </w:rPr>
+        <w:lastRenderedPageBreak/>
         <w:drawing>
           <wp:inline distT="0" distB="0" distL="0" distR="0" wp14:anchorId="2BDE8D77" wp14:editId="7A3F6E0A">
             <wp:extent cx="5731510" cy="4186555"/>
@@ -2848,7 +3234,7 @@
                     <pic:cNvPicPr/>
                   </pic:nvPicPr>
                   <pic:blipFill>
-                    <a:blip r:embed="rId24"/>
+                    <a:blip r:embed="rId28"/>
                     <a:stretch>
                       <a:fillRect/>
                     </a:stretch>
@@ -2907,7 +3293,7 @@
                     <pic:cNvPicPr/>
                   </pic:nvPicPr>
                   <pic:blipFill>
-                    <a:blip r:embed="rId25"/>
+                    <a:blip r:embed="rId29"/>
                     <a:stretch>
                       <a:fillRect/>
                     </a:stretch>
@@ -2960,7 +3346,6 @@
     </w:p>
     <w:p>
       <w:r>
-        <w:lastRenderedPageBreak/>
         <w:t>In the </w:t>
       </w:r>
       <w:r>
@@ -2979,6 +3364,7 @@
         <w:rPr>
           <w:noProof/>
         </w:rPr>
+        <w:lastRenderedPageBreak/>
         <w:drawing>
           <wp:inline distT="0" distB="0" distL="0" distR="0" wp14:anchorId="54E97D02" wp14:editId="55B6D367">
             <wp:extent cx="2543175" cy="2495550"/>
@@ -2995,7 +3381,7 @@
                     <pic:cNvPicPr/>
                   </pic:nvPicPr>
                   <pic:blipFill>
-                    <a:blip r:embed="rId26"/>
+                    <a:blip r:embed="rId30"/>
                     <a:stretch>
                       <a:fillRect/>
                     </a:stretch>
@@ -3102,7 +3488,7 @@
                     <pic:cNvPicPr/>
                   </pic:nvPicPr>
                   <pic:blipFill>
-                    <a:blip r:embed="rId27"/>
+                    <a:blip r:embed="rId31"/>
                     <a:stretch>
                       <a:fillRect/>
                     </a:stretch>
@@ -3152,7 +3538,7 @@
                     <pic:cNvPicPr/>
                   </pic:nvPicPr>
                   <pic:blipFill>
-                    <a:blip r:embed="rId28"/>
+                    <a:blip r:embed="rId32"/>
                     <a:stretch>
                       <a:fillRect/>
                     </a:stretch>
@@ -3178,15 +3564,15 @@
     </w:p>
     <w:p>
       <w:r>
+        <w:t>The result is also under various formats.</w:t>
+      </w:r>
+    </w:p>
+    <w:p>
+      <w:r>
+        <w:rPr>
+          <w:noProof/>
+        </w:rPr>
         <w:lastRenderedPageBreak/>
-        <w:t>The result is also under various formats.</w:t>
-      </w:r>
-    </w:p>
-    <w:p>
-      <w:r>
-        <w:rPr>
-          <w:noProof/>
-        </w:rPr>
         <w:drawing>
           <wp:inline distT="0" distB="0" distL="0" distR="0" wp14:anchorId="2D9B0C2D" wp14:editId="585A8723">
             <wp:extent cx="5731510" cy="3439160"/>
@@ -3203,7 +3589,7 @@
                     <pic:cNvPicPr/>
                   </pic:nvPicPr>
                   <pic:blipFill>
-                    <a:blip r:embed="rId29"/>
+                    <a:blip r:embed="rId33"/>
                     <a:stretch>
                       <a:fillRect/>
                     </a:stretch>
@@ -3263,7 +3649,7 @@
                     <pic:cNvPicPr/>
                   </pic:nvPicPr>
                   <pic:blipFill>
-                    <a:blip r:embed="rId30"/>
+                    <a:blip r:embed="rId34"/>
                     <a:stretch>
                       <a:fillRect/>
                     </a:stretch>
@@ -3306,7 +3692,7 @@
                     <pic:cNvPicPr/>
                   </pic:nvPicPr>
                   <pic:blipFill>
-                    <a:blip r:embed="rId31"/>
+                    <a:blip r:embed="rId35"/>
                     <a:stretch>
                       <a:fillRect/>
                     </a:stretch>
@@ -3349,7 +3735,7 @@
                     <pic:cNvPicPr/>
                   </pic:nvPicPr>
                   <pic:blipFill>
-                    <a:blip r:embed="rId32"/>
+                    <a:blip r:embed="rId36"/>
                     <a:stretch>
                       <a:fillRect/>
                     </a:stretch>
@@ -3380,8 +3766,16 @@
         <w:rPr>
           <w:u w:val="single"/>
         </w:rPr>
-        <w:t>6.3.1 Create new measure :</w:t>
-      </w:r>
+        <w:t xml:space="preserve">6.3.1 Create new </w:t>
+      </w:r>
+      <w:proofErr w:type="gramStart"/>
+      <w:r>
+        <w:rPr>
+          <w:u w:val="single"/>
+        </w:rPr>
+        <w:t>measure :</w:t>
+      </w:r>
+      <w:proofErr w:type="gramEnd"/>
     </w:p>
     <w:p>
       <w:r>
@@ -3413,7 +3807,7 @@
                     <pic:cNvPicPr/>
                   </pic:nvPicPr>
                   <pic:blipFill>
-                    <a:blip r:embed="rId33"/>
+                    <a:blip r:embed="rId37"/>
                     <a:stretch>
                       <a:fillRect/>
                     </a:stretch>
@@ -3436,15 +3830,44 @@
     </w:p>
     <w:p>
       <w:r>
-        <w:t xml:space="preserve">Function in dax is also very used in order to </w:t>
-      </w:r>
-      <w:r>
-        <w:t>create summarized data notably calculate function .</w:t>
-      </w:r>
-    </w:p>
-    <w:p>
-      <w:r>
-        <w:t xml:space="preserve">Measures are not physically stored as Calculated column ! </w:t>
+        <w:t xml:space="preserve">Function in </w:t>
+      </w:r>
+      <w:proofErr w:type="spellStart"/>
+      <w:r>
+        <w:t>dax</w:t>
+      </w:r>
+      <w:proofErr w:type="spellEnd"/>
+      <w:r>
+        <w:t xml:space="preserve"> is also very used </w:t>
+      </w:r>
+      <w:proofErr w:type="gramStart"/>
+      <w:r>
+        <w:t>in order to</w:t>
+      </w:r>
+      <w:proofErr w:type="gramEnd"/>
+      <w:r>
+        <w:t xml:space="preserve"> </w:t>
+      </w:r>
+      <w:r>
+        <w:t xml:space="preserve">create summarized data notably calculate </w:t>
+      </w:r>
+      <w:proofErr w:type="gramStart"/>
+      <w:r>
+        <w:t>function .</w:t>
+      </w:r>
+      <w:proofErr w:type="gramEnd"/>
+    </w:p>
+    <w:p>
+      <w:r>
+        <w:t xml:space="preserve">Measures are not physically stored as Calculated </w:t>
+      </w:r>
+      <w:proofErr w:type="gramStart"/>
+      <w:r>
+        <w:t>column !</w:t>
+      </w:r>
+      <w:proofErr w:type="gramEnd"/>
+      <w:r>
+        <w:t xml:space="preserve"> </w:t>
       </w:r>
     </w:p>
     <w:p/>
@@ -3482,7 +3905,7 @@
                     <pic:cNvPicPr/>
                   </pic:nvPicPr>
                   <pic:blipFill>
-                    <a:blip r:embed="rId34"/>
+                    <a:blip r:embed="rId38"/>
                     <a:stretch>
                       <a:fillRect/>
                     </a:stretch>
@@ -3506,18 +3929,47 @@
     <w:p/>
     <w:p>
       <w:r>
-        <w:t>You can use it to compute but also filter data at the same time we will use it several times .</w:t>
-      </w:r>
-    </w:p>
-    <w:p>
-      <w:r>
-        <w:t xml:space="preserve">It is important to highlight that Calculate return a scalar value ! </w:t>
+        <w:t xml:space="preserve">You can use it to compute but also filter data at the same time we will use it several </w:t>
+      </w:r>
+      <w:proofErr w:type="gramStart"/>
+      <w:r>
+        <w:t>times .</w:t>
+      </w:r>
+      <w:proofErr w:type="gramEnd"/>
+    </w:p>
+    <w:p>
+      <w:r>
+        <w:t xml:space="preserve">It is important to highlight that Calculate return a scalar </w:t>
+      </w:r>
+      <w:proofErr w:type="gramStart"/>
+      <w:r>
+        <w:t>value !</w:t>
+      </w:r>
+      <w:proofErr w:type="gramEnd"/>
+      <w:r>
+        <w:t xml:space="preserve"> </w:t>
       </w:r>
     </w:p>
     <w:p>
       <w:r>
         <w:lastRenderedPageBreak/>
-        <w:t>First expression is a measure after you have a filter , in the filter you can use logical operator , function etc...</w:t>
+        <w:t xml:space="preserve">First expression is a measure after you have a </w:t>
+      </w:r>
+      <w:proofErr w:type="gramStart"/>
+      <w:r>
+        <w:t>filter ,</w:t>
+      </w:r>
+      <w:proofErr w:type="gramEnd"/>
+      <w:r>
+        <w:t xml:space="preserve"> in the filter you can use logical </w:t>
+      </w:r>
+      <w:proofErr w:type="gramStart"/>
+      <w:r>
+        <w:t>operator ,</w:t>
+      </w:r>
+      <w:proofErr w:type="gramEnd"/>
+      <w:r>
+        <w:t xml:space="preserve"> function etc...</w:t>
       </w:r>
     </w:p>
     <w:p/>
@@ -3556,8 +4008,13 @@
         <w:t>of revenue</w:t>
       </w:r>
       <w:r>
-        <w:t xml:space="preserve"> of the same period last year .</w:t>
-      </w:r>
+        <w:t xml:space="preserve"> of the same period last </w:t>
+      </w:r>
+      <w:proofErr w:type="gramStart"/>
+      <w:r>
+        <w:t>year .</w:t>
+      </w:r>
+      <w:proofErr w:type="gramEnd"/>
     </w:p>
     <w:p>
       <w:r>
@@ -3580,7 +4037,7 @@
                     <pic:cNvPicPr/>
                   </pic:nvPicPr>
                   <pic:blipFill>
-                    <a:blip r:embed="rId35"/>
+                    <a:blip r:embed="rId39"/>
                     <a:stretch>
                       <a:fillRect/>
                     </a:stretch>
@@ -3623,7 +4080,7 @@
                     <pic:cNvPicPr/>
                   </pic:nvPicPr>
                   <pic:blipFill>
-                    <a:blip r:embed="rId36"/>
+                    <a:blip r:embed="rId40"/>
                     <a:stretch>
                       <a:fillRect/>
                     </a:stretch>
@@ -3654,8 +4111,29 @@
         <w:t>measures,</w:t>
       </w:r>
       <w:r>
-        <w:t xml:space="preserve"> i will just create new measure and substract with arithmetic operator .</w:t>
-      </w:r>
+        <w:t xml:space="preserve"> </w:t>
+      </w:r>
+      <w:proofErr w:type="spellStart"/>
+      <w:r>
+        <w:t>i</w:t>
+      </w:r>
+      <w:proofErr w:type="spellEnd"/>
+      <w:r>
+        <w:t xml:space="preserve"> will just create new measure and </w:t>
+      </w:r>
+      <w:proofErr w:type="spellStart"/>
+      <w:r>
+        <w:t>substract</w:t>
+      </w:r>
+      <w:proofErr w:type="spellEnd"/>
+      <w:r>
+        <w:t xml:space="preserve"> with arithmetic </w:t>
+      </w:r>
+      <w:proofErr w:type="gramStart"/>
+      <w:r>
+        <w:t>operator .</w:t>
+      </w:r>
+      <w:proofErr w:type="gramEnd"/>
     </w:p>
     <w:p/>
     <w:p>
@@ -3679,7 +4157,7 @@
                     <pic:cNvPicPr/>
                   </pic:nvPicPr>
                   <pic:blipFill>
-                    <a:blip r:embed="rId37"/>
+                    <a:blip r:embed="rId41"/>
                     <a:stretch>
                       <a:fillRect/>
                     </a:stretch>
@@ -3703,7 +4181,15 @@
     <w:p>
       <w:r>
         <w:lastRenderedPageBreak/>
-        <w:t>It is good and infinity is normal because when you divide by 0 , it becomes infinite.</w:t>
+        <w:t xml:space="preserve">It is good and infinity is normal because when you divide by </w:t>
+      </w:r>
+      <w:proofErr w:type="gramStart"/>
+      <w:r>
+        <w:t>0 ,</w:t>
+      </w:r>
+      <w:proofErr w:type="gramEnd"/>
+      <w:r>
+        <w:t xml:space="preserve"> it becomes infinite.</w:t>
       </w:r>
     </w:p>
     <w:p/>
@@ -3761,7 +4247,7 @@
                     <pic:cNvPicPr/>
                   </pic:nvPicPr>
                   <pic:blipFill>
-                    <a:blip r:embed="rId38"/>
+                    <a:blip r:embed="rId42"/>
                     <a:stretch>
                       <a:fillRect/>
                     </a:stretch>
@@ -3784,8 +4270,21 @@
     </w:p>
     <w:p>
       <w:r>
-        <w:t>It exists several functions but we will use some of them .</w:t>
-      </w:r>
+        <w:t xml:space="preserve">It exists several </w:t>
+      </w:r>
+      <w:proofErr w:type="gramStart"/>
+      <w:r>
+        <w:t>functions</w:t>
+      </w:r>
+      <w:proofErr w:type="gramEnd"/>
+      <w:r>
+        <w:t xml:space="preserve"> but we will use some of </w:t>
+      </w:r>
+      <w:proofErr w:type="gramStart"/>
+      <w:r>
+        <w:t>them .</w:t>
+      </w:r>
+      <w:proofErr w:type="gramEnd"/>
     </w:p>
     <w:p/>
     <w:p>
@@ -3809,7 +4308,7 @@
                     <pic:cNvPicPr/>
                   </pic:nvPicPr>
                   <pic:blipFill>
-                    <a:blip r:embed="rId39"/>
+                    <a:blip r:embed="rId43"/>
                     <a:stretch>
                       <a:fillRect/>
                     </a:stretch>
@@ -3832,7 +4331,15 @@
     </w:p>
     <w:p>
       <w:r>
-        <w:t xml:space="preserve">We will use some of Dax time intelligence functions in order to </w:t>
+        <w:t xml:space="preserve">We will use some of Dax time intelligence functions </w:t>
+      </w:r>
+      <w:proofErr w:type="gramStart"/>
+      <w:r>
+        <w:t>in order to</w:t>
+      </w:r>
+      <w:proofErr w:type="gramEnd"/>
+      <w:r>
+        <w:t xml:space="preserve"> </w:t>
       </w:r>
       <w:r>
         <w:t>calculate total</w:t>
@@ -3863,7 +4370,7 @@
                     <pic:cNvPicPr/>
                   </pic:nvPicPr>
                   <pic:blipFill>
-                    <a:blip r:embed="rId40"/>
+                    <a:blip r:embed="rId44"/>
                     <a:stretch>
                       <a:fillRect/>
                     </a:stretch>
@@ -3913,7 +4420,7 @@
                     <pic:cNvPicPr/>
                   </pic:nvPicPr>
                   <pic:blipFill>
-                    <a:blip r:embed="rId41"/>
+                    <a:blip r:embed="rId45"/>
                     <a:stretch>
                       <a:fillRect/>
                     </a:stretch>
@@ -3977,7 +4484,15 @@
         <w:t xml:space="preserve"> </w:t>
       </w:r>
       <w:r>
-        <w:t>is counted in the time period in which they made their first purchase.</w:t>
+        <w:t xml:space="preserve">is counted in the </w:t>
+      </w:r>
+      <w:proofErr w:type="gramStart"/>
+      <w:r>
+        <w:t>time period</w:t>
+      </w:r>
+      <w:proofErr w:type="gramEnd"/>
+      <w:r>
+        <w:t xml:space="preserve"> in which they made their first purchase.</w:t>
       </w:r>
       <w:r>
         <w:t xml:space="preserve"> </w:t>
@@ -4005,7 +4520,7 @@
                     <pic:cNvPicPr/>
                   </pic:nvPicPr>
                   <pic:blipFill>
-                    <a:blip r:embed="rId42"/>
+                    <a:blip r:embed="rId46"/>
                     <a:stretch>
                       <a:fillRect/>
                     </a:stretch>
@@ -4048,7 +4563,7 @@
                     <pic:cNvPicPr/>
                   </pic:nvPicPr>
                   <pic:blipFill>
-                    <a:blip r:embed="rId43"/>
+                    <a:blip r:embed="rId47"/>
                     <a:stretch>
                       <a:fillRect/>
                     </a:stretch>
@@ -4079,15 +4594,36 @@
         <w:t xml:space="preserve">If you want to compute new </w:t>
       </w:r>
       <w:r>
-        <w:t xml:space="preserve">sales compared to month before </w:t>
-      </w:r>
-      <w:r>
-        <w:t>, you should subtract and use min as Elem of comparison .</w:t>
-      </w:r>
-    </w:p>
-    <w:p>
-      <w:r>
-        <w:t xml:space="preserve">It is done in the Microsoft learning example : </w:t>
+        <w:t xml:space="preserve">sales compared to month </w:t>
+      </w:r>
+      <w:proofErr w:type="gramStart"/>
+      <w:r>
+        <w:t xml:space="preserve">before </w:t>
+      </w:r>
+      <w:r>
+        <w:t>,</w:t>
+      </w:r>
+      <w:proofErr w:type="gramEnd"/>
+      <w:r>
+        <w:t xml:space="preserve"> you should subtract and use min as Elem of </w:t>
+      </w:r>
+      <w:proofErr w:type="gramStart"/>
+      <w:r>
+        <w:t>comparison .</w:t>
+      </w:r>
+      <w:proofErr w:type="gramEnd"/>
+    </w:p>
+    <w:p>
+      <w:r>
+        <w:t xml:space="preserve">It is done in the Microsoft learning </w:t>
+      </w:r>
+      <w:proofErr w:type="gramStart"/>
+      <w:r>
+        <w:t>example :</w:t>
+      </w:r>
+      <w:proofErr w:type="gramEnd"/>
+      <w:r>
+        <w:t xml:space="preserve"> </w:t>
       </w:r>
     </w:p>
     <w:p>
@@ -4112,7 +4648,7 @@
                     <pic:cNvPicPr/>
                   </pic:nvPicPr>
                   <pic:blipFill>
-                    <a:blip r:embed="rId44"/>
+                    <a:blip r:embed="rId48"/>
                     <a:stretch>
                       <a:fillRect/>
                     </a:stretch>
@@ -4154,7 +4690,7 @@
                     <pic:cNvPicPr/>
                   </pic:nvPicPr>
                   <pic:blipFill>
-                    <a:blip r:embed="rId45"/>
+                    <a:blip r:embed="rId49"/>
                     <a:stretch>
                       <a:fillRect/>
                     </a:stretch>
@@ -4200,8 +4736,13 @@
     </w:p>
     <w:p>
       <w:r>
-        <w:t>We will use basic statistical function that you can find in quick measure .</w:t>
-      </w:r>
+        <w:t xml:space="preserve">We will use basic statistical function that you can find in quick </w:t>
+      </w:r>
+      <w:proofErr w:type="gramStart"/>
+      <w:r>
+        <w:t>measure .</w:t>
+      </w:r>
+      <w:proofErr w:type="gramEnd"/>
     </w:p>
     <w:p/>
     <w:p>
@@ -4225,7 +4766,7 @@
                     <pic:cNvPicPr/>
                   </pic:nvPicPr>
                   <pic:blipFill>
-                    <a:blip r:embed="rId46"/>
+                    <a:blip r:embed="rId50"/>
                     <a:stretch>
                       <a:fillRect/>
                     </a:stretch>
@@ -4267,7 +4808,7 @@
                     <pic:cNvPicPr/>
                   </pic:nvPicPr>
                   <pic:blipFill>
-                    <a:blip r:embed="rId47"/>
+                    <a:blip r:embed="rId51"/>
                     <a:stretch>
                       <a:fillRect/>
                     </a:stretch>
@@ -4310,7 +4851,7 @@
                     <pic:cNvPicPr/>
                   </pic:nvPicPr>
                   <pic:blipFill>
-                    <a:blip r:embed="rId48"/>
+                    <a:blip r:embed="rId52"/>
                     <a:stretch>
                       <a:fillRect/>
                     </a:stretch>
@@ -4353,7 +4894,7 @@
                     <pic:cNvPicPr/>
                   </pic:nvPicPr>
                   <pic:blipFill>
-                    <a:blip r:embed="rId49"/>
+                    <a:blip r:embed="rId53"/>
                     <a:stretch>
                       <a:fillRect/>
                     </a:stretch>
@@ -4395,7 +4936,7 @@
                     <pic:cNvPicPr/>
                   </pic:nvPicPr>
                   <pic:blipFill>
-                    <a:blip r:embed="rId50"/>
+                    <a:blip r:embed="rId54"/>
                     <a:stretch>
                       <a:fillRect/>
                     </a:stretch>
@@ -4438,7 +4979,7 @@
                     <pic:cNvPicPr/>
                   </pic:nvPicPr>
                   <pic:blipFill>
-                    <a:blip r:embed="rId51"/>
+                    <a:blip r:embed="rId55"/>
                     <a:stretch>
                       <a:fillRect/>
                     </a:stretch>
@@ -4474,8 +5015,13 @@
       <w:bookmarkEnd w:id="14"/>
     </w:p>
     <w:p>
-      <w:r>
-        <w:t>Semiadditive measures, which do not uniformly aggregate across all dimensions, are very common in many business scenarios. Every cube that is based on snapshots of balances over time exhibits this problem. You can find these snapshots in applications dealing with securities, account balances, budgeting, human resources, insurance policies and claims, and many other business domains.</w:t>
+      <w:proofErr w:type="spellStart"/>
+      <w:r>
+        <w:t>Semiadditive</w:t>
+      </w:r>
+      <w:proofErr w:type="spellEnd"/>
+      <w:r>
+        <w:t xml:space="preserve"> measures, which do not uniformly aggregate across all dimensions, are very common in many business scenarios. Every cube that is based on snapshots of balances over time exhibits this problem. You can find these snapshots in applications dealing with securities, account balances, budgeting, human resources, insurance policies and claims, and many other business domains.</w:t>
       </w:r>
       <w:r>
         <w:t xml:space="preserve"> </w:t>
@@ -4484,7 +5030,23 @@
     <w:p/>
     <w:p>
       <w:r>
-        <w:t>You will just use function in filter calculate  first and last date in order to avoid in the matrix total with data aggregate it is used for stock and account balance.</w:t>
+        <w:t xml:space="preserve">You will just use function in filter </w:t>
+      </w:r>
+      <w:proofErr w:type="gramStart"/>
+      <w:r>
+        <w:t>calculate  first</w:t>
+      </w:r>
+      <w:proofErr w:type="gramEnd"/>
+      <w:r>
+        <w:t xml:space="preserve"> and last date </w:t>
+      </w:r>
+      <w:proofErr w:type="gramStart"/>
+      <w:r>
+        <w:t>in order to</w:t>
+      </w:r>
+      <w:proofErr w:type="gramEnd"/>
+      <w:r>
+        <w:t xml:space="preserve"> avoid in the matrix total with data aggregate it is used for stock and account balance.</w:t>
       </w:r>
     </w:p>
     <w:p>
@@ -4509,7 +5071,7 @@
                     <pic:cNvPicPr/>
                   </pic:nvPicPr>
                   <pic:blipFill>
-                    <a:blip r:embed="rId52"/>
+                    <a:blip r:embed="rId56"/>
                     <a:stretch>
                       <a:fillRect/>
                     </a:stretch>
@@ -4559,7 +5121,7 @@
                     <pic:cNvPicPr/>
                   </pic:nvPicPr>
                   <pic:blipFill>
-                    <a:blip r:embed="rId53"/>
+                    <a:blip r:embed="rId57"/>
                     <a:stretch>
                       <a:fillRect/>
                     </a:stretch>
@@ -4601,7 +5163,7 @@
                     <pic:cNvPicPr/>
                   </pic:nvPicPr>
                   <pic:blipFill>
-                    <a:blip r:embed="rId54"/>
+                    <a:blip r:embed="rId58"/>
                     <a:stretch>
                       <a:fillRect/>
                     </a:stretch>
@@ -4640,8 +5202,45 @@
     <w:p/>
     <w:p>
       <w:r>
-        <w:t>To create quick measure you just go to the report page , in home ribbon  , you will find quick measure  , click on it .</w:t>
-      </w:r>
+        <w:t xml:space="preserve">To create quick </w:t>
+      </w:r>
+      <w:proofErr w:type="gramStart"/>
+      <w:r>
+        <w:t>measure</w:t>
+      </w:r>
+      <w:proofErr w:type="gramEnd"/>
+      <w:r>
+        <w:t xml:space="preserve"> you just go to the report </w:t>
+      </w:r>
+      <w:proofErr w:type="gramStart"/>
+      <w:r>
+        <w:t>page ,</w:t>
+      </w:r>
+      <w:proofErr w:type="gramEnd"/>
+      <w:r>
+        <w:t xml:space="preserve"> in home </w:t>
+      </w:r>
+      <w:proofErr w:type="gramStart"/>
+      <w:r>
+        <w:t>ribbon  ,</w:t>
+      </w:r>
+      <w:proofErr w:type="gramEnd"/>
+      <w:r>
+        <w:t xml:space="preserve"> you will find quick </w:t>
+      </w:r>
+      <w:proofErr w:type="gramStart"/>
+      <w:r>
+        <w:t>measure  ,</w:t>
+      </w:r>
+      <w:proofErr w:type="gramEnd"/>
+      <w:r>
+        <w:t xml:space="preserve"> click on </w:t>
+      </w:r>
+      <w:proofErr w:type="gramStart"/>
+      <w:r>
+        <w:t>it .</w:t>
+      </w:r>
+      <w:proofErr w:type="gramEnd"/>
     </w:p>
     <w:p>
       <w:r>
@@ -4664,7 +5263,7 @@
                     <pic:cNvPicPr/>
                   </pic:nvPicPr>
                   <pic:blipFill>
-                    <a:blip r:embed="rId55"/>
+                    <a:blip r:embed="rId59"/>
                     <a:stretch>
                       <a:fillRect/>
                     </a:stretch>
@@ -4719,7 +5318,7 @@
                     <pic:cNvPicPr/>
                   </pic:nvPicPr>
                   <pic:blipFill>
-                    <a:blip r:embed="rId56"/>
+                    <a:blip r:embed="rId60"/>
                     <a:stretch>
                       <a:fillRect/>
                     </a:stretch>
@@ -4767,7 +5366,7 @@
                     <pic:cNvPicPr/>
                   </pic:nvPicPr>
                   <pic:blipFill>
-                    <a:blip r:embed="rId57"/>
+                    <a:blip r:embed="rId61"/>
                     <a:stretch>
                       <a:fillRect/>
                     </a:stretch>
@@ -4804,26 +5403,60 @@
     </w:p>
     <w:p>
       <w:r>
-        <w:t>Calculated table or columns with DAX .</w:t>
-      </w:r>
+        <w:t xml:space="preserve">Calculated table or columns with </w:t>
+      </w:r>
+      <w:proofErr w:type="gramStart"/>
+      <w:r>
+        <w:t>DAX .</w:t>
+      </w:r>
+      <w:proofErr w:type="gramEnd"/>
     </w:p>
     <w:p/>
     <w:p>
       <w:r>
-        <w:t>For calculed table see (Date table ).</w:t>
+        <w:t xml:space="preserve">For </w:t>
+      </w:r>
+      <w:proofErr w:type="spellStart"/>
+      <w:r>
+        <w:t>calculed</w:t>
+      </w:r>
+      <w:proofErr w:type="spellEnd"/>
+      <w:r>
+        <w:t xml:space="preserve"> table see (Date </w:t>
+      </w:r>
+      <w:proofErr w:type="gramStart"/>
+      <w:r>
+        <w:t>table )</w:t>
+      </w:r>
+      <w:proofErr w:type="gramEnd"/>
+      <w:r>
+        <w:t>.</w:t>
       </w:r>
     </w:p>
     <w:p/>
     <w:p>
       <w:r>
-        <w:t xml:space="preserve">For column very easy ! </w:t>
+        <w:t xml:space="preserve">For column very </w:t>
+      </w:r>
+      <w:proofErr w:type="gramStart"/>
+      <w:r>
+        <w:t>easy !</w:t>
+      </w:r>
+      <w:proofErr w:type="gramEnd"/>
+      <w:r>
+        <w:t xml:space="preserve"> </w:t>
       </w:r>
     </w:p>
     <w:p>
       <w:r>
         <w:lastRenderedPageBreak/>
-        <w:t>You can create calculated columns easily and put conditional in it .</w:t>
-      </w:r>
+        <w:t xml:space="preserve">You can create calculated columns easily and put conditional in </w:t>
+      </w:r>
+      <w:proofErr w:type="gramStart"/>
+      <w:r>
+        <w:t>it .</w:t>
+      </w:r>
+      <w:proofErr w:type="gramEnd"/>
     </w:p>
     <w:p/>
     <w:p>
@@ -4834,18 +5467,53 @@
         </w:rPr>
       </w:pPr>
       <w:r>
-        <w:t xml:space="preserve">We will for example create a conditional column and flag if the condition is fulfilled </w:t>
-      </w:r>
-      <w:r>
-        <w:t xml:space="preserve">, we will create also </w:t>
-      </w:r>
+        <w:t xml:space="preserve">We will for example create a conditional column and flag if the condition is </w:t>
+      </w:r>
+      <w:proofErr w:type="gramStart"/>
+      <w:r>
+        <w:t xml:space="preserve">fulfilled </w:t>
+      </w:r>
+      <w:r>
+        <w:t>,</w:t>
+      </w:r>
+      <w:proofErr w:type="gramEnd"/>
+      <w:r>
+        <w:t xml:space="preserve"> we will create also </w:t>
+      </w:r>
+      <w:proofErr w:type="spellStart"/>
+      <w:proofErr w:type="gramStart"/>
       <w:r>
         <w:rPr>
           <w:b/>
           <w:bCs/>
         </w:rPr>
-        <w:t>Monthkey , full date label and detect quarter with if .</w:t>
-      </w:r>
+        <w:t>Monthkey</w:t>
+      </w:r>
+      <w:proofErr w:type="spellEnd"/>
+      <w:r>
+        <w:rPr>
+          <w:b/>
+          <w:bCs/>
+        </w:rPr>
+        <w:t xml:space="preserve"> ,</w:t>
+      </w:r>
+      <w:proofErr w:type="gramEnd"/>
+      <w:r>
+        <w:rPr>
+          <w:b/>
+          <w:bCs/>
+        </w:rPr>
+        <w:t xml:space="preserve"> full date label and detect quarter with </w:t>
+      </w:r>
+      <w:proofErr w:type="gramStart"/>
+      <w:r>
+        <w:rPr>
+          <w:b/>
+          <w:bCs/>
+        </w:rPr>
+        <w:t>if .</w:t>
+      </w:r>
+      <w:proofErr w:type="gramEnd"/>
     </w:p>
     <w:p/>
     <w:p>
@@ -4869,7 +5537,7 @@
                     <pic:cNvPicPr/>
                   </pic:nvPicPr>
                   <pic:blipFill>
-                    <a:blip r:embed="rId58"/>
+                    <a:blip r:embed="rId62"/>
                     <a:stretch>
                       <a:fillRect/>
                     </a:stretch>
@@ -4900,7 +5568,23 @@
         </w:numPr>
       </w:pPr>
       <w:r>
-        <w:t>I will create a column who will detect  stock &gt; 1 and put Good stock, else Not good stock.</w:t>
+        <w:t xml:space="preserve">I will create a column who will </w:t>
+      </w:r>
+      <w:proofErr w:type="gramStart"/>
+      <w:r>
+        <w:t>detect  stock</w:t>
+      </w:r>
+      <w:proofErr w:type="gramEnd"/>
+      <w:r>
+        <w:t xml:space="preserve"> &gt; 1 and put </w:t>
+      </w:r>
+      <w:proofErr w:type="gramStart"/>
+      <w:r>
+        <w:t>Good</w:t>
+      </w:r>
+      <w:proofErr w:type="gramEnd"/>
+      <w:r>
+        <w:t xml:space="preserve"> stock, else Not good stock.</w:t>
       </w:r>
     </w:p>
     <w:p>
@@ -4927,7 +5611,7 @@
                     <pic:cNvPicPr/>
                   </pic:nvPicPr>
                   <pic:blipFill>
-                    <a:blip r:embed="rId59"/>
+                    <a:blip r:embed="rId63"/>
                     <a:stretch>
                       <a:fillRect/>
                     </a:stretch>
@@ -4985,7 +5669,7 @@
                     <pic:cNvPicPr/>
                   </pic:nvPicPr>
                   <pic:blipFill>
-                    <a:blip r:embed="rId60"/>
+                    <a:blip r:embed="rId64"/>
                     <a:stretch>
                       <a:fillRect/>
                     </a:stretch>
@@ -5015,7 +5699,15 @@
         </w:numPr>
       </w:pPr>
       <w:r>
-        <w:t>Add monthkey for delivery date</w:t>
+        <w:t xml:space="preserve">Add </w:t>
+      </w:r>
+      <w:proofErr w:type="spellStart"/>
+      <w:r>
+        <w:t>monthkey</w:t>
+      </w:r>
+      <w:proofErr w:type="spellEnd"/>
+      <w:r>
+        <w:t xml:space="preserve"> for delivery date</w:t>
       </w:r>
     </w:p>
     <w:p>
@@ -5042,7 +5734,7 @@
                     <pic:cNvPicPr/>
                   </pic:nvPicPr>
                   <pic:blipFill>
-                    <a:blip r:embed="rId61"/>
+                    <a:blip r:embed="rId65"/>
                     <a:stretch>
                       <a:fillRect/>
                     </a:stretch>
@@ -5084,9 +5776,17 @@
     </w:p>
     <w:p>
       <w:r>
-        <w:t>Calculation groups can significantly reduce the number of redundant measures you have to create, by allowing you define DAX expressions as calculation items that apply to the existing measures in your model. More information about calculation groups is available in the </w:t>
-      </w:r>
-      <w:hyperlink r:id="rId62" w:history="1">
+        <w:t xml:space="preserve">Calculation groups can significantly reduce the number of redundant measures you have to </w:t>
+      </w:r>
+      <w:proofErr w:type="gramStart"/>
+      <w:r>
+        <w:t>create,</w:t>
+      </w:r>
+      <w:proofErr w:type="gramEnd"/>
+      <w:r>
+        <w:t xml:space="preserve"> by allowing you define DAX expressions as calculation items that apply to the existing measures in your model. More information about calculation groups is available in the </w:t>
+      </w:r>
+      <w:hyperlink r:id="rId66" w:history="1">
         <w:r>
           <w:rPr>
             <w:rStyle w:val="Hyperlink"/>
@@ -5122,7 +5822,7 @@
                     <pic:cNvPicPr/>
                   </pic:nvPicPr>
                   <pic:blipFill>
-                    <a:blip r:embed="rId63"/>
+                    <a:blip r:embed="rId67"/>
                     <a:stretch>
                       <a:fillRect/>
                     </a:stretch>
@@ -5178,7 +5878,7 @@
                     <pic:cNvPicPr/>
                   </pic:nvPicPr>
                   <pic:blipFill>
-                    <a:blip r:embed="rId64"/>
+                    <a:blip r:embed="rId68"/>
                     <a:stretch>
                       <a:fillRect/>
                     </a:stretch>
@@ -5220,7 +5920,7 @@
                     <pic:cNvPicPr/>
                   </pic:nvPicPr>
                   <pic:blipFill>
-                    <a:blip r:embed="rId65"/>
+                    <a:blip r:embed="rId69"/>
                     <a:stretch>
                       <a:fillRect/>
                     </a:stretch>
@@ -5266,7 +5966,7 @@
                     <pic:cNvPicPr/>
                   </pic:nvPicPr>
                   <pic:blipFill>
-                    <a:blip r:embed="rId66"/>
+                    <a:blip r:embed="rId70"/>
                     <a:stretch>
                       <a:fillRect/>
                     </a:stretch>
@@ -5322,7 +6022,7 @@
                     <pic:cNvPicPr/>
                   </pic:nvPicPr>
                   <pic:blipFill>
-                    <a:blip r:embed="rId67"/>
+                    <a:blip r:embed="rId71"/>
                     <a:stretch>
                       <a:fillRect/>
                     </a:stretch>
@@ -5345,13 +6045,42 @@
     </w:p>
     <w:p>
       <w:r>
-        <w:t>It is subdivided into 3 points dax measure , reduce model size and reduce level of cardinality (the more efficient power bi will be ).</w:t>
-      </w:r>
-    </w:p>
-    <w:p>
-      <w:r>
-        <w:t>We will focus now on low level of cardinality .</w:t>
-      </w:r>
+        <w:t xml:space="preserve">It is subdivided into 3 points </w:t>
+      </w:r>
+      <w:proofErr w:type="spellStart"/>
+      <w:r>
+        <w:t>dax</w:t>
+      </w:r>
+      <w:proofErr w:type="spellEnd"/>
+      <w:r>
+        <w:t xml:space="preserve"> </w:t>
+      </w:r>
+      <w:proofErr w:type="gramStart"/>
+      <w:r>
+        <w:t>measure ,</w:t>
+      </w:r>
+      <w:proofErr w:type="gramEnd"/>
+      <w:r>
+        <w:t xml:space="preserve"> reduce model size and reduce level of cardinality (the more efficient power bi will </w:t>
+      </w:r>
+      <w:proofErr w:type="gramStart"/>
+      <w:r>
+        <w:t>be )</w:t>
+      </w:r>
+      <w:proofErr w:type="gramEnd"/>
+      <w:r>
+        <w:t>.</w:t>
+      </w:r>
+    </w:p>
+    <w:p>
+      <w:r>
+        <w:t xml:space="preserve">We will focus now on low level of </w:t>
+      </w:r>
+      <w:proofErr w:type="gramStart"/>
+      <w:r>
+        <w:t>cardinality .</w:t>
+      </w:r>
+      <w:proofErr w:type="gramEnd"/>
     </w:p>
     <w:p>
       <w:r>
@@ -5374,7 +6103,7 @@
                     <pic:cNvPicPr/>
                   </pic:nvPicPr>
                   <pic:blipFill>
-                    <a:blip r:embed="rId68"/>
+                    <a:blip r:embed="rId72"/>
                     <a:stretch>
                       <a:fillRect/>
                     </a:stretch>
@@ -5398,12 +6127,36 @@
     <w:p/>
     <w:p>
       <w:r>
-        <w:t>The 2 columns have the same size but data in column 1 has a lower cardinality because , 2 values and the column 2 has 6 values so column 1 has lower cardinality in comparison to column 2 .=&gt; Better performance.</w:t>
-      </w:r>
-    </w:p>
-    <w:p>
-      <w:r>
-        <w:t xml:space="preserve">How to ensure low level of cardinality ? </w:t>
+        <w:t xml:space="preserve">The 2 columns have the same size but data in column 1 has a lower cardinality </w:t>
+      </w:r>
+      <w:proofErr w:type="gramStart"/>
+      <w:r>
+        <w:t>because ,</w:t>
+      </w:r>
+      <w:proofErr w:type="gramEnd"/>
+      <w:r>
+        <w:t xml:space="preserve"> 2 values and the column 2 has 6 values so column 1 has lower cardinality in comparison to column </w:t>
+      </w:r>
+      <w:proofErr w:type="gramStart"/>
+      <w:r>
+        <w:t>2 .</w:t>
+      </w:r>
+      <w:proofErr w:type="gramEnd"/>
+      <w:r>
+        <w:t>=&gt; Better performance.</w:t>
+      </w:r>
+    </w:p>
+    <w:p>
+      <w:r>
+        <w:t xml:space="preserve">How to ensure low level of </w:t>
+      </w:r>
+      <w:proofErr w:type="gramStart"/>
+      <w:r>
+        <w:t>cardinality ?</w:t>
+      </w:r>
+      <w:proofErr w:type="gramEnd"/>
+      <w:r>
+        <w:t xml:space="preserve"> </w:t>
       </w:r>
     </w:p>
     <w:p>
@@ -5428,7 +6181,7 @@
                     <pic:cNvPicPr/>
                   </pic:nvPicPr>
                   <pic:blipFill>
-                    <a:blip r:embed="rId69"/>
+                    <a:blip r:embed="rId73"/>
                     <a:stretch>
                       <a:fillRect/>
                     </a:stretch>
@@ -5452,7 +6205,15 @@
     <w:p/>
     <w:p>
       <w:r>
-        <w:t>You should have the correct data type in each columns ,(Some data types are not efficiently stored in comparison with other(s)) for example date/time consume most place than date (alone)</w:t>
+        <w:t xml:space="preserve">You should have the correct data type in each </w:t>
+      </w:r>
+      <w:proofErr w:type="gramStart"/>
+      <w:r>
+        <w:t>columns ,</w:t>
+      </w:r>
+      <w:proofErr w:type="gramEnd"/>
+      <w:r>
+        <w:t>(Some data types are not efficiently stored in comparison with other(s)) for example date/time consume most place than date (alone)</w:t>
       </w:r>
       <w:r>
         <w:t>, it reduces the level of cardinality.</w:t>
@@ -5474,8 +6235,13 @@
     </w:p>
     <w:p>
       <w:r>
-        <w:t>Avoid repeated values .</w:t>
-      </w:r>
+        <w:t xml:space="preserve">Avoid repeated </w:t>
+      </w:r>
+      <w:proofErr w:type="gramStart"/>
+      <w:r>
+        <w:t>values .</w:t>
+      </w:r>
+      <w:proofErr w:type="gramEnd"/>
     </w:p>
     <w:p>
       <w:r>
@@ -5484,17 +6250,48 @@
     </w:p>
     <w:p>
       <w:r>
-        <w:t>We could also use measure instead of numerical column for example you have revenue computed for each row , but you can compute it with iterator function (dax) in power bi instead of stored this data.</w:t>
-      </w:r>
-      <w:r>
-        <w:t>It will reduce the data cardinality.</w:t>
+        <w:t xml:space="preserve">We could also use measure instead of numerical column for example you have revenue computed for each </w:t>
+      </w:r>
+      <w:proofErr w:type="gramStart"/>
+      <w:r>
+        <w:t>row ,</w:t>
+      </w:r>
+      <w:proofErr w:type="gramEnd"/>
+      <w:r>
+        <w:t xml:space="preserve"> but you can compute it with iterator function (</w:t>
+      </w:r>
+      <w:proofErr w:type="spellStart"/>
+      <w:r>
+        <w:t>dax</w:t>
+      </w:r>
+      <w:proofErr w:type="spellEnd"/>
+      <w:r>
+        <w:t xml:space="preserve">) in power bi instead of stored this </w:t>
+      </w:r>
+      <w:proofErr w:type="spellStart"/>
+      <w:proofErr w:type="gramStart"/>
+      <w:r>
+        <w:t>data.</w:t>
+      </w:r>
+      <w:r>
+        <w:t>It</w:t>
+      </w:r>
+      <w:proofErr w:type="spellEnd"/>
+      <w:proofErr w:type="gramEnd"/>
+      <w:r>
+        <w:t xml:space="preserve"> will reduce the data cardinality.</w:t>
       </w:r>
     </w:p>
     <w:p/>
     <w:p>
       <w:r>
-        <w:t>You can find all this information thanks to Power query :</w:t>
-      </w:r>
+        <w:t xml:space="preserve">You can find all this information thanks to Power </w:t>
+      </w:r>
+      <w:proofErr w:type="gramStart"/>
+      <w:r>
+        <w:t>query :</w:t>
+      </w:r>
+      <w:proofErr w:type="gramEnd"/>
     </w:p>
     <w:p/>
     <w:p>
@@ -5518,7 +6315,7 @@
                     <pic:cNvPicPr/>
                   </pic:nvPicPr>
                   <pic:blipFill>
-                    <a:blip r:embed="rId70"/>
+                    <a:blip r:embed="rId74"/>
                     <a:stretch>
                       <a:fillRect/>
                     </a:stretch>
@@ -5542,7 +6339,15 @@
     <w:p/>
     <w:p>
       <w:r>
-        <w:t>And analyze data that you want to keep or delete etc... (see chapter Get data)</w:t>
+        <w:t xml:space="preserve">And </w:t>
+      </w:r>
+      <w:proofErr w:type="spellStart"/>
+      <w:r>
+        <w:t>analyze</w:t>
+      </w:r>
+      <w:proofErr w:type="spellEnd"/>
+      <w:r>
+        <w:t xml:space="preserve"> data that you want to keep or delete etc... (see chapter Get data)</w:t>
       </w:r>
     </w:p>
     <w:p/>
@@ -5576,15 +6381,65 @@
         <w:t>to</w:t>
       </w:r>
       <w:r>
-        <w:t xml:space="preserve"> improve the performance of you dax </w:t>
+        <w:t xml:space="preserve"> improve the performance of you </w:t>
+      </w:r>
+      <w:proofErr w:type="spellStart"/>
+      <w:proofErr w:type="gramStart"/>
+      <w:r>
+        <w:t>dax</w:t>
+      </w:r>
+      <w:proofErr w:type="spellEnd"/>
+      <w:r>
+        <w:t xml:space="preserve"> </w:t>
       </w:r>
       <w:r>
         <w:t>.</w:t>
       </w:r>
-    </w:p>
-    <w:p>
-      <w:r>
-        <w:t>You have to closed and open blank page , after go to ribbon homepage . (Because there is cache with data already stored and it will impact the performance analyzer).</w:t>
+      <w:proofErr w:type="gramEnd"/>
+    </w:p>
+    <w:p>
+      <w:r>
+        <w:t xml:space="preserve">You </w:t>
+      </w:r>
+      <w:proofErr w:type="gramStart"/>
+      <w:r>
+        <w:t>have to</w:t>
+      </w:r>
+      <w:proofErr w:type="gramEnd"/>
+      <w:r>
+        <w:t xml:space="preserve"> closed and open blank </w:t>
+      </w:r>
+      <w:proofErr w:type="gramStart"/>
+      <w:r>
+        <w:t>page ,</w:t>
+      </w:r>
+      <w:proofErr w:type="gramEnd"/>
+      <w:r>
+        <w:t xml:space="preserve"> after </w:t>
+      </w:r>
+      <w:proofErr w:type="gramStart"/>
+      <w:r>
+        <w:t>go</w:t>
+      </w:r>
+      <w:proofErr w:type="gramEnd"/>
+      <w:r>
+        <w:t xml:space="preserve"> to ribbon </w:t>
+      </w:r>
+      <w:proofErr w:type="gramStart"/>
+      <w:r>
+        <w:t>homepage .</w:t>
+      </w:r>
+      <w:proofErr w:type="gramEnd"/>
+      <w:r>
+        <w:t xml:space="preserve"> (Because there is cache with data already stored and it will impact the performance </w:t>
+      </w:r>
+      <w:proofErr w:type="spellStart"/>
+      <w:r>
+        <w:t>analyzer</w:t>
+      </w:r>
+      <w:proofErr w:type="spellEnd"/>
+      <w:r>
+        <w:t>).</w:t>
       </w:r>
     </w:p>
     <w:p/>
@@ -5609,7 +6464,7 @@
                     <pic:cNvPicPr/>
                   </pic:nvPicPr>
                   <pic:blipFill>
-                    <a:blip r:embed="rId71"/>
+                    <a:blip r:embed="rId75"/>
                     <a:stretch>
                       <a:fillRect/>
                     </a:stretch>
@@ -5633,8 +6488,13 @@
     <w:p/>
     <w:p>
       <w:r>
-        <w:t>After you click on start recording .</w:t>
-      </w:r>
+        <w:t xml:space="preserve">After you click on start </w:t>
+      </w:r>
+      <w:proofErr w:type="gramStart"/>
+      <w:r>
+        <w:t>recording .</w:t>
+      </w:r>
+      <w:proofErr w:type="gramEnd"/>
     </w:p>
     <w:p>
       <w:r>
@@ -5657,7 +6517,7 @@
                     <pic:cNvPicPr/>
                   </pic:nvPicPr>
                   <pic:blipFill>
-                    <a:blip r:embed="rId72"/>
+                    <a:blip r:embed="rId76"/>
                     <a:stretch>
                       <a:fillRect/>
                     </a:stretch>
@@ -5700,7 +6560,7 @@
                     <pic:cNvPicPr/>
                   </pic:nvPicPr>
                   <pic:blipFill>
-                    <a:blip r:embed="rId73"/>
+                    <a:blip r:embed="rId77"/>
                     <a:stretch>
                       <a:fillRect/>
                     </a:stretch>
@@ -5736,18 +6596,60 @@
     </w:p>
     <w:p>
       <w:r>
-        <w:t>The cardinality is the number of distinct value in the column.</w:t>
-      </w:r>
-    </w:p>
-    <w:p>
-      <w:r>
-        <w:t>It could be reduce by several ways , for example changing the type of data if you have date/time to Date alone .</w:t>
-      </w:r>
-    </w:p>
-    <w:p>
-      <w:r>
-        <w:t>We can also summarize the data in order to reduce the cardinality .</w:t>
-      </w:r>
+        <w:t xml:space="preserve">The cardinality is the number of distinct </w:t>
+      </w:r>
+      <w:proofErr w:type="gramStart"/>
+      <w:r>
+        <w:t>value</w:t>
+      </w:r>
+      <w:proofErr w:type="gramEnd"/>
+      <w:r>
+        <w:t xml:space="preserve"> in the column.</w:t>
+      </w:r>
+    </w:p>
+    <w:p>
+      <w:r>
+        <w:t xml:space="preserve">It could be </w:t>
+      </w:r>
+      <w:proofErr w:type="gramStart"/>
+      <w:r>
+        <w:t>reduce</w:t>
+      </w:r>
+      <w:proofErr w:type="gramEnd"/>
+      <w:r>
+        <w:t xml:space="preserve"> by several </w:t>
+      </w:r>
+      <w:proofErr w:type="gramStart"/>
+      <w:r>
+        <w:t>ways ,</w:t>
+      </w:r>
+      <w:proofErr w:type="gramEnd"/>
+      <w:r>
+        <w:t xml:space="preserve"> for example changing the type of data if you have date/time to Date </w:t>
+      </w:r>
+      <w:proofErr w:type="gramStart"/>
+      <w:r>
+        <w:t>alone .</w:t>
+      </w:r>
+      <w:proofErr w:type="gramEnd"/>
+    </w:p>
+    <w:p>
+      <w:r>
+        <w:t xml:space="preserve">We can also summarize the data </w:t>
+      </w:r>
+      <w:proofErr w:type="gramStart"/>
+      <w:r>
+        <w:t>in order to</w:t>
+      </w:r>
+      <w:proofErr w:type="gramEnd"/>
+      <w:r>
+        <w:t xml:space="preserve"> reduce the </w:t>
+      </w:r>
+      <w:proofErr w:type="gramStart"/>
+      <w:r>
+        <w:t>cardinality .</w:t>
+      </w:r>
+      <w:proofErr w:type="gramEnd"/>
     </w:p>
     <w:p/>
     <w:p>
@@ -5771,7 +6673,7 @@
                     <pic:cNvPicPr/>
                   </pic:nvPicPr>
                   <pic:blipFill>
-                    <a:blip r:embed="rId69"/>
+                    <a:blip r:embed="rId73"/>
                     <a:stretch>
                       <a:fillRect/>
                     </a:stretch>

</xml_diff>